<commit_message>
JDT + Rapport + Tableau tâches
Analyse préliminaire dans le rapport + planification initiale.
Modification JDT, suppresion séquence après demande de M.Perez.
Ajout d'un tableau de tâches dans le fichier excel de la planification pour faciliter la visibilité du suivi du travail.
JDT du 06.05.2021 après-midi
</commit_message>
<xml_diff>
--- a/2. Rapport/R-TPI-LucaBohlen-Rapport.docx
+++ b/2. Rapport/R-TPI-LucaBohlen-Rapport.docx
@@ -3749,7 +3749,22 @@
         <w:pStyle w:val="Retraitcorpsdetexte"/>
       </w:pPr>
       <w:r>
-        <w:t>Une des parties importantes de ce projet est la planification initiale. En effet, elle me permettra d’organiser mon travail pendant les 90 heures</w:t>
+        <w:t>Une des parties importantes de ce projet est la planification initiale</w:t>
+      </w:r>
+      <w:r>
+        <w:t xml:space="preserve"> et détaillée</w:t>
+      </w:r>
+      <w:r>
+        <w:t>. En effet, elle</w:t>
+      </w:r>
+      <w:r>
+        <w:t>s me permettront</w:t>
+      </w:r>
+      <w:r>
+        <w:t xml:space="preserve"> d’organiser mon travail pendant les 90 heures</w:t>
+      </w:r>
+      <w:r>
+        <w:t>.</w:t>
       </w:r>
     </w:p>
     <w:p>
@@ -3796,6 +3811,15 @@
       <w:pPr>
         <w:pStyle w:val="Retraitcorpsdetexte"/>
       </w:pPr>
+    </w:p>
+    <w:p>
+      <w:pPr>
+        <w:pStyle w:val="Retraitcorpsdetexte"/>
+        <w:numPr>
+          <w:ilvl w:val="0"/>
+          <w:numId w:val="19"/>
+        </w:numPr>
+      </w:pPr>
       <w:r>
         <w:t xml:space="preserve">La réalisation regroupe les tâches de mise en </w:t>
       </w:r>
@@ -3811,6 +3835,16 @@
     <w:p>
       <w:pPr>
         <w:pStyle w:val="Retraitcorpsdetexte"/>
+        <w:ind w:left="1494"/>
+      </w:pPr>
+    </w:p>
+    <w:p>
+      <w:pPr>
+        <w:pStyle w:val="Retraitcorpsdetexte"/>
+        <w:numPr>
+          <w:ilvl w:val="0"/>
+          <w:numId w:val="19"/>
+        </w:numPr>
       </w:pPr>
       <w:r>
         <w:t xml:space="preserve">La documentation regroupe </w:t>
@@ -3827,15 +3861,50 @@
     <w:p>
       <w:pPr>
         <w:pStyle w:val="Retraitcorpsdetexte"/>
+        <w:ind w:left="0"/>
+      </w:pPr>
+    </w:p>
+    <w:p>
+      <w:pPr>
+        <w:pStyle w:val="Retraitcorpsdetexte"/>
+        <w:numPr>
+          <w:ilvl w:val="0"/>
+          <w:numId w:val="19"/>
+        </w:numPr>
       </w:pPr>
       <w:r>
         <w:t xml:space="preserve">L’analyse </w:t>
       </w:r>
+      <w:r>
+        <w:t>regroupe les tâches liés à la lecture du CDC ainsi qu’à la documentation et recherche</w:t>
+      </w:r>
+    </w:p>
+    <w:p>
+      <w:pPr>
+        <w:pStyle w:val="Paragraphedeliste"/>
+      </w:pPr>
     </w:p>
     <w:p>
       <w:pPr>
         <w:pStyle w:val="Retraitcorpsdetexte"/>
-      </w:pPr>
+        <w:numPr>
+          <w:ilvl w:val="0"/>
+          <w:numId w:val="19"/>
+        </w:numPr>
+      </w:pPr>
+      <w:proofErr w:type="gramStart"/>
+      <w:r>
+        <w:t>Les test</w:t>
+      </w:r>
+      <w:proofErr w:type="gramEnd"/>
+      <w:r>
+        <w:t xml:space="preserve"> regroupe les tâches de conception, réalisation et documentation des tests </w:t>
+      </w:r>
+      <w:proofErr w:type="spellStart"/>
+      <w:r>
+        <w:t>éffectués</w:t>
+      </w:r>
+      <w:proofErr w:type="spellEnd"/>
     </w:p>
     <w:p>
       <w:pPr>
@@ -3844,38 +3913,29 @@
     </w:p>
     <w:p>
       <w:pPr>
+        <w:pStyle w:val="Retraitcorpsdetexte"/>
+      </w:pPr>
+      <w:bookmarkStart w:id="10" w:name="_GoBack"/>
+      <w:bookmarkEnd w:id="10"/>
+    </w:p>
+    <w:p>
+      <w:pPr>
         <w:rPr>
           <w:noProof/>
         </w:rPr>
       </w:pPr>
-    </w:p>
-    <w:p>
-      <w:pPr>
+      <w:r>
         <w:rPr>
           <w:noProof/>
         </w:rPr>
-      </w:pPr>
-    </w:p>
-    <w:p>
-      <w:pPr>
-        <w:rPr>
-          <w:noProof/>
-        </w:rPr>
-      </w:pPr>
-    </w:p>
-    <w:p>
-      <w:r>
-        <w:rPr>
-          <w:noProof/>
-        </w:rPr>
         <w:drawing>
-          <wp:anchor distT="0" distB="0" distL="114300" distR="114300" simplePos="0" relativeHeight="251706368" behindDoc="1" locked="0" layoutInCell="1" allowOverlap="1" wp14:anchorId="03FABB3D" wp14:editId="19D00E2A">
+          <wp:anchor distT="0" distB="0" distL="114300" distR="114300" simplePos="0" relativeHeight="251706368" behindDoc="1" locked="0" layoutInCell="1" allowOverlap="1" wp14:anchorId="03FABB3D" wp14:editId="04DE221A">
             <wp:simplePos x="0" y="0"/>
             <wp:positionH relativeFrom="margin">
-              <wp:posOffset>718820</wp:posOffset>
+              <wp:align>right</wp:align>
             </wp:positionH>
             <wp:positionV relativeFrom="paragraph">
-              <wp:posOffset>13970</wp:posOffset>
+              <wp:posOffset>52070</wp:posOffset>
             </wp:positionV>
             <wp:extent cx="5029200" cy="4410075"/>
             <wp:effectExtent l="0" t="0" r="0" b="9525"/>
@@ -3904,6 +3964,22 @@
           </wp:anchor>
         </w:drawing>
       </w:r>
+    </w:p>
+    <w:p>
+      <w:pPr>
+        <w:rPr>
+          <w:noProof/>
+        </w:rPr>
+      </w:pPr>
+    </w:p>
+    <w:p>
+      <w:pPr>
+        <w:rPr>
+          <w:noProof/>
+        </w:rPr>
+      </w:pPr>
+    </w:p>
+    <w:p>
       <w:r>
         <w:br w:type="page"/>
       </w:r>
@@ -3917,21 +3993,21 @@
       <w:pPr>
         <w:pStyle w:val="Titre1"/>
       </w:pPr>
-      <w:bookmarkStart w:id="10" w:name="_Toc67469409"/>
+      <w:bookmarkStart w:id="11" w:name="_Toc67469409"/>
       <w:r>
         <w:t>Analyse / conception</w:t>
       </w:r>
-      <w:bookmarkEnd w:id="10"/>
+      <w:bookmarkEnd w:id="11"/>
     </w:p>
     <w:p>
       <w:pPr>
         <w:pStyle w:val="Titre2"/>
       </w:pPr>
-      <w:bookmarkStart w:id="11" w:name="_Toc67469410"/>
+      <w:bookmarkStart w:id="12" w:name="_Toc67469410"/>
       <w:r>
         <w:t>Concept</w:t>
       </w:r>
-      <w:bookmarkEnd w:id="11"/>
+      <w:bookmarkEnd w:id="12"/>
     </w:p>
     <w:p>
       <w:pPr>
@@ -4180,29 +4256,13 @@
     </w:p>
     <w:p>
       <w:pPr>
-        <w:rPr>
-          <w:i/>
-          <w:sz w:val="24"/>
-        </w:rPr>
-      </w:pPr>
-      <w:r>
-        <w:rPr>
-          <w:i/>
-          <w:sz w:val="24"/>
-        </w:rPr>
-        <w:br w:type="page"/>
-      </w:r>
-    </w:p>
-    <w:p>
-      <w:pPr>
         <w:pStyle w:val="Titre2"/>
       </w:pPr>
-      <w:bookmarkStart w:id="12" w:name="_Toc67469411"/>
-      <w:r>
-        <w:lastRenderedPageBreak/>
+      <w:bookmarkStart w:id="13" w:name="_Toc67469411"/>
+      <w:r>
         <w:t>Stratégie de test</w:t>
       </w:r>
-      <w:bookmarkEnd w:id="12"/>
+      <w:bookmarkEnd w:id="13"/>
       <w:r>
         <w:t xml:space="preserve"> </w:t>
       </w:r>
@@ -4482,11 +4542,11 @@
       <w:pPr>
         <w:pStyle w:val="Titre2"/>
       </w:pPr>
-      <w:bookmarkStart w:id="13" w:name="_Toc67469412"/>
+      <w:bookmarkStart w:id="14" w:name="_Toc67469412"/>
       <w:r>
         <w:t>Risques techniques</w:t>
       </w:r>
-      <w:bookmarkEnd w:id="13"/>
+      <w:bookmarkEnd w:id="14"/>
       <w:r>
         <w:t xml:space="preserve"> </w:t>
       </w:r>
@@ -4564,18 +4624,17 @@
       <w:pPr>
         <w:pStyle w:val="Titre2"/>
       </w:pPr>
-      <w:bookmarkStart w:id="14" w:name="_Toc67469413"/>
-      <w:r>
+      <w:bookmarkStart w:id="15" w:name="_Toc67469413"/>
+      <w:r>
+        <w:lastRenderedPageBreak/>
         <w:t>Planification</w:t>
       </w:r>
-      <w:bookmarkEnd w:id="14"/>
+      <w:bookmarkEnd w:id="15"/>
     </w:p>
     <w:p>
       <w:pPr>
         <w:pStyle w:val="Retraitcorpsdetexte"/>
       </w:pPr>
-      <w:bookmarkStart w:id="15" w:name="_GoBack"/>
-      <w:bookmarkEnd w:id="15"/>
       <w:r>
         <w:drawing>
           <wp:anchor distT="0" distB="0" distL="114300" distR="114300" simplePos="0" relativeHeight="251711488" behindDoc="0" locked="0" layoutInCell="1" allowOverlap="1" wp14:anchorId="57B4E14C" wp14:editId="765DC5F4">
@@ -5131,7 +5190,15 @@
           <w:i/>
           <w:sz w:val="24"/>
         </w:rPr>
-        <w:t xml:space="preserve"> web: réaliser les maquettes avec un logiciel, décrire toutes les animations sur papier, définir les mots-clés, choisir une</w:t>
+        <w:t xml:space="preserve"> web: réaliser les maquettes avec un logiciel, décrire toutes les animations sur papier, définir </w:t>
+      </w:r>
+      <w:r>
+        <w:rPr>
+          <w:i/>
+          <w:sz w:val="24"/>
+        </w:rPr>
+        <w:lastRenderedPageBreak/>
+        <w:t>les mots-clés, choisir une</w:t>
       </w:r>
       <w:r>
         <w:rPr>
@@ -5742,7 +5809,6 @@
           <w:i/>
           <w:sz w:val="24"/>
         </w:rPr>
-        <w:lastRenderedPageBreak/>
         <w:t>les</w:t>
       </w:r>
       <w:proofErr w:type="gramEnd"/>
@@ -6146,6 +6212,7 @@
         <w:rPr>
           <w:noProof/>
         </w:rPr>
+        <w:lastRenderedPageBreak/>
         <w:drawing>
           <wp:anchor distT="0" distB="0" distL="114300" distR="114300" simplePos="0" relativeHeight="251696128" behindDoc="0" locked="0" layoutInCell="1" hidden="0" allowOverlap="1" wp14:anchorId="77395A95" wp14:editId="6E54F492">
             <wp:simplePos x="0" y="0"/>
@@ -8734,7 +8801,7 @@
               <w:noProof/>
               <w:szCs w:val="16"/>
             </w:rPr>
-            <w:t>6</w:t>
+            <w:t>5</w:t>
           </w:r>
           <w:r>
             <w:rPr>
@@ -9159,7 +9226,7 @@
         <v:path o:extrusionok="f" gradientshapeok="t" o:connecttype="rect"/>
         <o:lock v:ext="edit" aspectratio="t"/>
       </v:shapetype>
-      <v:shape id="_x0000_i1231" type="#_x0000_t75" style="width:11.25pt;height:11.25pt" o:bullet="t">
+      <v:shape id="_x0000_i1235" type="#_x0000_t75" style="width:11.25pt;height:11.25pt" o:bullet="t">
         <v:imagedata r:id="rId1" o:title="BD10263_"/>
       </v:shape>
     </w:pict>
@@ -11106,6 +11173,119 @@
     </w:lvl>
   </w:abstractNum>
   <w:abstractNum w:abstractNumId="17" w15:restartNumberingAfterBreak="0">
+    <w:nsid w:val="55672450"/>
+    <w:multiLevelType w:val="hybridMultilevel"/>
+    <w:tmpl w:val="BA7A6454"/>
+    <w:lvl w:ilvl="0" w:tplc="100C0001">
+      <w:start w:val="1"/>
+      <w:numFmt w:val="bullet"/>
+      <w:lvlText w:val=""/>
+      <w:lvlJc w:val="left"/>
+      <w:pPr>
+        <w:ind w:left="1854" w:hanging="360"/>
+      </w:pPr>
+      <w:rPr>
+        <w:rFonts w:ascii="Symbol" w:hAnsi="Symbol" w:hint="default"/>
+      </w:rPr>
+    </w:lvl>
+    <w:lvl w:ilvl="1" w:tplc="100C0003" w:tentative="1">
+      <w:start w:val="1"/>
+      <w:numFmt w:val="bullet"/>
+      <w:lvlText w:val="o"/>
+      <w:lvlJc w:val="left"/>
+      <w:pPr>
+        <w:ind w:left="2574" w:hanging="360"/>
+      </w:pPr>
+      <w:rPr>
+        <w:rFonts w:ascii="Courier New" w:hAnsi="Courier New" w:cs="Courier New" w:hint="default"/>
+      </w:rPr>
+    </w:lvl>
+    <w:lvl w:ilvl="2" w:tplc="100C0005" w:tentative="1">
+      <w:start w:val="1"/>
+      <w:numFmt w:val="bullet"/>
+      <w:lvlText w:val=""/>
+      <w:lvlJc w:val="left"/>
+      <w:pPr>
+        <w:ind w:left="3294" w:hanging="360"/>
+      </w:pPr>
+      <w:rPr>
+        <w:rFonts w:ascii="Wingdings" w:hAnsi="Wingdings" w:hint="default"/>
+      </w:rPr>
+    </w:lvl>
+    <w:lvl w:ilvl="3" w:tplc="100C0001" w:tentative="1">
+      <w:start w:val="1"/>
+      <w:numFmt w:val="bullet"/>
+      <w:lvlText w:val=""/>
+      <w:lvlJc w:val="left"/>
+      <w:pPr>
+        <w:ind w:left="4014" w:hanging="360"/>
+      </w:pPr>
+      <w:rPr>
+        <w:rFonts w:ascii="Symbol" w:hAnsi="Symbol" w:hint="default"/>
+      </w:rPr>
+    </w:lvl>
+    <w:lvl w:ilvl="4" w:tplc="100C0003" w:tentative="1">
+      <w:start w:val="1"/>
+      <w:numFmt w:val="bullet"/>
+      <w:lvlText w:val="o"/>
+      <w:lvlJc w:val="left"/>
+      <w:pPr>
+        <w:ind w:left="4734" w:hanging="360"/>
+      </w:pPr>
+      <w:rPr>
+        <w:rFonts w:ascii="Courier New" w:hAnsi="Courier New" w:cs="Courier New" w:hint="default"/>
+      </w:rPr>
+    </w:lvl>
+    <w:lvl w:ilvl="5" w:tplc="100C0005" w:tentative="1">
+      <w:start w:val="1"/>
+      <w:numFmt w:val="bullet"/>
+      <w:lvlText w:val=""/>
+      <w:lvlJc w:val="left"/>
+      <w:pPr>
+        <w:ind w:left="5454" w:hanging="360"/>
+      </w:pPr>
+      <w:rPr>
+        <w:rFonts w:ascii="Wingdings" w:hAnsi="Wingdings" w:hint="default"/>
+      </w:rPr>
+    </w:lvl>
+    <w:lvl w:ilvl="6" w:tplc="100C0001" w:tentative="1">
+      <w:start w:val="1"/>
+      <w:numFmt w:val="bullet"/>
+      <w:lvlText w:val=""/>
+      <w:lvlJc w:val="left"/>
+      <w:pPr>
+        <w:ind w:left="6174" w:hanging="360"/>
+      </w:pPr>
+      <w:rPr>
+        <w:rFonts w:ascii="Symbol" w:hAnsi="Symbol" w:hint="default"/>
+      </w:rPr>
+    </w:lvl>
+    <w:lvl w:ilvl="7" w:tplc="100C0003" w:tentative="1">
+      <w:start w:val="1"/>
+      <w:numFmt w:val="bullet"/>
+      <w:lvlText w:val="o"/>
+      <w:lvlJc w:val="left"/>
+      <w:pPr>
+        <w:ind w:left="6894" w:hanging="360"/>
+      </w:pPr>
+      <w:rPr>
+        <w:rFonts w:ascii="Courier New" w:hAnsi="Courier New" w:cs="Courier New" w:hint="default"/>
+      </w:rPr>
+    </w:lvl>
+    <w:lvl w:ilvl="8" w:tplc="100C0005" w:tentative="1">
+      <w:start w:val="1"/>
+      <w:numFmt w:val="bullet"/>
+      <w:lvlText w:val=""/>
+      <w:lvlJc w:val="left"/>
+      <w:pPr>
+        <w:ind w:left="7614" w:hanging="360"/>
+      </w:pPr>
+      <w:rPr>
+        <w:rFonts w:ascii="Wingdings" w:hAnsi="Wingdings" w:hint="default"/>
+      </w:rPr>
+    </w:lvl>
+  </w:abstractNum>
+  <w:abstractNum w:abstractNumId="18" w15:restartNumberingAfterBreak="0">
     <w:nsid w:val="649E4CD4"/>
     <w:multiLevelType w:val="hybridMultilevel"/>
     <w:tmpl w:val="EE445A28"/>
@@ -11234,7 +11414,7 @@
     <w:abstractNumId w:val="13"/>
   </w:num>
   <w:num w:numId="6">
-    <w:abstractNumId w:val="17"/>
+    <w:abstractNumId w:val="18"/>
   </w:num>
   <w:num w:numId="7">
     <w:abstractNumId w:val="14"/>
@@ -11272,7 +11452,10 @@
   <w:num w:numId="18">
     <w:abstractNumId w:val="4"/>
   </w:num>
-  <w:numIdMacAtCleanup w:val="18"/>
+  <w:num w:numId="19">
+    <w:abstractNumId w:val="17"/>
+  </w:num>
+  <w:numIdMacAtCleanup w:val="19"/>
 </w:numbering>
 </file>
 
@@ -12729,7 +12912,7 @@
             </c:spPr>
             <c:extLst>
               <c:ext xmlns:c16="http://schemas.microsoft.com/office/drawing/2014/chart" uri="{C3380CC4-5D6E-409C-BE32-E72D297353CC}">
-                <c16:uniqueId val="{00000001-45C5-4F8A-AC76-6B40EE11D519}"/>
+                <c16:uniqueId val="{00000001-0C37-47BB-8A1F-E444799FD149}"/>
               </c:ext>
             </c:extLst>
           </c:dPt>
@@ -12755,7 +12938,7 @@
             </c:spPr>
             <c:extLst>
               <c:ext xmlns:c16="http://schemas.microsoft.com/office/drawing/2014/chart" uri="{C3380CC4-5D6E-409C-BE32-E72D297353CC}">
-                <c16:uniqueId val="{00000003-45C5-4F8A-AC76-6B40EE11D519}"/>
+                <c16:uniqueId val="{00000003-0C37-47BB-8A1F-E444799FD149}"/>
               </c:ext>
             </c:extLst>
           </c:dPt>
@@ -12781,7 +12964,7 @@
             </c:spPr>
             <c:extLst>
               <c:ext xmlns:c16="http://schemas.microsoft.com/office/drawing/2014/chart" uri="{C3380CC4-5D6E-409C-BE32-E72D297353CC}">
-                <c16:uniqueId val="{00000005-45C5-4F8A-AC76-6B40EE11D519}"/>
+                <c16:uniqueId val="{00000005-0C37-47BB-8A1F-E444799FD149}"/>
               </c:ext>
             </c:extLst>
           </c:dPt>
@@ -12807,7 +12990,7 @@
             </c:spPr>
             <c:extLst>
               <c:ext xmlns:c16="http://schemas.microsoft.com/office/drawing/2014/chart" uri="{C3380CC4-5D6E-409C-BE32-E72D297353CC}">
-                <c16:uniqueId val="{00000007-45C5-4F8A-AC76-6B40EE11D519}"/>
+                <c16:uniqueId val="{00000007-0C37-47BB-8A1F-E444799FD149}"/>
               </c:ext>
             </c:extLst>
           </c:dPt>
@@ -14934,7 +15117,7 @@
 </file>
 
 <file path=customXml/itemProps1.xml><?xml version="1.0" encoding="utf-8"?>
-<ds:datastoreItem xmlns:ds="http://schemas.openxmlformats.org/officeDocument/2006/customXml" ds:itemID="{10A31CB5-EFA8-4684-A345-EB00207986F1}">
+<ds:datastoreItem xmlns:ds="http://schemas.openxmlformats.org/officeDocument/2006/customXml" ds:itemID="{EE6829B9-4F43-4884-BA3A-7FB23D56B349}">
   <ds:schemaRefs>
     <ds:schemaRef ds:uri="http://schemas.openxmlformats.org/officeDocument/2006/bibliography"/>
   </ds:schemaRefs>

</xml_diff>

<commit_message>
JDT + Maquette + Rapport + Planification Initiale
JDT : Ajout tâches effectuées journée
Maquette : Création interfaces graphiques + plan liaison / maquette
Rapport : Début ajout interface graphique
Planification : Ajout planification détaillée dans la planification initiale
</commit_message>
<xml_diff>
--- a/2. Rapport/R-TPI-LucaBohlen-Rapport.docx
+++ b/2. Rapport/R-TPI-LucaBohlen-Rapport.docx
@@ -3325,10 +3325,7 @@
         <w:t xml:space="preserve">. </w:t>
       </w:r>
       <w:r>
-        <w:t>Le cahier des charges est approuvé par les deux experts. Il est en outre présenté, commenté et discuté avec le candidat. Par sa signature, le candidat accepte le travail propos</w:t>
-      </w:r>
-      <w:r>
-        <w:t>.</w:t>
+        <w:t>Le cahier des charges est approuvé par les deux experts. Il est en outre présenté, commenté et discuté avec le candidat. Par sa signature, le candidat accepte le travail propos.</w:t>
       </w:r>
     </w:p>
     <w:p>
@@ -3420,10 +3417,7 @@
       </w:r>
       <w:proofErr w:type="spellEnd"/>
       <w:r>
-        <w:t xml:space="preserve"> </w:t>
-      </w:r>
-      <w:r>
-        <w:t xml:space="preserve">est responsable de livrer, à son chef de projet et aux deux experts, les éléments de suivi de projet suivants : </w:t>
+        <w:t xml:space="preserve"> est responsable de livrer, à son chef de projet et aux deux experts, les éléments de suivi de projet suivants : </w:t>
       </w:r>
     </w:p>
     <w:p>
@@ -3562,7 +3556,7 @@
         </w:rPr>
       </w:pPr>
       <w:r>
-        <w:t xml:space="preserve"> Mise en œuvre d'une fonctionnalité qui permet à l'utilisateur de définir un profil de magasin (fédération de produits selon la topologie du magasin). </w:t>
+        <w:t xml:space="preserve">Mise en œuvre d'une fonctionnalité qui permet à l'utilisateur de définir un profil de magasin (fédération de produits selon la topologie du magasin). </w:t>
       </w:r>
     </w:p>
     <w:p>
@@ -3610,7 +3604,7 @@
         </w:rPr>
       </w:pPr>
       <w:r>
-        <w:t>. Mise en œuvre d'une fonctionnalité qui permet à l'utilisateur d'inscrire une liste de commissions.</w:t>
+        <w:t>Mise en œuvre d'une fonctionnalité qui permet à l'utilisateur d'inscrire une liste de commissions.</w:t>
       </w:r>
     </w:p>
     <w:p>
@@ -3724,17 +3718,11 @@
     </w:p>
     <w:p>
       <w:pPr>
-        <w:rPr>
-          <w:color w:val="FF0000"/>
-        </w:rPr>
-      </w:pPr>
-    </w:p>
-    <w:p>
-      <w:pPr>
         <w:pStyle w:val="Titre2"/>
       </w:pPr>
       <w:bookmarkStart w:id="9" w:name="_Toc67469408"/>
       <w:r>
+        <w:lastRenderedPageBreak/>
         <w:t>Planification</w:t>
       </w:r>
       <w:bookmarkEnd w:id="3"/>
@@ -3786,22 +3774,28 @@
       </w:r>
       <w:proofErr w:type="spellEnd"/>
       <w:r>
+        <w:t xml:space="preserve"> initiale</w:t>
+      </w:r>
+      <w:r>
+        <w:t xml:space="preserve"> découpé</w:t>
+      </w:r>
+      <w:r>
+        <w:t>e</w:t>
+      </w:r>
+      <w:r>
+        <w:t xml:space="preserve"> en 4 parties</w:t>
+      </w:r>
+      <w:r>
         <w:t xml:space="preserve"> </w:t>
       </w:r>
       <w:r>
-        <w:t>découpé</w:t>
-      </w:r>
-      <w:r>
-        <w:t xml:space="preserve"> en 4 partie</w:t>
+        <w:t>visible</w:t>
       </w:r>
       <w:r>
         <w:t>s</w:t>
       </w:r>
       <w:r>
-        <w:t xml:space="preserve"> </w:t>
-      </w:r>
-      <w:r>
-        <w:t>visible sur le graphique en secteur</w:t>
+        <w:t xml:space="preserve"> sur le graphique en secteur</w:t>
       </w:r>
       <w:r>
         <w:t> :</w:t>
@@ -3821,11 +3815,14 @@
         </w:numPr>
       </w:pPr>
       <w:r>
-        <w:t xml:space="preserve">La réalisation regroupe les tâches de mise en </w:t>
+        <w:t>La réalisation reg</w:t>
+      </w:r>
+      <w:r>
+        <w:t xml:space="preserve">roupe les tâches de mise en </w:t>
       </w:r>
       <w:proofErr w:type="spellStart"/>
       <w:r>
-        <w:t>oevures</w:t>
+        <w:t>oeuvre</w:t>
       </w:r>
       <w:proofErr w:type="spellEnd"/>
       <w:r>
@@ -3915,8 +3912,6 @@
       <w:pPr>
         <w:pStyle w:val="Retraitcorpsdetexte"/>
       </w:pPr>
-      <w:bookmarkStart w:id="10" w:name="_GoBack"/>
-      <w:bookmarkEnd w:id="10"/>
     </w:p>
     <w:p>
       <w:pPr>
@@ -3993,77 +3988,281 @@
       <w:pPr>
         <w:pStyle w:val="Titre1"/>
       </w:pPr>
-      <w:bookmarkStart w:id="11" w:name="_Toc67469409"/>
+      <w:bookmarkStart w:id="10" w:name="_Toc67469409"/>
       <w:r>
         <w:t>Analyse / conception</w:t>
       </w:r>
+      <w:bookmarkEnd w:id="10"/>
+    </w:p>
+    <w:p>
+      <w:pPr>
+        <w:pStyle w:val="Corpsdetexte"/>
+      </w:pPr>
+    </w:p>
+    <w:p>
+      <w:pPr>
+        <w:pStyle w:val="Titre2"/>
+      </w:pPr>
+      <w:bookmarkStart w:id="11" w:name="_Toc67469410"/>
+      <w:r>
+        <w:t>Concep</w:t>
+      </w:r>
       <w:bookmarkEnd w:id="11"/>
-    </w:p>
-    <w:p>
-      <w:pPr>
-        <w:pStyle w:val="Titre2"/>
-      </w:pPr>
-      <w:bookmarkStart w:id="12" w:name="_Toc67469410"/>
-      <w:r>
-        <w:t>Concept</w:t>
-      </w:r>
+      <w:r>
+        <w:t>t</w:t>
+      </w:r>
+    </w:p>
+    <w:p>
+      <w:pPr>
+        <w:pStyle w:val="Retraitcorpsdetexte"/>
+      </w:pPr>
+    </w:p>
+    <w:p>
+      <w:pPr>
+        <w:pStyle w:val="Titre3"/>
+      </w:pPr>
+      <w:r>
+        <w:t>Interface graphique</w:t>
+      </w:r>
+    </w:p>
+    <w:p>
+      <w:pPr>
+        <w:pStyle w:val="Retraitcorpsdetexte3"/>
+      </w:pPr>
+      <w:r>
+        <w:t xml:space="preserve">À l’aide de l’application web </w:t>
+      </w:r>
+      <w:r>
+        <w:t>de création de maquette</w:t>
+      </w:r>
+      <w:r>
+        <w:t xml:space="preserve"> </w:t>
+      </w:r>
+      <w:hyperlink r:id="rId10" w:history="1">
+        <w:proofErr w:type="spellStart"/>
+        <w:r>
+          <w:rPr>
+            <w:rStyle w:val="Lienhypertexte"/>
+          </w:rPr>
+          <w:t>moqups</w:t>
+        </w:r>
+        <w:proofErr w:type="spellEnd"/>
+      </w:hyperlink>
+      <w:r>
+        <w:t xml:space="preserve">, j’ai </w:t>
+      </w:r>
+      <w:proofErr w:type="spellStart"/>
+      <w:r>
+        <w:t>créer</w:t>
+      </w:r>
+      <w:proofErr w:type="spellEnd"/>
+      <w:r>
+        <w:t xml:space="preserve"> </w:t>
+      </w:r>
+      <w:r>
+        <w:t>des</w:t>
+      </w:r>
+      <w:r>
+        <w:t xml:space="preserve"> maquette</w:t>
+      </w:r>
+      <w:r>
+        <w:t>s d’</w:t>
+      </w:r>
+      <w:r>
+        <w:t xml:space="preserve">interface graphique de </w:t>
+      </w:r>
+      <w:proofErr w:type="spellStart"/>
+      <w:r>
+        <w:t>chaques</w:t>
+      </w:r>
+      <w:proofErr w:type="spellEnd"/>
+      <w:r>
+        <w:t xml:space="preserve"> pages </w:t>
+      </w:r>
+      <w:proofErr w:type="spellStart"/>
+      <w:r>
+        <w:t>presentes</w:t>
+      </w:r>
+      <w:proofErr w:type="spellEnd"/>
+      <w:r>
+        <w:t xml:space="preserve"> dans l’application.</w:t>
+      </w:r>
+      <w:r>
+        <w:t xml:space="preserve"> Sur ces maquettes, sont présent les boutons, les titres, les informations textuelles, les champs de textes, les </w:t>
+      </w:r>
+      <w:proofErr w:type="spellStart"/>
+      <w:r>
+        <w:t>comboboxs</w:t>
+      </w:r>
+      <w:proofErr w:type="spellEnd"/>
+      <w:r>
+        <w:t xml:space="preserve"> et les </w:t>
+      </w:r>
+      <w:proofErr w:type="spellStart"/>
+      <w:r>
+        <w:t>checkboxs</w:t>
+      </w:r>
+      <w:proofErr w:type="spellEnd"/>
+      <w:r>
+        <w:t>.</w:t>
+      </w:r>
+      <w:r>
+        <w:t xml:space="preserve"> Ci-dessous, une version graphique ainsi qu’un descriptif de chaque </w:t>
+      </w:r>
+      <w:proofErr w:type="gramStart"/>
+      <w:r>
+        <w:t>pages</w:t>
+      </w:r>
+      <w:proofErr w:type="gramEnd"/>
+      <w:r>
+        <w:t> :</w:t>
+      </w:r>
+    </w:p>
+    <w:p>
+      <w:pPr>
+        <w:pStyle w:val="Retraitcorpsdetexte3"/>
+      </w:pPr>
+    </w:p>
+    <w:p>
+      <w:pPr>
+        <w:pStyle w:val="Retraitcorpsdetexte3"/>
+        <w:numPr>
+          <w:ilvl w:val="0"/>
+          <w:numId w:val="20"/>
+        </w:numPr>
+      </w:pPr>
+      <w:r>
+        <w:t>Page titre : p</w:t>
+      </w:r>
+      <w:bookmarkStart w:id="12" w:name="_GoBack"/>
       <w:bookmarkEnd w:id="12"/>
-    </w:p>
-    <w:p>
-      <w:pPr>
-        <w:pStyle w:val="Retraitcorpsdetexte"/>
-        <w:rPr>
-          <w:i/>
-          <w:sz w:val="22"/>
-          <w:szCs w:val="22"/>
-        </w:rPr>
-      </w:pPr>
-      <w:r>
-        <w:rPr>
-          <w:i/>
-          <w:sz w:val="22"/>
-          <w:szCs w:val="22"/>
-        </w:rPr>
-        <w:t xml:space="preserve">Le concept complet avec toutes ses </w:t>
+      <w:r>
+        <w:t>ermet "d'accueillir" l'utilisateur en affichant le logo et le nom d'appli</w:t>
+      </w:r>
+      <w:r>
+        <w:t>cation.</w:t>
+      </w:r>
+    </w:p>
+    <w:p>
+      <w:pPr>
+        <w:rPr>
+          <w:szCs w:val="16"/>
+        </w:rPr>
+      </w:pPr>
+      <w:r>
+        <w:rPr>
+          <w:noProof/>
+        </w:rPr>
+        <w:pict w14:anchorId="66C9F6B4">
+          <v:shape id="_x0000_s1027" type="#_x0000_t75" style="position:absolute;margin-left:143.6pt;margin-top:23.75pt;width:166.5pt;height:327pt;z-index:251713536;mso-position-horizontal-relative:text;mso-position-vertical-relative:text;mso-width-relative:page;mso-height-relative:page">
+            <v:imagedata r:id="rId11" o:title="MM-TPI-LucaBohlen-Page1Titre"/>
+            <w10:wrap type="topAndBottom"/>
+          </v:shape>
+        </w:pict>
+      </w:r>
+      <w:r>
+        <w:br w:type="page"/>
+      </w:r>
+    </w:p>
+    <w:p>
+      <w:pPr>
+        <w:pStyle w:val="Retraitcorpsdetexte3"/>
+        <w:numPr>
+          <w:ilvl w:val="0"/>
+          <w:numId w:val="20"/>
+        </w:numPr>
+      </w:pPr>
+      <w:r>
+        <w:rPr>
+          <w:noProof/>
+        </w:rPr>
+        <w:lastRenderedPageBreak/>
+        <w:pict w14:anchorId="137F30D8">
+          <v:shape id="_x0000_s1028" type="#_x0000_t75" style="position:absolute;left:0;text-align:left;margin-left:158.6pt;margin-top:52.25pt;width:136.5pt;height:265.05pt;z-index:251715584;mso-position-horizontal-relative:text;mso-position-vertical-relative:text;mso-width-relative:page;mso-height-relative:page">
+            <v:imagedata r:id="rId12" o:title="MM-TPI-LucaBohlen-Page2ListeCourse"/>
+            <w10:wrap type="topAndBottom"/>
+          </v:shape>
+        </w:pict>
+      </w:r>
+      <w:r>
+        <w:t>Page de la liste des courses :</w:t>
+      </w:r>
+      <w:r>
+        <w:t xml:space="preserve"> permet avec un bouton d'afficher la page "Ajout de produit" et avec un</w:t>
+      </w:r>
+      <w:r>
+        <w:t xml:space="preserve"> autre</w:t>
+      </w:r>
+      <w:r>
+        <w:t xml:space="preserve"> bouton de passer directement à la page "Liste des magasins"</w:t>
+      </w:r>
+      <w:r>
+        <w:t>.</w:t>
+      </w:r>
+    </w:p>
+    <w:p>
+      <w:pPr>
+        <w:pStyle w:val="Retraitcorpsdetexte3"/>
+        <w:ind w:left="2534"/>
+      </w:pPr>
+    </w:p>
+    <w:p>
+      <w:pPr>
+        <w:pStyle w:val="Retraitcorpsdetexte3"/>
+        <w:ind w:left="2534"/>
+      </w:pPr>
+    </w:p>
+    <w:p>
+      <w:pPr>
+        <w:pStyle w:val="Retraitcorpsdetexte3"/>
+        <w:numPr>
+          <w:ilvl w:val="0"/>
+          <w:numId w:val="20"/>
+        </w:numPr>
+      </w:pPr>
+      <w:r>
+        <w:t xml:space="preserve">Page d'ajout de </w:t>
       </w:r>
       <w:proofErr w:type="gramStart"/>
       <w:r>
-        <w:rPr>
-          <w:i/>
-          <w:sz w:val="22"/>
-          <w:szCs w:val="22"/>
-        </w:rPr>
-        <w:t>annexes:</w:t>
+        <w:t>produit</w:t>
+      </w:r>
+      <w:r>
+        <w:t>s</w:t>
+      </w:r>
+      <w:r>
+        <w:t>,  permet</w:t>
       </w:r>
       <w:proofErr w:type="gramEnd"/>
-    </w:p>
-    <w:p>
-      <w:pPr>
-        <w:pStyle w:val="Retraitcorpsdetexte"/>
-        <w:rPr>
-          <w:i/>
-          <w:sz w:val="22"/>
-          <w:szCs w:val="22"/>
-        </w:rPr>
-      </w:pPr>
-    </w:p>
-    <w:p>
-      <w:pPr>
-        <w:pStyle w:val="Retraitcorpsdetexte"/>
-        <w:rPr>
-          <w:i/>
-          <w:sz w:val="22"/>
-          <w:szCs w:val="22"/>
-        </w:rPr>
-      </w:pPr>
-      <w:r>
-        <w:rPr>
-          <w:i/>
-          <w:sz w:val="22"/>
-          <w:szCs w:val="22"/>
-        </w:rPr>
-        <w:t>Par exemple :</w:t>
-      </w:r>
+      <w:r>
+        <w:t xml:space="preserve"> d'ajouter ou de retirer des produits dans notre liste. Ils sont triés par catégorie, il n'y a pas de barre de recherche de prévue ainsi que la possibilité </w:t>
+      </w:r>
+      <w:r>
+        <w:t>d'ajout de produit personnalisé (amélioration possible).</w:t>
+      </w:r>
+    </w:p>
+    <w:p>
+      <w:pPr>
+        <w:pStyle w:val="Retraitcorpsdetexte3"/>
+        <w:ind w:left="2534"/>
+      </w:pPr>
+      <w:r>
+        <w:rPr>
+          <w:noProof/>
+        </w:rPr>
+        <w:pict w14:anchorId="03750697">
+          <v:shape id="_x0000_s1029" type="#_x0000_t75" style="position:absolute;left:0;text-align:left;margin-left:151.85pt;margin-top:12.45pt;width:149.25pt;height:295.5pt;z-index:251717632;mso-position-horizontal-relative:text;mso-position-vertical-relative:text;mso-width-relative:page;mso-height-relative:page">
+            <v:imagedata r:id="rId13" o:title="MM-TPI-LucaBohlen-Page3ListeProduits"/>
+            <w10:wrap type="topAndBottom"/>
+          </v:shape>
+        </w:pict>
+      </w:r>
+    </w:p>
+    <w:p>
+      <w:pPr>
+        <w:pStyle w:val="Retraitcorpsdetexte3"/>
+        <w:ind w:left="0"/>
+      </w:pPr>
     </w:p>
     <w:p>
       <w:pPr>
@@ -4078,58 +4277,57 @@
           <w:szCs w:val="22"/>
         </w:rPr>
       </w:pPr>
-      <w:proofErr w:type="gramStart"/>
       <w:r>
         <w:rPr>
           <w:i/>
           <w:sz w:val="22"/>
           <w:szCs w:val="22"/>
         </w:rPr>
-        <w:t>Multimédia:</w:t>
-      </w:r>
-      <w:proofErr w:type="gramEnd"/>
+        <w:t xml:space="preserve">Interface graphique des 7 pages avec une </w:t>
+      </w:r>
+      <w:proofErr w:type="spellStart"/>
       <w:r>
         <w:rPr>
           <w:i/>
           <w:sz w:val="22"/>
           <w:szCs w:val="22"/>
         </w:rPr>
-        <w:t xml:space="preserve"> carte de site, maquettes papier, story </w:t>
-      </w:r>
-      <w:proofErr w:type="spellStart"/>
+        <w:t>desription</w:t>
+      </w:r>
+      <w:proofErr w:type="spellEnd"/>
       <w:r>
         <w:rPr>
           <w:i/>
           <w:sz w:val="22"/>
           <w:szCs w:val="22"/>
         </w:rPr>
-        <w:t>board</w:t>
-      </w:r>
-      <w:proofErr w:type="spellEnd"/>
+        <w:t xml:space="preserve"> du rôle de </w:t>
+      </w:r>
+      <w:proofErr w:type="spellStart"/>
       <w:r>
         <w:rPr>
           <w:i/>
           <w:sz w:val="22"/>
           <w:szCs w:val="22"/>
         </w:rPr>
-        <w:t xml:space="preserve"> préliminaire,</w:t>
-      </w:r>
-      <w:r>
-        <w:rPr>
-          <w:i/>
-          <w:spacing w:val="-14"/>
+        <w:t>chacunes</w:t>
+      </w:r>
+      <w:proofErr w:type="spellEnd"/>
+      <w:r>
+        <w:rPr>
+          <w:i/>
           <w:sz w:val="22"/>
           <w:szCs w:val="22"/>
         </w:rPr>
-        <w:t xml:space="preserve"> </w:t>
-      </w:r>
-      <w:r>
-        <w:rPr>
-          <w:i/>
-          <w:sz w:val="22"/>
-          <w:szCs w:val="22"/>
-        </w:rPr>
-        <w:t>…</w:t>
+        <w:t xml:space="preserve"> d’elles</w:t>
+      </w:r>
+    </w:p>
+    <w:p>
+      <w:pPr>
+        <w:pStyle w:val="Titre3"/>
+      </w:pPr>
+      <w:r>
+        <w:t>Maquette / Plan de liaisons</w:t>
       </w:r>
     </w:p>
     <w:p>
@@ -4151,6 +4349,36 @@
           <w:sz w:val="22"/>
           <w:szCs w:val="22"/>
         </w:rPr>
+        <w:t>Maquette / plan de liaisons des différentes pages</w:t>
+      </w:r>
+    </w:p>
+    <w:p>
+      <w:pPr>
+        <w:pStyle w:val="Titre3"/>
+      </w:pPr>
+      <w:r>
+        <w:t>Base de données</w:t>
+      </w:r>
+    </w:p>
+    <w:p>
+      <w:pPr>
+        <w:pStyle w:val="Retraitcorpsdetexte"/>
+        <w:numPr>
+          <w:ilvl w:val="0"/>
+          <w:numId w:val="15"/>
+        </w:numPr>
+        <w:rPr>
+          <w:i/>
+          <w:sz w:val="22"/>
+          <w:szCs w:val="22"/>
+        </w:rPr>
+      </w:pPr>
+      <w:r>
+        <w:rPr>
+          <w:i/>
+          <w:sz w:val="22"/>
+          <w:szCs w:val="22"/>
+        </w:rPr>
         <w:t xml:space="preserve">Bases de </w:t>
       </w:r>
       <w:proofErr w:type="gramStart"/>
@@ -4187,6 +4415,62 @@
           <w:szCs w:val="22"/>
         </w:rPr>
         <w:t>conceptuel.</w:t>
+      </w:r>
+    </w:p>
+    <w:p>
+      <w:pPr>
+        <w:pStyle w:val="Retraitcorpsdetexte"/>
+        <w:rPr>
+          <w:i/>
+          <w:sz w:val="22"/>
+          <w:szCs w:val="22"/>
+        </w:rPr>
+      </w:pPr>
+      <w:r>
+        <w:rPr>
+          <w:i/>
+          <w:sz w:val="22"/>
+          <w:szCs w:val="22"/>
+        </w:rPr>
+        <w:t xml:space="preserve">Le concept complet avec toutes ses </w:t>
+      </w:r>
+      <w:proofErr w:type="gramStart"/>
+      <w:r>
+        <w:rPr>
+          <w:i/>
+          <w:sz w:val="22"/>
+          <w:szCs w:val="22"/>
+        </w:rPr>
+        <w:t>annexes:</w:t>
+      </w:r>
+      <w:proofErr w:type="gramEnd"/>
+    </w:p>
+    <w:p>
+      <w:pPr>
+        <w:pStyle w:val="Retraitcorpsdetexte"/>
+        <w:rPr>
+          <w:i/>
+          <w:sz w:val="22"/>
+          <w:szCs w:val="22"/>
+        </w:rPr>
+      </w:pPr>
+    </w:p>
+    <w:p>
+      <w:pPr>
+        <w:pStyle w:val="Retraitcorpsdetexte"/>
+        <w:rPr>
+          <w:i/>
+          <w:sz w:val="22"/>
+          <w:szCs w:val="22"/>
+        </w:rPr>
+      </w:pPr>
+      <w:r>
+        <w:rPr>
+          <w:i/>
+          <w:sz w:val="22"/>
+          <w:szCs w:val="22"/>
+        </w:rPr>
+        <w:t>Par exemple :</w:t>
       </w:r>
     </w:p>
     <w:p>
@@ -4636,6 +4920,9 @@
         <w:pStyle w:val="Retraitcorpsdetexte"/>
       </w:pPr>
       <w:r>
+        <w:rPr>
+          <w:noProof/>
+        </w:rPr>
         <w:drawing>
           <wp:anchor distT="0" distB="0" distL="114300" distR="114300" simplePos="0" relativeHeight="251711488" behindDoc="0" locked="0" layoutInCell="1" allowOverlap="1" wp14:anchorId="57B4E14C" wp14:editId="765DC5F4">
             <wp:simplePos x="0" y="0"/>
@@ -4660,7 +4947,7 @@
                     <pic:cNvPicPr/>
                   </pic:nvPicPr>
                   <pic:blipFill rotWithShape="1">
-                    <a:blip r:embed="rId10">
+                    <a:blip r:embed="rId14">
                       <a:extLst>
                         <a:ext uri="{28A0092B-C50C-407E-A947-70E740481C1C}">
                           <a14:useLocalDpi xmlns:a14="http://schemas.microsoft.com/office/drawing/2010/main" val="0"/>
@@ -4700,6 +4987,9 @@
         </w:drawing>
       </w:r>
       <w:r>
+        <w:rPr>
+          <w:noProof/>
+        </w:rPr>
         <w:drawing>
           <wp:anchor distT="0" distB="0" distL="114300" distR="114300" simplePos="0" relativeHeight="251710464" behindDoc="1" locked="0" layoutInCell="1" allowOverlap="1" wp14:anchorId="64E0CB10" wp14:editId="5D4D37AD">
             <wp:simplePos x="0" y="0"/>
@@ -4732,7 +5022,7 @@
                     <pic:cNvPicPr/>
                   </pic:nvPicPr>
                   <pic:blipFill rotWithShape="1">
-                    <a:blip r:embed="rId10">
+                    <a:blip r:embed="rId14">
                       <a:extLst>
                         <a:ext uri="{28A0092B-C50C-407E-A947-70E740481C1C}">
                           <a14:useLocalDpi xmlns:a14="http://schemas.microsoft.com/office/drawing/2010/main" val="0"/>
@@ -6027,7 +6317,7 @@
                     <pic:cNvPicPr preferRelativeResize="0"/>
                   </pic:nvPicPr>
                   <pic:blipFill>
-                    <a:blip r:embed="rId11"/>
+                    <a:blip r:embed="rId15"/>
                     <a:srcRect/>
                     <a:stretch>
                       <a:fillRect/>
@@ -6126,7 +6416,7 @@
                     <pic:cNvPicPr preferRelativeResize="0"/>
                   </pic:nvPicPr>
                   <pic:blipFill>
-                    <a:blip r:embed="rId12"/>
+                    <a:blip r:embed="rId16"/>
                     <a:srcRect/>
                     <a:stretch>
                       <a:fillRect/>
@@ -6235,7 +6525,7 @@
                     <pic:cNvPicPr preferRelativeResize="0"/>
                   </pic:nvPicPr>
                   <pic:blipFill>
-                    <a:blip r:embed="rId13"/>
+                    <a:blip r:embed="rId17"/>
                     <a:srcRect/>
                     <a:stretch>
                       <a:fillRect/>
@@ -6458,7 +6748,7 @@
                           <pic:cNvPicPr preferRelativeResize="0"/>
                         </pic:nvPicPr>
                         <pic:blipFill>
-                          <a:blip r:embed="rId14"/>
+                          <a:blip r:embed="rId18"/>
                           <a:srcRect/>
                           <a:stretch>
                             <a:fillRect/>
@@ -6552,7 +6842,7 @@
                           <pic:cNvPicPr preferRelativeResize="0"/>
                         </pic:nvPicPr>
                         <pic:blipFill>
-                          <a:blip r:embed="rId14"/>
+                          <a:blip r:embed="rId18"/>
                           <a:srcRect/>
                           <a:stretch>
                             <a:fillRect/>
@@ -6638,7 +6928,7 @@
                           <pic:cNvPicPr preferRelativeResize="0"/>
                         </pic:nvPicPr>
                         <pic:blipFill>
-                          <a:blip r:embed="rId14"/>
+                          <a:blip r:embed="rId18"/>
                           <a:srcRect/>
                           <a:stretch>
                             <a:fillRect/>
@@ -6751,7 +7041,7 @@
                           <pic:cNvPicPr preferRelativeResize="0"/>
                         </pic:nvPicPr>
                         <pic:blipFill>
-                          <a:blip r:embed="rId14"/>
+                          <a:blip r:embed="rId18"/>
                           <a:srcRect/>
                           <a:stretch>
                             <a:fillRect/>
@@ -6865,7 +7155,7 @@
                           <pic:cNvPicPr preferRelativeResize="0"/>
                         </pic:nvPicPr>
                         <pic:blipFill>
-                          <a:blip r:embed="rId14"/>
+                          <a:blip r:embed="rId18"/>
                           <a:srcRect/>
                           <a:stretch>
                             <a:fillRect/>
@@ -6999,7 +7289,7 @@
                           <pic:cNvPicPr preferRelativeResize="0"/>
                         </pic:nvPicPr>
                         <pic:blipFill>
-                          <a:blip r:embed="rId14"/>
+                          <a:blip r:embed="rId18"/>
                           <a:srcRect/>
                           <a:stretch>
                             <a:fillRect/>
@@ -7133,7 +7423,7 @@
                           <pic:cNvPicPr preferRelativeResize="0"/>
                         </pic:nvPicPr>
                         <pic:blipFill>
-                          <a:blip r:embed="rId12"/>
+                          <a:blip r:embed="rId16"/>
                           <a:srcRect/>
                           <a:stretch>
                             <a:fillRect/>
@@ -7268,7 +7558,7 @@
                           <pic:cNvPicPr preferRelativeResize="0"/>
                         </pic:nvPicPr>
                         <pic:blipFill>
-                          <a:blip r:embed="rId12"/>
+                          <a:blip r:embed="rId16"/>
                           <a:srcRect/>
                           <a:stretch>
                             <a:fillRect/>
@@ -8083,7 +8373,7 @@
             <wp:cNvGraphicFramePr/>
             <a:graphic xmlns:a="http://schemas.openxmlformats.org/drawingml/2006/main">
               <a:graphicData uri="http://schemas.openxmlformats.org/drawingml/2006/chart">
-                <c:chart xmlns:c="http://schemas.openxmlformats.org/drawingml/2006/chart" xmlns:r="http://schemas.openxmlformats.org/officeDocument/2006/relationships" r:id="rId15"/>
+                <c:chart xmlns:c="http://schemas.openxmlformats.org/drawingml/2006/chart" xmlns:r="http://schemas.openxmlformats.org/officeDocument/2006/relationships" r:id="rId19"/>
               </a:graphicData>
             </a:graphic>
             <wp14:sizeRelH relativeFrom="margin">
@@ -8499,8 +8789,8 @@
       </w:r>
     </w:p>
     <w:sectPr>
-      <w:headerReference w:type="default" r:id="rId16"/>
-      <w:footerReference w:type="default" r:id="rId17"/>
+      <w:headerReference w:type="default" r:id="rId20"/>
+      <w:footerReference w:type="default" r:id="rId21"/>
       <w:pgSz w:w="11906" w:h="16838" w:code="9"/>
       <w:pgMar w:top="1418" w:right="1418" w:bottom="1418" w:left="1418" w:header="709" w:footer="709" w:gutter="0"/>
       <w:cols w:space="708"/>
@@ -8801,7 +9091,7 @@
               <w:noProof/>
               <w:szCs w:val="16"/>
             </w:rPr>
-            <w:t>5</w:t>
+            <w:t>6</w:t>
           </w:r>
           <w:r>
             <w:rPr>
@@ -8850,7 +9140,7 @@
               <w:noProof/>
               <w:szCs w:val="16"/>
             </w:rPr>
-            <w:t>12</w:t>
+            <w:t>14</w:t>
           </w:r>
           <w:r>
             <w:rPr>
@@ -8876,6 +9166,70 @@
               <w:szCs w:val="16"/>
             </w:rPr>
           </w:pPr>
+          <w:r>
+            <w:rPr>
+              <w:rFonts w:cs="Arial"/>
+              <w:szCs w:val="16"/>
+            </w:rPr>
+            <w:t xml:space="preserve">Imprimé le : </w:t>
+          </w:r>
+          <w:r>
+            <w:rPr>
+              <w:rFonts w:cs="Arial"/>
+              <w:szCs w:val="16"/>
+            </w:rPr>
+            <w:fldChar w:fldCharType="begin"/>
+          </w:r>
+          <w:r>
+            <w:rPr>
+              <w:rFonts w:cs="Arial"/>
+              <w:szCs w:val="16"/>
+            </w:rPr>
+            <w:instrText xml:space="preserve"> PRINT  \* MERGEFORMAT </w:instrText>
+          </w:r>
+          <w:r>
+            <w:rPr>
+              <w:rFonts w:cs="Arial"/>
+              <w:szCs w:val="16"/>
+            </w:rPr>
+            <w:fldChar w:fldCharType="end"/>
+          </w:r>
+          <w:r>
+            <w:rPr>
+              <w:rFonts w:cs="Arial"/>
+              <w:szCs w:val="16"/>
+            </w:rPr>
+            <w:fldChar w:fldCharType="begin"/>
+          </w:r>
+          <w:r>
+            <w:rPr>
+              <w:rFonts w:cs="Arial"/>
+              <w:szCs w:val="16"/>
+            </w:rPr>
+            <w:instrText xml:space="preserve"> DATE   \* MERGEFORMAT </w:instrText>
+          </w:r>
+          <w:r>
+            <w:rPr>
+              <w:rFonts w:cs="Arial"/>
+              <w:szCs w:val="16"/>
+            </w:rPr>
+            <w:fldChar w:fldCharType="separate"/>
+          </w:r>
+          <w:r>
+            <w:rPr>
+              <w:rFonts w:cs="Arial"/>
+              <w:noProof/>
+              <w:szCs w:val="16"/>
+            </w:rPr>
+            <w:t>07.05.2021</w:t>
+          </w:r>
+          <w:r>
+            <w:rPr>
+              <w:rFonts w:cs="Arial"/>
+              <w:szCs w:val="16"/>
+            </w:rPr>
+            <w:fldChar w:fldCharType="end"/>
+          </w:r>
           <w:r>
             <w:rPr>
               <w:rFonts w:cs="Arial"/>
@@ -8984,7 +9338,7 @@
               <w:noProof/>
               <w:szCs w:val="16"/>
             </w:rPr>
-            <w:t>06.05.2021 11:21</w:t>
+            <w:t>07.05.2021 15:16</w:t>
           </w:r>
           <w:r>
             <w:rPr>
@@ -9226,7 +9580,7 @@
         <v:path o:extrusionok="f" gradientshapeok="t" o:connecttype="rect"/>
         <o:lock v:ext="edit" aspectratio="t"/>
       </v:shapetype>
-      <v:shape id="_x0000_i1235" type="#_x0000_t75" style="width:11.25pt;height:11.25pt" o:bullet="t">
+      <v:shape id="_x0000_i1055" type="#_x0000_t75" style="width:11.25pt;height:11.25pt" o:bullet="t">
         <v:imagedata r:id="rId1" o:title="BD10263_"/>
       </v:shape>
     </w:pict>
@@ -11396,6 +11750,92 @@
       <w:rPr>
         <w:rFonts w:ascii="Wingdings" w:hAnsi="Wingdings" w:hint="default"/>
       </w:rPr>
+    </w:lvl>
+  </w:abstractNum>
+  <w:abstractNum w:abstractNumId="19" w15:restartNumberingAfterBreak="0">
+    <w:nsid w:val="69DF6DFB"/>
+    <w:multiLevelType w:val="hybridMultilevel"/>
+    <w:tmpl w:val="EF32F942"/>
+    <w:lvl w:ilvl="0" w:tplc="100C000F">
+      <w:start w:val="1"/>
+      <w:numFmt w:val="decimal"/>
+      <w:lvlText w:val="%1."/>
+      <w:lvlJc w:val="left"/>
+      <w:pPr>
+        <w:ind w:left="2534" w:hanging="360"/>
+      </w:pPr>
+    </w:lvl>
+    <w:lvl w:ilvl="1" w:tplc="100C0019" w:tentative="1">
+      <w:start w:val="1"/>
+      <w:numFmt w:val="lowerLetter"/>
+      <w:lvlText w:val="%2."/>
+      <w:lvlJc w:val="left"/>
+      <w:pPr>
+        <w:ind w:left="3254" w:hanging="360"/>
+      </w:pPr>
+    </w:lvl>
+    <w:lvl w:ilvl="2" w:tplc="100C001B" w:tentative="1">
+      <w:start w:val="1"/>
+      <w:numFmt w:val="lowerRoman"/>
+      <w:lvlText w:val="%3."/>
+      <w:lvlJc w:val="right"/>
+      <w:pPr>
+        <w:ind w:left="3974" w:hanging="180"/>
+      </w:pPr>
+    </w:lvl>
+    <w:lvl w:ilvl="3" w:tplc="100C000F" w:tentative="1">
+      <w:start w:val="1"/>
+      <w:numFmt w:val="decimal"/>
+      <w:lvlText w:val="%4."/>
+      <w:lvlJc w:val="left"/>
+      <w:pPr>
+        <w:ind w:left="4694" w:hanging="360"/>
+      </w:pPr>
+    </w:lvl>
+    <w:lvl w:ilvl="4" w:tplc="100C0019" w:tentative="1">
+      <w:start w:val="1"/>
+      <w:numFmt w:val="lowerLetter"/>
+      <w:lvlText w:val="%5."/>
+      <w:lvlJc w:val="left"/>
+      <w:pPr>
+        <w:ind w:left="5414" w:hanging="360"/>
+      </w:pPr>
+    </w:lvl>
+    <w:lvl w:ilvl="5" w:tplc="100C001B" w:tentative="1">
+      <w:start w:val="1"/>
+      <w:numFmt w:val="lowerRoman"/>
+      <w:lvlText w:val="%6."/>
+      <w:lvlJc w:val="right"/>
+      <w:pPr>
+        <w:ind w:left="6134" w:hanging="180"/>
+      </w:pPr>
+    </w:lvl>
+    <w:lvl w:ilvl="6" w:tplc="100C000F" w:tentative="1">
+      <w:start w:val="1"/>
+      <w:numFmt w:val="decimal"/>
+      <w:lvlText w:val="%7."/>
+      <w:lvlJc w:val="left"/>
+      <w:pPr>
+        <w:ind w:left="6854" w:hanging="360"/>
+      </w:pPr>
+    </w:lvl>
+    <w:lvl w:ilvl="7" w:tplc="100C0019" w:tentative="1">
+      <w:start w:val="1"/>
+      <w:numFmt w:val="lowerLetter"/>
+      <w:lvlText w:val="%8."/>
+      <w:lvlJc w:val="left"/>
+      <w:pPr>
+        <w:ind w:left="7574" w:hanging="360"/>
+      </w:pPr>
+    </w:lvl>
+    <w:lvl w:ilvl="8" w:tplc="100C001B" w:tentative="1">
+      <w:start w:val="1"/>
+      <w:numFmt w:val="lowerRoman"/>
+      <w:lvlText w:val="%9."/>
+      <w:lvlJc w:val="right"/>
+      <w:pPr>
+        <w:ind w:left="8294" w:hanging="180"/>
+      </w:pPr>
     </w:lvl>
   </w:abstractNum>
   <w:num w:numId="1">
@@ -11454,6 +11894,9 @@
   </w:num>
   <w:num w:numId="19">
     <w:abstractNumId w:val="17"/>
+  </w:num>
+  <w:num w:numId="20">
+    <w:abstractNumId w:val="19"/>
   </w:num>
   <w:numIdMacAtCleanup w:val="19"/>
 </w:numbering>
@@ -15117,7 +15560,7 @@
 </file>
 
 <file path=customXml/itemProps1.xml><?xml version="1.0" encoding="utf-8"?>
-<ds:datastoreItem xmlns:ds="http://schemas.openxmlformats.org/officeDocument/2006/customXml" ds:itemID="{EE6829B9-4F43-4884-BA3A-7FB23D56B349}">
+<ds:datastoreItem xmlns:ds="http://schemas.openxmlformats.org/officeDocument/2006/customXml" ds:itemID="{7ED34A48-5644-4396-8505-CCDB76CAD5A5}">
   <ds:schemaRefs>
     <ds:schemaRef ds:uri="http://schemas.openxmlformats.org/officeDocument/2006/bibliography"/>
   </ds:schemaRefs>

</xml_diff>

<commit_message>
JDT- modèle magasin - Rapport
</commit_message>
<xml_diff>
--- a/2. Rapport/R-TPI-LucaBohlen-Rapport.docx
+++ b/2. Rapport/R-TPI-LucaBohlen-Rapport.docx
@@ -3358,17 +3358,19 @@
         </w:rPr>
         <w:br w:type="page"/>
       </w:r>
+      <w:bookmarkStart w:id="1" w:name="_GoBack"/>
+      <w:bookmarkEnd w:id="1"/>
     </w:p>
     <w:p>
       <w:pPr>
         <w:pStyle w:val="Titre1"/>
       </w:pPr>
-      <w:bookmarkStart w:id="1" w:name="_Toc72995547"/>
+      <w:bookmarkStart w:id="2" w:name="_Toc72995547"/>
       <w:r>
         <w:lastRenderedPageBreak/>
         <w:t>Analyse préliminaire</w:t>
       </w:r>
-      <w:bookmarkEnd w:id="1"/>
+      <w:bookmarkEnd w:id="2"/>
     </w:p>
     <w:p>
       <w:pPr>
@@ -3379,13 +3381,13 @@
       <w:pPr>
         <w:pStyle w:val="Titre2"/>
       </w:pPr>
-      <w:bookmarkStart w:id="2" w:name="_Toc532179969"/>
-      <w:bookmarkStart w:id="3" w:name="_Toc165969639"/>
-      <w:bookmarkStart w:id="4" w:name="_Toc72995548"/>
+      <w:bookmarkStart w:id="3" w:name="_Toc72995548"/>
+      <w:bookmarkStart w:id="4" w:name="_Toc532179969"/>
+      <w:bookmarkStart w:id="5" w:name="_Toc165969639"/>
       <w:r>
         <w:t>Introduction</w:t>
       </w:r>
-      <w:bookmarkEnd w:id="4"/>
+      <w:bookmarkEnd w:id="3"/>
     </w:p>
     <w:p>
       <w:pPr>
@@ -3508,11 +3510,11 @@
       <w:pPr>
         <w:pStyle w:val="Titre3"/>
       </w:pPr>
-      <w:bookmarkStart w:id="5" w:name="_Toc72995549"/>
+      <w:bookmarkStart w:id="6" w:name="_Toc72995549"/>
       <w:r>
         <w:t>Titre</w:t>
       </w:r>
-      <w:bookmarkEnd w:id="5"/>
+      <w:bookmarkEnd w:id="6"/>
     </w:p>
     <w:p>
       <w:pPr>
@@ -3536,11 +3538,11 @@
       <w:pPr>
         <w:pStyle w:val="Titre3"/>
       </w:pPr>
-      <w:bookmarkStart w:id="6" w:name="_Toc72995550"/>
+      <w:bookmarkStart w:id="7" w:name="_Toc72995550"/>
       <w:r>
         <w:t>Description</w:t>
       </w:r>
-      <w:bookmarkEnd w:id="6"/>
+      <w:bookmarkEnd w:id="7"/>
     </w:p>
     <w:p>
       <w:pPr>
@@ -3559,11 +3561,11 @@
       <w:pPr>
         <w:pStyle w:val="Titre3"/>
       </w:pPr>
-      <w:bookmarkStart w:id="7" w:name="_Toc72995551"/>
+      <w:bookmarkStart w:id="8" w:name="_Toc72995551"/>
       <w:r>
         <w:t>Contexte</w:t>
       </w:r>
-      <w:bookmarkEnd w:id="7"/>
+      <w:bookmarkEnd w:id="8"/>
     </w:p>
     <w:p>
       <w:pPr>
@@ -3673,11 +3675,11 @@
       <w:pPr>
         <w:pStyle w:val="Titre2"/>
       </w:pPr>
-      <w:bookmarkStart w:id="8" w:name="_Toc72995552"/>
+      <w:bookmarkStart w:id="9" w:name="_Toc72995552"/>
       <w:r>
         <w:t>Objectifs</w:t>
       </w:r>
-      <w:bookmarkEnd w:id="8"/>
+      <w:bookmarkEnd w:id="9"/>
     </w:p>
     <w:p>
       <w:pPr>
@@ -4000,17 +4002,17 @@
       <w:pPr>
         <w:pStyle w:val="Titre2"/>
       </w:pPr>
-      <w:bookmarkStart w:id="9" w:name="_Toc72995553"/>
+      <w:bookmarkStart w:id="10" w:name="_Toc72995553"/>
       <w:r>
         <w:lastRenderedPageBreak/>
         <w:t>Planification</w:t>
       </w:r>
-      <w:bookmarkEnd w:id="2"/>
-      <w:bookmarkEnd w:id="3"/>
+      <w:bookmarkEnd w:id="4"/>
+      <w:bookmarkEnd w:id="5"/>
       <w:r>
         <w:t xml:space="preserve"> Initiale</w:t>
       </w:r>
-      <w:bookmarkEnd w:id="9"/>
+      <w:bookmarkEnd w:id="10"/>
     </w:p>
     <w:p>
       <w:pPr>
@@ -4276,11 +4278,11 @@
       <w:pPr>
         <w:pStyle w:val="Titre1"/>
       </w:pPr>
-      <w:bookmarkStart w:id="10" w:name="_Toc72995554"/>
+      <w:bookmarkStart w:id="11" w:name="_Toc72995554"/>
       <w:r>
         <w:t>Analyse / conception</w:t>
       </w:r>
-      <w:bookmarkEnd w:id="10"/>
+      <w:bookmarkEnd w:id="11"/>
     </w:p>
     <w:p>
       <w:pPr>
@@ -4291,24 +4293,24 @@
       <w:pPr>
         <w:pStyle w:val="Titre2"/>
       </w:pPr>
-      <w:bookmarkStart w:id="11" w:name="_Toc72995555"/>
+      <w:bookmarkStart w:id="12" w:name="_Toc72995555"/>
       <w:r>
         <w:t>Concep</w:t>
       </w:r>
       <w:r>
         <w:t>t</w:t>
       </w:r>
-      <w:bookmarkEnd w:id="11"/>
+      <w:bookmarkEnd w:id="12"/>
     </w:p>
     <w:p>
       <w:pPr>
         <w:pStyle w:val="Titre3"/>
       </w:pPr>
-      <w:bookmarkStart w:id="12" w:name="_Toc72995556"/>
+      <w:bookmarkStart w:id="13" w:name="_Toc72995556"/>
       <w:r>
         <w:t>Méthodologie de projet</w:t>
       </w:r>
-      <w:bookmarkEnd w:id="12"/>
+      <w:bookmarkEnd w:id="13"/>
     </w:p>
     <w:p>
       <w:pPr>
@@ -6084,7 +6086,7 @@
       <w:pPr>
         <w:pStyle w:val="Titre3"/>
       </w:pPr>
-      <w:bookmarkStart w:id="13" w:name="_Toc72995557"/>
+      <w:bookmarkStart w:id="14" w:name="_Toc72995557"/>
       <w:r>
         <w:lastRenderedPageBreak/>
         <w:t>Interface graphique</w:t>
@@ -6092,7 +6094,7 @@
       <w:r>
         <w:t xml:space="preserve"> / Plan de liaison</w:t>
       </w:r>
-      <w:bookmarkEnd w:id="13"/>
+      <w:bookmarkEnd w:id="14"/>
     </w:p>
     <w:p>
       <w:pPr>
@@ -6609,12 +6611,12 @@
       <w:pPr>
         <w:pStyle w:val="Titre3"/>
       </w:pPr>
-      <w:bookmarkStart w:id="14" w:name="_Toc72995558"/>
+      <w:bookmarkStart w:id="15" w:name="_Toc72995558"/>
       <w:r>
         <w:lastRenderedPageBreak/>
         <w:t>Base de données</w:t>
       </w:r>
-      <w:bookmarkEnd w:id="14"/>
+      <w:bookmarkEnd w:id="15"/>
       <w:r>
         <w:t xml:space="preserve"> </w:t>
       </w:r>
@@ -6992,8 +6994,6 @@
       <w:r>
         <w:br w:type="page"/>
       </w:r>
-      <w:bookmarkStart w:id="15" w:name="_GoBack"/>
-      <w:bookmarkEnd w:id="15"/>
     </w:p>
     <w:p>
       <w:pPr>
@@ -7001,426 +7001,207 @@
       </w:pPr>
       <w:r>
         <w:lastRenderedPageBreak/>
-        <w:t>MVC</w:t>
-      </w:r>
-    </w:p>
-    <w:p>
-      <w:pPr>
-        <w:pStyle w:val="Retraitcorpsdetexte3"/>
-      </w:pPr>
-      <w:r>
-        <w:t>Pour ce projet, j’ai décidé d’implanté une architecture MVC. Elle est fréquemment pour les applications intégrant de nombreuses interfaces graphiques. Dans mon cas, j’ai beaucoup de page/interface à utiliser.</w:t>
-      </w:r>
-    </w:p>
-    <w:p>
-      <w:pPr>
-        <w:pStyle w:val="Retraitcorpsdetexte3"/>
-      </w:pPr>
-    </w:p>
-    <w:p>
-      <w:pPr>
-        <w:pStyle w:val="Retraitcorpsdetexte3"/>
-      </w:pPr>
-    </w:p>
-    <w:p>
-      <w:pPr>
-        <w:pStyle w:val="Retraitcorpsdetexte3"/>
-      </w:pPr>
-      <w:r>
-        <w:t xml:space="preserve">De plus, l’utilisation de </w:t>
+        <w:t>Modèle conceptuel</w:t>
+      </w:r>
+    </w:p>
+    <w:p>
+      <w:pPr>
+        <w:ind w:left="1814"/>
+        <w:jc w:val="both"/>
+      </w:pPr>
+      <w:r>
+        <w:t xml:space="preserve">Avec le logiciel, looping, j’ai </w:t>
       </w:r>
       <w:proofErr w:type="spellStart"/>
       <w:r>
-        <w:t>SwiftUI</w:t>
+        <w:t>créer</w:t>
       </w:r>
       <w:proofErr w:type="spellEnd"/>
       <w:r>
-        <w:t xml:space="preserve"> oblige en un sens l’utilisation d’une architecture MVC. En effet, lors de la création de page et d’ajouts d’</w:t>
-      </w:r>
-      <w:proofErr w:type="spellStart"/>
-      <w:r>
-        <w:t>objects</w:t>
-      </w:r>
-      <w:proofErr w:type="spellEnd"/>
-      <w:r>
-        <w:t xml:space="preserve">, du code est </w:t>
-      </w:r>
-      <w:proofErr w:type="spellStart"/>
-      <w:r>
-        <w:t>crée</w:t>
-      </w:r>
-      <w:proofErr w:type="spellEnd"/>
-      <w:r>
-        <w:t xml:space="preserve"> automatiquement de sorte à ce que les parties de codes soit séparé en 3 parties : Modèle, Vue, Controller.</w:t>
-      </w:r>
-    </w:p>
-    <w:p>
-      <w:pPr>
-        <w:pStyle w:val="Retraitcorpsdetexte3"/>
-      </w:pPr>
-    </w:p>
-    <w:p>
-      <w:pPr>
-        <w:pStyle w:val="Retraitcorpsdetexte3"/>
-      </w:pPr>
-    </w:p>
-    <w:p>
-      <w:pPr>
-        <w:pStyle w:val="Retraitcorpsdetexte3"/>
-      </w:pPr>
-      <w:r>
-        <w:t xml:space="preserve">Dans ce projet, les </w:t>
-      </w:r>
-      <w:r>
-        <w:rPr>
-          <w:b/>
-        </w:rPr>
-        <w:t>modèles</w:t>
-      </w:r>
-      <w:r>
-        <w:t xml:space="preserve"> sont les « scripts » permettant de lier et de créer les documents de la base de données </w:t>
-      </w:r>
-      <w:proofErr w:type="spellStart"/>
-      <w:r>
-        <w:t>Firebase</w:t>
-      </w:r>
-      <w:proofErr w:type="spellEnd"/>
-      <w:r>
-        <w:t xml:space="preserve">. Ci-dessous y sont </w:t>
-      </w:r>
-      <w:proofErr w:type="spellStart"/>
-      <w:r>
-        <w:t>inscripts</w:t>
-      </w:r>
-      <w:proofErr w:type="spellEnd"/>
-      <w:r>
-        <w:t xml:space="preserve"> </w:t>
-      </w:r>
-      <w:proofErr w:type="spellStart"/>
-      <w:r>
-        <w:t>tout</w:t>
-      </w:r>
-      <w:proofErr w:type="spellEnd"/>
-      <w:r>
-        <w:t xml:space="preserve"> les scripts « modèles » de mon code :</w:t>
-      </w:r>
-    </w:p>
-    <w:p>
-      <w:pPr>
-        <w:pStyle w:val="Retraitcorpsdetexte3"/>
+        <w:t xml:space="preserve"> le modèle conceptuel de la base de données</w:t>
+      </w:r>
+      <w:r>
+        <w:t>.</w:t>
+      </w:r>
+    </w:p>
+    <w:p>
+      <w:pPr>
+        <w:ind w:left="1814"/>
+      </w:pPr>
+    </w:p>
+    <w:p>
+      <w:pPr>
+        <w:pStyle w:val="Paragraphedeliste"/>
         <w:numPr>
           <w:ilvl w:val="0"/>
-          <w:numId w:val="24"/>
+          <w:numId w:val="25"/>
         </w:numPr>
-      </w:pPr>
+        <w:jc w:val="both"/>
+      </w:pPr>
+      <w:r>
+        <w:t>La table user peut posséder une seule liste de course « </w:t>
+      </w:r>
       <w:proofErr w:type="spellStart"/>
       <w:r>
-        <w:t>User.swift</w:t>
+        <w:t>posseder</w:t>
       </w:r>
       <w:proofErr w:type="spellEnd"/>
       <w:r>
-        <w:tab/>
-      </w:r>
-      <w:r>
-        <w:tab/>
-      </w:r>
-      <w:r>
-        <w:rPr>
-          <w:i/>
-        </w:rPr>
-        <w:t>utilisateur</w:t>
-      </w:r>
-    </w:p>
-    <w:p>
-      <w:pPr>
-        <w:pStyle w:val="Retraitcorpsdetexte3"/>
+        <w:t> 0,</w:t>
+      </w:r>
+      <w:proofErr w:type="gramStart"/>
+      <w:r>
+        <w:t>1»</w:t>
+      </w:r>
+      <w:proofErr w:type="gramEnd"/>
+      <w:r>
+        <w:t xml:space="preserve">. </w:t>
+      </w:r>
+    </w:p>
+    <w:p>
+      <w:pPr>
+        <w:pStyle w:val="Paragraphedeliste"/>
         <w:numPr>
           <w:ilvl w:val="0"/>
-          <w:numId w:val="24"/>
+          <w:numId w:val="25"/>
         </w:numPr>
-      </w:pPr>
+        <w:jc w:val="both"/>
+      </w:pPr>
+      <w:r>
+        <w:t xml:space="preserve">La table </w:t>
+      </w:r>
       <w:proofErr w:type="spellStart"/>
       <w:r>
-        <w:t>ShoppingList.swift</w:t>
+        <w:t>shoppingList</w:t>
       </w:r>
       <w:proofErr w:type="spellEnd"/>
       <w:r>
-        <w:tab/>
-      </w:r>
-      <w:r>
-        <w:tab/>
-      </w:r>
-      <w:r>
-        <w:rPr>
-          <w:i/>
-        </w:rPr>
-        <w:t>Liste des courses</w:t>
-      </w:r>
-    </w:p>
-    <w:p>
-      <w:pPr>
-        <w:pStyle w:val="Retraitcorpsdetexte3"/>
+        <w:t xml:space="preserve"> doit se faire posséder par un utilisateur « </w:t>
+      </w:r>
+      <w:proofErr w:type="spellStart"/>
+      <w:r>
+        <w:t>posseder</w:t>
+      </w:r>
+      <w:proofErr w:type="spellEnd"/>
+      <w:r>
+        <w:t xml:space="preserve"> 1,1 ».</w:t>
+      </w:r>
+    </w:p>
+    <w:p>
+      <w:pPr>
+        <w:pStyle w:val="Paragraphedeliste"/>
         <w:numPr>
           <w:ilvl w:val="0"/>
-          <w:numId w:val="24"/>
+          <w:numId w:val="25"/>
         </w:numPr>
-      </w:pPr>
-      <w:proofErr w:type="spellStart"/>
-      <w:r>
-        <w:t>Shop.swift</w:t>
-      </w:r>
-      <w:proofErr w:type="spellEnd"/>
-      <w:r>
-        <w:tab/>
-      </w:r>
-      <w:r>
-        <w:tab/>
-      </w:r>
-      <w:r>
-        <w:rPr>
-          <w:i/>
-        </w:rPr>
-        <w:t>Magasin</w:t>
-      </w:r>
-    </w:p>
-    <w:p>
-      <w:pPr>
-        <w:pStyle w:val="Retraitcorpsdetexte3"/>
+        <w:jc w:val="both"/>
+      </w:pPr>
+      <w:r>
+        <w:t xml:space="preserve">La table user peut créer un ou plusieurs magasin « créer </w:t>
+      </w:r>
+      <w:proofErr w:type="gramStart"/>
+      <w:r>
+        <w:t>0,n</w:t>
+      </w:r>
+      <w:proofErr w:type="gramEnd"/>
+      <w:r>
+        <w:t> ».</w:t>
+      </w:r>
+    </w:p>
+    <w:p>
+      <w:pPr>
+        <w:pStyle w:val="Paragraphedeliste"/>
         <w:numPr>
           <w:ilvl w:val="0"/>
-          <w:numId w:val="24"/>
+          <w:numId w:val="25"/>
         </w:numPr>
-      </w:pPr>
+        <w:jc w:val="both"/>
+      </w:pPr>
+      <w:r>
+        <w:rPr>
+          <w:noProof/>
+        </w:rPr>
+        <w:drawing>
+          <wp:anchor distT="0" distB="0" distL="114300" distR="114300" simplePos="0" relativeHeight="251764736" behindDoc="0" locked="0" layoutInCell="1" allowOverlap="1" wp14:anchorId="4E467659" wp14:editId="12E86EAB">
+            <wp:simplePos x="0" y="0"/>
+            <wp:positionH relativeFrom="column">
+              <wp:posOffset>259080</wp:posOffset>
+            </wp:positionH>
+            <wp:positionV relativeFrom="paragraph">
+              <wp:posOffset>304800</wp:posOffset>
+            </wp:positionV>
+            <wp:extent cx="5574851" cy="2876550"/>
+            <wp:effectExtent l="0" t="0" r="6985" b="0"/>
+            <wp:wrapSquare wrapText="bothSides"/>
+            <wp:docPr id="46" name="Image 46"/>
+            <wp:cNvGraphicFramePr>
+              <a:graphicFrameLocks xmlns:a="http://schemas.openxmlformats.org/drawingml/2006/main" noChangeAspect="1"/>
+            </wp:cNvGraphicFramePr>
+            <a:graphic xmlns:a="http://schemas.openxmlformats.org/drawingml/2006/main">
+              <a:graphicData uri="http://schemas.openxmlformats.org/drawingml/2006/picture">
+                <pic:pic xmlns:pic="http://schemas.openxmlformats.org/drawingml/2006/picture">
+                  <pic:nvPicPr>
+                    <pic:cNvPr id="1" name=""/>
+                    <pic:cNvPicPr/>
+                  </pic:nvPicPr>
+                  <pic:blipFill>
+                    <a:blip r:embed="rId24">
+                      <a:extLst>
+                        <a:ext uri="{28A0092B-C50C-407E-A947-70E740481C1C}">
+                          <a14:useLocalDpi xmlns:a14="http://schemas.microsoft.com/office/drawing/2010/main" val="0"/>
+                        </a:ext>
+                      </a:extLst>
+                    </a:blip>
+                    <a:stretch>
+                      <a:fillRect/>
+                    </a:stretch>
+                  </pic:blipFill>
+                  <pic:spPr>
+                    <a:xfrm>
+                      <a:off x="0" y="0"/>
+                      <a:ext cx="5574851" cy="2876550"/>
+                    </a:xfrm>
+                    <a:prstGeom prst="rect">
+                      <a:avLst/>
+                    </a:prstGeom>
+                  </pic:spPr>
+                </pic:pic>
+              </a:graphicData>
+            </a:graphic>
+          </wp:anchor>
+        </w:drawing>
+      </w:r>
+      <w:r>
+        <w:t>La table shop doit se faire créer par un seul utilisateur « créer 1,1 ».</w:t>
+      </w:r>
+    </w:p>
+    <w:p>
+      <w:pPr>
+        <w:pStyle w:val="Titre3"/>
+      </w:pPr>
+      <w:r>
+        <w:t>Requêtes pour la base de données</w:t>
+      </w:r>
+    </w:p>
+    <w:p>
+      <w:pPr>
+        <w:pStyle w:val="Retraitcorpsdetexte3"/>
+      </w:pPr>
+      <w:r>
+        <w:t xml:space="preserve">Comme dit plutôt, je n’utilise pas le format classique d’une base de données. En effet, les </w:t>
+      </w:r>
       <w:proofErr w:type="spellStart"/>
       <w:r>
-        <w:t>Networking.swift</w:t>
+        <w:t>requetes</w:t>
       </w:r>
       <w:proofErr w:type="spellEnd"/>
       <w:r>
-        <w:tab/>
-      </w:r>
-      <w:r>
-        <w:tab/>
-      </w:r>
-      <w:r>
-        <w:rPr>
-          <w:color w:val="FF0000"/>
-        </w:rPr>
-        <w:t>à faire</w:t>
-      </w:r>
-    </w:p>
-    <w:p>
-      <w:pPr>
-        <w:pStyle w:val="Retraitcorpsdetexte3"/>
-        <w:numPr>
-          <w:ilvl w:val="0"/>
-          <w:numId w:val="24"/>
-        </w:numPr>
-      </w:pPr>
-      <w:proofErr w:type="spellStart"/>
-      <w:r>
-        <w:t>Public.swift</w:t>
-      </w:r>
-      <w:proofErr w:type="spellEnd"/>
-      <w:r>
-        <w:tab/>
-      </w:r>
-      <w:r>
-        <w:tab/>
-      </w:r>
-      <w:proofErr w:type="gramStart"/>
-      <w:r>
-        <w:rPr>
-          <w:color w:val="FF0000"/>
-        </w:rPr>
-        <w:t>à  faire</w:t>
-      </w:r>
-      <w:proofErr w:type="gramEnd"/>
-    </w:p>
-    <w:p>
-      <w:pPr>
-        <w:pStyle w:val="Retraitcorpsdetexte3"/>
-        <w:ind w:left="2534"/>
-        <w:rPr>
-          <w:color w:val="FF0000"/>
-        </w:rPr>
-      </w:pPr>
-    </w:p>
-    <w:p>
-      <w:pPr>
-        <w:pStyle w:val="Retraitcorpsdetexte3"/>
-        <w:ind w:left="2534"/>
-        <w:rPr>
-          <w:color w:val="FF0000"/>
-        </w:rPr>
-      </w:pPr>
-    </w:p>
-    <w:p>
-      <w:pPr>
-        <w:pStyle w:val="Retraitcorpsdetexte3"/>
-      </w:pPr>
-      <w:r>
-        <w:t xml:space="preserve">Pour les </w:t>
-      </w:r>
-      <w:r>
-        <w:rPr>
-          <w:b/>
-        </w:rPr>
-        <w:t>vues</w:t>
-      </w:r>
-      <w:r>
-        <w:t xml:space="preserve">, c’est en </w:t>
-      </w:r>
-      <w:proofErr w:type="spellStart"/>
-      <w:r>
-        <w:t>faite</w:t>
-      </w:r>
-      <w:proofErr w:type="spellEnd"/>
-      <w:r>
-        <w:t xml:space="preserve"> le </w:t>
-      </w:r>
-      <w:proofErr w:type="spellStart"/>
-      <w:r>
-        <w:t>storyboard</w:t>
-      </w:r>
-      <w:proofErr w:type="spellEnd"/>
-      <w:r>
-        <w:t xml:space="preserve">. Il y est inclus les </w:t>
-      </w:r>
-      <w:proofErr w:type="spellStart"/>
-      <w:r>
-        <w:t>objects</w:t>
-      </w:r>
-      <w:proofErr w:type="spellEnd"/>
-      <w:r>
-        <w:t xml:space="preserve"> de toutes les pages ainsi que les pages en </w:t>
-      </w:r>
-      <w:proofErr w:type="spellStart"/>
-      <w:r>
-        <w:t>elles-memes</w:t>
-      </w:r>
-      <w:proofErr w:type="spellEnd"/>
-      <w:r>
-        <w:t>.</w:t>
-      </w:r>
-      <w:r>
-        <w:t xml:space="preserve"> Le </w:t>
-      </w:r>
-      <w:proofErr w:type="spellStart"/>
-      <w:r>
-        <w:t>storyboard</w:t>
-      </w:r>
-      <w:proofErr w:type="spellEnd"/>
-      <w:r>
-        <w:t xml:space="preserve"> permet également de visualiser les liens créent dans le code, par exemple un bouton emmenant dans une autre page.</w:t>
-      </w:r>
-      <w:r>
-        <w:t xml:space="preserve"> Ci-dessous l’</w:t>
-      </w:r>
-      <w:proofErr w:type="spellStart"/>
-      <w:r>
-        <w:t>entiereté</w:t>
-      </w:r>
-      <w:proofErr w:type="spellEnd"/>
-      <w:r>
-        <w:t xml:space="preserve"> de mes pages, ici </w:t>
-      </w:r>
-      <w:proofErr w:type="spellStart"/>
-      <w:r>
-        <w:t>appellées</w:t>
-      </w:r>
-      <w:proofErr w:type="spellEnd"/>
-      <w:r>
-        <w:t xml:space="preserve"> </w:t>
-      </w:r>
-      <w:proofErr w:type="spellStart"/>
-      <w:r>
-        <w:t>scenes</w:t>
-      </w:r>
-      <w:proofErr w:type="spellEnd"/>
-      <w:r>
-        <w:t> :</w:t>
-      </w:r>
-    </w:p>
-    <w:p>
-      <w:pPr>
-        <w:pStyle w:val="Retraitcorpsdetexte3"/>
-      </w:pPr>
-    </w:p>
-    <w:p>
-      <w:pPr>
-        <w:pStyle w:val="Retraitcorpsdetexte3"/>
-      </w:pPr>
-    </w:p>
-    <w:p>
-      <w:pPr>
-        <w:pStyle w:val="Retraitcorpsdetexte3"/>
-      </w:pPr>
-      <w:r>
-        <w:pict w14:anchorId="323B456F">
-          <v:shape id="_x0000_i1050" type="#_x0000_t75" style="width:159.75pt;height:124.55pt">
-            <v:imagedata r:id="rId24" o:title="Capture d’écran 2021-05-27 à 11.26.23" cropbottom="34184f"/>
-          </v:shape>
-        </w:pict>
-      </w:r>
-      <w:r>
-        <w:pict w14:anchorId="257E9144">
-          <v:shape id="_x0000_i1055" type="#_x0000_t75" style="width:154.35pt;height:124.55pt">
-            <v:imagedata r:id="rId24" o:title="Capture d’écran 2021-05-27 à 11.26.23" croptop="30233f" cropbottom="2926f"/>
-          </v:shape>
-        </w:pict>
-      </w:r>
-    </w:p>
-    <w:p>
-      <w:pPr>
-        <w:pStyle w:val="Retraitcorpsdetexte3"/>
-      </w:pPr>
-    </w:p>
-    <w:p>
-      <w:pPr>
-        <w:pStyle w:val="Retraitcorpsdetexte3"/>
-      </w:pPr>
-    </w:p>
-    <w:p>
-      <w:pPr>
-        <w:pStyle w:val="Retraitcorpsdetexte3"/>
-      </w:pPr>
-      <w:r>
-        <w:t xml:space="preserve">Et pour finir les </w:t>
-      </w:r>
-      <w:proofErr w:type="spellStart"/>
-      <w:r>
-        <w:rPr>
-          <w:b/>
-        </w:rPr>
-        <w:t>controlleurs</w:t>
-      </w:r>
-      <w:proofErr w:type="spellEnd"/>
-      <w:r>
-        <w:t xml:space="preserve">, sont les scripts permettant de gérer les erreurs ainsi que les utilités de chaque </w:t>
-      </w:r>
-      <w:proofErr w:type="spellStart"/>
-      <w:r>
-        <w:t>object</w:t>
-      </w:r>
-      <w:proofErr w:type="spellEnd"/>
-      <w:r>
-        <w:t xml:space="preserve">. Ils seront listés et </w:t>
-      </w:r>
-      <w:proofErr w:type="spellStart"/>
-      <w:r>
-        <w:t>decris</w:t>
-      </w:r>
-      <w:proofErr w:type="spellEnd"/>
-      <w:r>
-        <w:t xml:space="preserve"> dans le point réalisation du rapport.</w:t>
-      </w:r>
-    </w:p>
-    <w:p>
-      <w:pPr>
-        <w:rPr>
-          <w:szCs w:val="16"/>
-        </w:rPr>
+        <w:t xml:space="preserve"> ne se font pas en SQL. J’utilise </w:t>
+      </w:r>
+    </w:p>
+    <w:p>
+      <w:pPr>
+        <w:pStyle w:val="Titre3"/>
       </w:pPr>
       <w:r>
         <w:br w:type="page"/>
@@ -7428,15 +7209,11 @@
     </w:p>
     <w:p>
       <w:pPr>
-        <w:pStyle w:val="Retraitcorpsdetexte3"/>
-      </w:pPr>
-    </w:p>
-    <w:p>
-      <w:pPr>
         <w:pStyle w:val="Titre2"/>
       </w:pPr>
       <w:bookmarkStart w:id="16" w:name="_Toc72995559"/>
       <w:r>
+        <w:lastRenderedPageBreak/>
         <w:t>Stratégie de test</w:t>
       </w:r>
       <w:bookmarkEnd w:id="16"/>
@@ -7837,7 +7614,7 @@
                 <w:noProof/>
               </w:rPr>
               <w:pict w14:anchorId="715D9173">
-                <v:shape id="_x0000_i1026" type="#_x0000_t75" style="width:65.35pt;height:65.35pt">
+                <v:shape id="_x0000_i1028" type="#_x0000_t75" style="width:65.25pt;height:65.25pt">
                   <v:imagedata r:id="rId28" o:title="nada"/>
                 </v:shape>
               </w:pict>
@@ -10485,6 +10262,11 @@
     </w:p>
     <w:p>
       <w:pPr>
+        <w:pStyle w:val="Retraitcorpsdetexte3"/>
+      </w:pPr>
+    </w:p>
+    <w:p>
+      <w:pPr>
         <w:pStyle w:val="Titre3"/>
       </w:pPr>
       <w:r>
@@ -10527,6 +10309,11 @@
     </w:p>
     <w:p>
       <w:pPr>
+        <w:pStyle w:val="Retraitcorpsdetexte3"/>
+      </w:pPr>
+    </w:p>
+    <w:p>
+      <w:pPr>
         <w:pStyle w:val="Titre3"/>
       </w:pPr>
       <w:r>
@@ -10576,96 +10363,2599 @@
     <w:p>
       <w:pPr>
         <w:pStyle w:val="Retraitcorpsdetexte3"/>
-        <w:rPr>
-          <w:color w:val="FF0000"/>
-        </w:rPr>
-      </w:pPr>
-      <w:r>
-        <w:rPr>
-          <w:color w:val="FF0000"/>
-        </w:rPr>
-        <w:t>À faire</w:t>
-      </w:r>
+        <w:tabs>
+          <w:tab w:val="clear" w:pos="4395"/>
+          <w:tab w:val="left" w:pos="7410"/>
+        </w:tabs>
+      </w:pPr>
+      <w:r>
+        <w:tab/>
+      </w:r>
+    </w:p>
+    <w:p>
+      <w:pPr>
+        <w:pStyle w:val="Retraitcorpsdetexte3"/>
+      </w:pPr>
+      <w:r>
+        <w:t>Voici ci-dessous, le modèle relationnel et le contenu détaillé des tables :</w:t>
+      </w:r>
+    </w:p>
+    <w:p>
+      <w:pPr>
+        <w:rPr>
+          <w:szCs w:val="16"/>
+        </w:rPr>
+      </w:pPr>
+      <w:r>
+        <w:rPr>
+          <w:noProof/>
+        </w:rPr>
+        <w:drawing>
+          <wp:anchor distT="0" distB="0" distL="114300" distR="114300" simplePos="0" relativeHeight="251760640" behindDoc="0" locked="0" layoutInCell="1" allowOverlap="1" wp14:anchorId="66999497" wp14:editId="358A9EFC">
+            <wp:simplePos x="0" y="0"/>
+            <wp:positionH relativeFrom="margin">
+              <wp:posOffset>342900</wp:posOffset>
+            </wp:positionH>
+            <wp:positionV relativeFrom="paragraph">
+              <wp:posOffset>450850</wp:posOffset>
+            </wp:positionV>
+            <wp:extent cx="5759450" cy="2863850"/>
+            <wp:effectExtent l="0" t="0" r="0" b="0"/>
+            <wp:wrapTopAndBottom/>
+            <wp:docPr id="47" name="Image 47"/>
+            <wp:cNvGraphicFramePr>
+              <a:graphicFrameLocks xmlns:a="http://schemas.openxmlformats.org/drawingml/2006/main" noChangeAspect="1"/>
+            </wp:cNvGraphicFramePr>
+            <a:graphic xmlns:a="http://schemas.openxmlformats.org/drawingml/2006/main">
+              <a:graphicData uri="http://schemas.openxmlformats.org/drawingml/2006/picture">
+                <pic:pic xmlns:pic="http://schemas.openxmlformats.org/drawingml/2006/picture">
+                  <pic:nvPicPr>
+                    <pic:cNvPr id="1" name=""/>
+                    <pic:cNvPicPr/>
+                  </pic:nvPicPr>
+                  <pic:blipFill>
+                    <a:blip r:embed="rId31">
+                      <a:extLst>
+                        <a:ext uri="{28A0092B-C50C-407E-A947-70E740481C1C}">
+                          <a14:useLocalDpi xmlns:a14="http://schemas.microsoft.com/office/drawing/2010/main" val="0"/>
+                        </a:ext>
+                      </a:extLst>
+                    </a:blip>
+                    <a:stretch>
+                      <a:fillRect/>
+                    </a:stretch>
+                  </pic:blipFill>
+                  <pic:spPr>
+                    <a:xfrm>
+                      <a:off x="0" y="0"/>
+                      <a:ext cx="5759450" cy="2863850"/>
+                    </a:xfrm>
+                    <a:prstGeom prst="rect">
+                      <a:avLst/>
+                    </a:prstGeom>
+                  </pic:spPr>
+                </pic:pic>
+              </a:graphicData>
+            </a:graphic>
+          </wp:anchor>
+        </w:drawing>
+      </w:r>
+      <w:r>
+        <w:br w:type="page"/>
+      </w:r>
+    </w:p>
+    <w:p>
+      <w:pPr>
+        <w:pStyle w:val="Retraitcorpsdetexte3"/>
+        <w:ind w:left="0"/>
+        <w:rPr>
+          <w:noProof/>
+        </w:rPr>
+      </w:pPr>
+      <w:r>
+        <w:rPr>
+          <w:noProof/>
+        </w:rPr>
+        <w:lastRenderedPageBreak/>
+        <w:drawing>
+          <wp:anchor distT="0" distB="0" distL="114300" distR="114300" simplePos="0" relativeHeight="251761664" behindDoc="0" locked="0" layoutInCell="1" allowOverlap="1" wp14:anchorId="4ECE4294" wp14:editId="44F22C9A">
+            <wp:simplePos x="0" y="0"/>
+            <wp:positionH relativeFrom="margin">
+              <wp:align>left</wp:align>
+            </wp:positionH>
+            <wp:positionV relativeFrom="paragraph">
+              <wp:posOffset>190500</wp:posOffset>
+            </wp:positionV>
+            <wp:extent cx="790575" cy="1162050"/>
+            <wp:effectExtent l="190500" t="190500" r="200025" b="190500"/>
+            <wp:wrapSquare wrapText="bothSides"/>
+            <wp:docPr id="49" name="Image 49"/>
+            <wp:cNvGraphicFramePr>
+              <a:graphicFrameLocks xmlns:a="http://schemas.openxmlformats.org/drawingml/2006/main" noChangeAspect="1"/>
+            </wp:cNvGraphicFramePr>
+            <a:graphic xmlns:a="http://schemas.openxmlformats.org/drawingml/2006/main">
+              <a:graphicData uri="http://schemas.openxmlformats.org/drawingml/2006/picture">
+                <pic:pic xmlns:pic="http://schemas.openxmlformats.org/drawingml/2006/picture">
+                  <pic:nvPicPr>
+                    <pic:cNvPr id="1" name=""/>
+                    <pic:cNvPicPr/>
+                  </pic:nvPicPr>
+                  <pic:blipFill rotWithShape="1">
+                    <a:blip r:embed="rId32">
+                      <a:extLst>
+                        <a:ext uri="{28A0092B-C50C-407E-A947-70E740481C1C}">
+                          <a14:useLocalDpi xmlns:a14="http://schemas.microsoft.com/office/drawing/2010/main" val="0"/>
+                        </a:ext>
+                      </a:extLst>
+                    </a:blip>
+                    <a:srcRect l="5883" t="4197" r="12745" b="10489"/>
+                    <a:stretch/>
+                  </pic:blipFill>
+                  <pic:spPr bwMode="auto">
+                    <a:xfrm>
+                      <a:off x="0" y="0"/>
+                      <a:ext cx="790575" cy="1162050"/>
+                    </a:xfrm>
+                    <a:prstGeom prst="rect">
+                      <a:avLst/>
+                    </a:prstGeom>
+                    <a:ln>
+                      <a:noFill/>
+                    </a:ln>
+                    <a:effectLst>
+                      <a:outerShdw blurRad="190500" algn="tl" rotWithShape="0">
+                        <a:srgbClr val="000000">
+                          <a:alpha val="70000"/>
+                        </a:srgbClr>
+                      </a:outerShdw>
+                    </a:effectLst>
+                    <a:extLst>
+                      <a:ext uri="{53640926-AAD7-44D8-BBD7-CCE9431645EC}">
+                        <a14:shadowObscured xmlns:a14="http://schemas.microsoft.com/office/drawing/2010/main"/>
+                      </a:ext>
+                    </a:extLst>
+                  </pic:spPr>
+                </pic:pic>
+              </a:graphicData>
+            </a:graphic>
+          </wp:anchor>
+        </w:drawing>
+      </w:r>
+    </w:p>
+    <w:p>
+      <w:pPr>
+        <w:pStyle w:val="Retraitcorpsdetexte3"/>
+        <w:ind w:left="0"/>
+      </w:pPr>
+    </w:p>
+    <w:tbl>
+      <w:tblPr>
+        <w:tblStyle w:val="Grilledutableau"/>
+        <w:tblpPr w:leftFromText="141" w:rightFromText="141" w:vertAnchor="text" w:horzAnchor="page" w:tblpX="3721" w:tblpY="21"/>
+        <w:tblW w:w="0" w:type="auto"/>
+        <w:tblBorders>
+          <w:top w:val="none" w:sz="0" w:space="0" w:color="auto"/>
+          <w:bottom w:val="none" w:sz="0" w:space="0" w:color="auto"/>
+          <w:right w:val="none" w:sz="0" w:space="0" w:color="auto"/>
+          <w:insideH w:val="none" w:sz="0" w:space="0" w:color="auto"/>
+          <w:insideV w:val="none" w:sz="0" w:space="0" w:color="auto"/>
+        </w:tblBorders>
+        <w:tblLook w:val="04A0" w:firstRow="1" w:lastRow="0" w:firstColumn="1" w:lastColumn="0" w:noHBand="0" w:noVBand="1"/>
+      </w:tblPr>
+      <w:tblGrid>
+        <w:gridCol w:w="1696"/>
+        <w:gridCol w:w="1701"/>
+        <w:gridCol w:w="1418"/>
+        <w:gridCol w:w="2835"/>
+      </w:tblGrid>
+      <w:tr>
+        <w:tc>
+          <w:tcPr>
+            <w:tcW w:w="1696" w:type="dxa"/>
+            <w:vAlign w:val="center"/>
+          </w:tcPr>
+          <w:p>
+            <w:pPr>
+              <w:spacing w:line="276" w:lineRule="auto"/>
+              <w:rPr>
+                <w:b/>
+                <w:szCs w:val="16"/>
+              </w:rPr>
+            </w:pPr>
+            <w:r>
+              <w:rPr>
+                <w:b/>
+                <w:szCs w:val="16"/>
+              </w:rPr>
+              <w:t>Nom</w:t>
+            </w:r>
+          </w:p>
+        </w:tc>
+        <w:tc>
+          <w:tcPr>
+            <w:tcW w:w="1701" w:type="dxa"/>
+            <w:vAlign w:val="center"/>
+          </w:tcPr>
+          <w:p>
+            <w:pPr>
+              <w:spacing w:line="276" w:lineRule="auto"/>
+              <w:rPr>
+                <w:b/>
+                <w:szCs w:val="16"/>
+              </w:rPr>
+            </w:pPr>
+            <w:r>
+              <w:rPr>
+                <w:b/>
+                <w:szCs w:val="16"/>
+              </w:rPr>
+              <w:t>Type</w:t>
+            </w:r>
+          </w:p>
+        </w:tc>
+        <w:tc>
+          <w:tcPr>
+            <w:tcW w:w="1418" w:type="dxa"/>
+            <w:vAlign w:val="center"/>
+          </w:tcPr>
+          <w:p>
+            <w:pPr>
+              <w:spacing w:line="276" w:lineRule="auto"/>
+              <w:rPr>
+                <w:b/>
+                <w:szCs w:val="16"/>
+              </w:rPr>
+            </w:pPr>
+            <w:r>
+              <w:rPr>
+                <w:b/>
+                <w:szCs w:val="16"/>
+              </w:rPr>
+              <w:t>Propriétés</w:t>
+            </w:r>
+          </w:p>
+        </w:tc>
+        <w:tc>
+          <w:tcPr>
+            <w:tcW w:w="2835" w:type="dxa"/>
+            <w:vAlign w:val="center"/>
+          </w:tcPr>
+          <w:p>
+            <w:pPr>
+              <w:spacing w:line="276" w:lineRule="auto"/>
+              <w:rPr>
+                <w:b/>
+                <w:szCs w:val="16"/>
+              </w:rPr>
+            </w:pPr>
+            <w:r>
+              <w:rPr>
+                <w:b/>
+                <w:szCs w:val="16"/>
+              </w:rPr>
+              <w:t>Description</w:t>
+            </w:r>
+          </w:p>
+        </w:tc>
+      </w:tr>
+      <w:tr>
+        <w:tc>
+          <w:tcPr>
+            <w:tcW w:w="1696" w:type="dxa"/>
+          </w:tcPr>
+          <w:p>
+            <w:pPr>
+              <w:spacing w:line="276" w:lineRule="auto"/>
+              <w:rPr>
+                <w:szCs w:val="16"/>
+              </w:rPr>
+            </w:pPr>
+            <w:proofErr w:type="spellStart"/>
+            <w:r>
+              <w:rPr>
+                <w:szCs w:val="16"/>
+              </w:rPr>
+              <w:t>uid</w:t>
+            </w:r>
+            <w:proofErr w:type="spellEnd"/>
+          </w:p>
+        </w:tc>
+        <w:tc>
+          <w:tcPr>
+            <w:tcW w:w="1701" w:type="dxa"/>
+          </w:tcPr>
+          <w:p>
+            <w:pPr>
+              <w:spacing w:line="276" w:lineRule="auto"/>
+              <w:rPr>
+                <w:szCs w:val="16"/>
+              </w:rPr>
+            </w:pPr>
+            <w:r>
+              <w:rPr>
+                <w:szCs w:val="16"/>
+              </w:rPr>
+              <w:t>VARCHAR (50)</w:t>
+            </w:r>
+          </w:p>
+        </w:tc>
+        <w:tc>
+          <w:tcPr>
+            <w:tcW w:w="1418" w:type="dxa"/>
+          </w:tcPr>
+          <w:p>
+            <w:pPr>
+              <w:spacing w:line="276" w:lineRule="auto"/>
+              <w:rPr>
+                <w:szCs w:val="16"/>
+              </w:rPr>
+            </w:pPr>
+            <w:proofErr w:type="spellStart"/>
+            <w:r>
+              <w:rPr>
+                <w:szCs w:val="16"/>
+              </w:rPr>
+              <w:t>Primary</w:t>
+            </w:r>
+            <w:proofErr w:type="spellEnd"/>
+            <w:r>
+              <w:rPr>
+                <w:szCs w:val="16"/>
+              </w:rPr>
+              <w:t xml:space="preserve"> key</w:t>
+            </w:r>
+          </w:p>
+        </w:tc>
+        <w:tc>
+          <w:tcPr>
+            <w:tcW w:w="2835" w:type="dxa"/>
+          </w:tcPr>
+          <w:p>
+            <w:pPr>
+              <w:spacing w:line="276" w:lineRule="auto"/>
+              <w:rPr>
+                <w:szCs w:val="16"/>
+              </w:rPr>
+            </w:pPr>
+            <w:r>
+              <w:rPr>
+                <w:szCs w:val="16"/>
+              </w:rPr>
+              <w:t>Identifiant de l’utilisateur</w:t>
+            </w:r>
+          </w:p>
+        </w:tc>
+      </w:tr>
+      <w:tr>
+        <w:tc>
+          <w:tcPr>
+            <w:tcW w:w="1696" w:type="dxa"/>
+          </w:tcPr>
+          <w:p>
+            <w:pPr>
+              <w:spacing w:line="276" w:lineRule="auto"/>
+              <w:rPr>
+                <w:szCs w:val="16"/>
+              </w:rPr>
+            </w:pPr>
+            <w:proofErr w:type="spellStart"/>
+            <w:r>
+              <w:rPr>
+                <w:szCs w:val="16"/>
+              </w:rPr>
+              <w:t>useEmail</w:t>
+            </w:r>
+            <w:proofErr w:type="spellEnd"/>
+          </w:p>
+        </w:tc>
+        <w:tc>
+          <w:tcPr>
+            <w:tcW w:w="1701" w:type="dxa"/>
+          </w:tcPr>
+          <w:p>
+            <w:pPr>
+              <w:spacing w:line="276" w:lineRule="auto"/>
+              <w:rPr>
+                <w:szCs w:val="16"/>
+              </w:rPr>
+            </w:pPr>
+            <w:r>
+              <w:rPr>
+                <w:szCs w:val="16"/>
+              </w:rPr>
+              <w:t>VARCHAR (50)</w:t>
+            </w:r>
+          </w:p>
+        </w:tc>
+        <w:tc>
+          <w:tcPr>
+            <w:tcW w:w="1418" w:type="dxa"/>
+          </w:tcPr>
+          <w:p>
+            <w:pPr>
+              <w:spacing w:line="276" w:lineRule="auto"/>
+              <w:rPr>
+                <w:szCs w:val="16"/>
+              </w:rPr>
+            </w:pPr>
+            <w:r>
+              <w:rPr>
+                <w:szCs w:val="16"/>
+              </w:rPr>
+              <w:t>NOT NULL</w:t>
+            </w:r>
+          </w:p>
+        </w:tc>
+        <w:tc>
+          <w:tcPr>
+            <w:tcW w:w="2835" w:type="dxa"/>
+          </w:tcPr>
+          <w:p>
+            <w:pPr>
+              <w:spacing w:line="276" w:lineRule="auto"/>
+              <w:rPr>
+                <w:szCs w:val="16"/>
+              </w:rPr>
+            </w:pPr>
+            <w:r>
+              <w:rPr>
+                <w:szCs w:val="16"/>
+              </w:rPr>
+              <w:t>Email de l’utilisateur</w:t>
+            </w:r>
+          </w:p>
+        </w:tc>
+      </w:tr>
+      <w:tr>
+        <w:tc>
+          <w:tcPr>
+            <w:tcW w:w="1696" w:type="dxa"/>
+          </w:tcPr>
+          <w:p>
+            <w:pPr>
+              <w:spacing w:line="276" w:lineRule="auto"/>
+              <w:rPr>
+                <w:szCs w:val="16"/>
+              </w:rPr>
+            </w:pPr>
+            <w:proofErr w:type="spellStart"/>
+            <w:r>
+              <w:rPr>
+                <w:szCs w:val="16"/>
+              </w:rPr>
+              <w:t>useName</w:t>
+            </w:r>
+            <w:proofErr w:type="spellEnd"/>
+          </w:p>
+        </w:tc>
+        <w:tc>
+          <w:tcPr>
+            <w:tcW w:w="1701" w:type="dxa"/>
+          </w:tcPr>
+          <w:p>
+            <w:pPr>
+              <w:spacing w:line="276" w:lineRule="auto"/>
+              <w:rPr>
+                <w:szCs w:val="16"/>
+              </w:rPr>
+            </w:pPr>
+            <w:r>
+              <w:rPr>
+                <w:szCs w:val="16"/>
+              </w:rPr>
+              <w:t>VARCHAR(50)</w:t>
+            </w:r>
+          </w:p>
+        </w:tc>
+        <w:tc>
+          <w:tcPr>
+            <w:tcW w:w="1418" w:type="dxa"/>
+          </w:tcPr>
+          <w:p>
+            <w:pPr>
+              <w:spacing w:line="276" w:lineRule="auto"/>
+              <w:rPr>
+                <w:szCs w:val="16"/>
+              </w:rPr>
+            </w:pPr>
+            <w:r>
+              <w:rPr>
+                <w:szCs w:val="16"/>
+              </w:rPr>
+              <w:t>NOT NULL</w:t>
+            </w:r>
+          </w:p>
+        </w:tc>
+        <w:tc>
+          <w:tcPr>
+            <w:tcW w:w="2835" w:type="dxa"/>
+          </w:tcPr>
+          <w:p>
+            <w:pPr>
+              <w:spacing w:line="276" w:lineRule="auto"/>
+              <w:rPr>
+                <w:szCs w:val="16"/>
+              </w:rPr>
+            </w:pPr>
+            <w:r>
+              <w:rPr>
+                <w:szCs w:val="16"/>
+              </w:rPr>
+              <w:t>Nom de l’utilisateur</w:t>
+            </w:r>
+          </w:p>
+        </w:tc>
+      </w:tr>
+    </w:tbl>
+    <w:p>
+      <w:pPr>
+        <w:pStyle w:val="Retraitcorpsdetexte3"/>
+      </w:pPr>
+    </w:p>
+    <w:tbl>
+      <w:tblPr>
+        <w:tblStyle w:val="Grilledutableau"/>
+        <w:tblpPr w:leftFromText="141" w:rightFromText="141" w:vertAnchor="text" w:horzAnchor="page" w:tblpX="3766" w:tblpY="1012"/>
+        <w:tblW w:w="0" w:type="auto"/>
+        <w:tblBorders>
+          <w:top w:val="none" w:sz="0" w:space="0" w:color="auto"/>
+          <w:bottom w:val="none" w:sz="0" w:space="0" w:color="auto"/>
+          <w:right w:val="none" w:sz="0" w:space="0" w:color="auto"/>
+          <w:insideH w:val="none" w:sz="0" w:space="0" w:color="auto"/>
+          <w:insideV w:val="none" w:sz="0" w:space="0" w:color="auto"/>
+        </w:tblBorders>
+        <w:tblLook w:val="04A0" w:firstRow="1" w:lastRow="0" w:firstColumn="1" w:lastColumn="0" w:noHBand="0" w:noVBand="1"/>
+      </w:tblPr>
+      <w:tblGrid>
+        <w:gridCol w:w="1830"/>
+        <w:gridCol w:w="1689"/>
+        <w:gridCol w:w="1418"/>
+        <w:gridCol w:w="2693"/>
+      </w:tblGrid>
+      <w:tr>
+        <w:tc>
+          <w:tcPr>
+            <w:tcW w:w="1830" w:type="dxa"/>
+            <w:vAlign w:val="center"/>
+          </w:tcPr>
+          <w:p>
+            <w:pPr>
+              <w:spacing w:line="276" w:lineRule="auto"/>
+              <w:rPr>
+                <w:b/>
+                <w:szCs w:val="16"/>
+              </w:rPr>
+            </w:pPr>
+            <w:r>
+              <w:rPr>
+                <w:b/>
+                <w:szCs w:val="16"/>
+              </w:rPr>
+              <w:t>Nom</w:t>
+            </w:r>
+          </w:p>
+        </w:tc>
+        <w:tc>
+          <w:tcPr>
+            <w:tcW w:w="1689" w:type="dxa"/>
+            <w:vAlign w:val="center"/>
+          </w:tcPr>
+          <w:p>
+            <w:pPr>
+              <w:spacing w:line="276" w:lineRule="auto"/>
+              <w:rPr>
+                <w:b/>
+                <w:szCs w:val="16"/>
+              </w:rPr>
+            </w:pPr>
+            <w:r>
+              <w:rPr>
+                <w:b/>
+                <w:szCs w:val="16"/>
+              </w:rPr>
+              <w:t>Type</w:t>
+            </w:r>
+          </w:p>
+        </w:tc>
+        <w:tc>
+          <w:tcPr>
+            <w:tcW w:w="1418" w:type="dxa"/>
+            <w:vAlign w:val="center"/>
+          </w:tcPr>
+          <w:p>
+            <w:pPr>
+              <w:spacing w:line="276" w:lineRule="auto"/>
+              <w:rPr>
+                <w:b/>
+                <w:szCs w:val="16"/>
+              </w:rPr>
+            </w:pPr>
+            <w:r>
+              <w:rPr>
+                <w:b/>
+                <w:szCs w:val="16"/>
+              </w:rPr>
+              <w:t>Propriétés</w:t>
+            </w:r>
+          </w:p>
+        </w:tc>
+        <w:tc>
+          <w:tcPr>
+            <w:tcW w:w="2693" w:type="dxa"/>
+            <w:vAlign w:val="center"/>
+          </w:tcPr>
+          <w:p>
+            <w:pPr>
+              <w:spacing w:line="276" w:lineRule="auto"/>
+              <w:rPr>
+                <w:b/>
+                <w:szCs w:val="16"/>
+              </w:rPr>
+            </w:pPr>
+            <w:r>
+              <w:rPr>
+                <w:b/>
+                <w:szCs w:val="16"/>
+              </w:rPr>
+              <w:t>Description</w:t>
+            </w:r>
+          </w:p>
+        </w:tc>
+      </w:tr>
+      <w:tr>
+        <w:tc>
+          <w:tcPr>
+            <w:tcW w:w="1830" w:type="dxa"/>
+          </w:tcPr>
+          <w:p>
+            <w:pPr>
+              <w:spacing w:line="276" w:lineRule="auto"/>
+              <w:rPr>
+                <w:szCs w:val="16"/>
+              </w:rPr>
+            </w:pPr>
+            <w:proofErr w:type="spellStart"/>
+            <w:r>
+              <w:rPr>
+                <w:szCs w:val="16"/>
+              </w:rPr>
+              <w:t>idShoppingList</w:t>
+            </w:r>
+            <w:proofErr w:type="spellEnd"/>
+          </w:p>
+        </w:tc>
+        <w:tc>
+          <w:tcPr>
+            <w:tcW w:w="1689" w:type="dxa"/>
+          </w:tcPr>
+          <w:p>
+            <w:pPr>
+              <w:spacing w:line="276" w:lineRule="auto"/>
+              <w:rPr>
+                <w:szCs w:val="16"/>
+              </w:rPr>
+            </w:pPr>
+            <w:r>
+              <w:rPr>
+                <w:szCs w:val="16"/>
+              </w:rPr>
+              <w:t>VARCHAR (50)</w:t>
+            </w:r>
+          </w:p>
+        </w:tc>
+        <w:tc>
+          <w:tcPr>
+            <w:tcW w:w="1418" w:type="dxa"/>
+          </w:tcPr>
+          <w:p>
+            <w:pPr>
+              <w:spacing w:line="276" w:lineRule="auto"/>
+              <w:rPr>
+                <w:szCs w:val="16"/>
+              </w:rPr>
+            </w:pPr>
+            <w:proofErr w:type="spellStart"/>
+            <w:r>
+              <w:rPr>
+                <w:szCs w:val="16"/>
+              </w:rPr>
+              <w:t>Primary</w:t>
+            </w:r>
+            <w:proofErr w:type="spellEnd"/>
+            <w:r>
+              <w:rPr>
+                <w:szCs w:val="16"/>
+              </w:rPr>
+              <w:t xml:space="preserve"> key</w:t>
+            </w:r>
+          </w:p>
+        </w:tc>
+        <w:tc>
+          <w:tcPr>
+            <w:tcW w:w="2693" w:type="dxa"/>
+          </w:tcPr>
+          <w:p>
+            <w:pPr>
+              <w:spacing w:line="276" w:lineRule="auto"/>
+              <w:rPr>
+                <w:szCs w:val="16"/>
+              </w:rPr>
+            </w:pPr>
+            <w:r>
+              <w:rPr>
+                <w:szCs w:val="16"/>
+              </w:rPr>
+              <w:t>Identifiant de la liste</w:t>
+            </w:r>
+          </w:p>
+        </w:tc>
+      </w:tr>
+      <w:tr>
+        <w:tc>
+          <w:tcPr>
+            <w:tcW w:w="1830" w:type="dxa"/>
+          </w:tcPr>
+          <w:p>
+            <w:pPr>
+              <w:spacing w:line="276" w:lineRule="auto"/>
+              <w:rPr>
+                <w:szCs w:val="16"/>
+              </w:rPr>
+            </w:pPr>
+            <w:proofErr w:type="spellStart"/>
+            <w:r>
+              <w:rPr>
+                <w:szCs w:val="16"/>
+              </w:rPr>
+              <w:t>shoCategory</w:t>
+            </w:r>
+            <w:proofErr w:type="spellEnd"/>
+          </w:p>
+        </w:tc>
+        <w:tc>
+          <w:tcPr>
+            <w:tcW w:w="1689" w:type="dxa"/>
+          </w:tcPr>
+          <w:p>
+            <w:pPr>
+              <w:spacing w:line="276" w:lineRule="auto"/>
+              <w:rPr>
+                <w:szCs w:val="16"/>
+              </w:rPr>
+            </w:pPr>
+            <w:r>
+              <w:rPr>
+                <w:szCs w:val="16"/>
+              </w:rPr>
+              <w:t>VARCHAR (50)</w:t>
+            </w:r>
+          </w:p>
+        </w:tc>
+        <w:tc>
+          <w:tcPr>
+            <w:tcW w:w="1418" w:type="dxa"/>
+          </w:tcPr>
+          <w:p>
+            <w:pPr>
+              <w:spacing w:line="276" w:lineRule="auto"/>
+              <w:rPr>
+                <w:szCs w:val="16"/>
+              </w:rPr>
+            </w:pPr>
+            <w:r>
+              <w:rPr>
+                <w:szCs w:val="16"/>
+              </w:rPr>
+              <w:t>NOT NULL</w:t>
+            </w:r>
+          </w:p>
+        </w:tc>
+        <w:tc>
+          <w:tcPr>
+            <w:tcW w:w="2693" w:type="dxa"/>
+          </w:tcPr>
+          <w:p>
+            <w:pPr>
+              <w:rPr>
+                <w:szCs w:val="16"/>
+              </w:rPr>
+            </w:pPr>
+            <w:r>
+              <w:rPr>
+                <w:szCs w:val="16"/>
+              </w:rPr>
+              <w:t>Catégorie du produit dans la liste</w:t>
+            </w:r>
+          </w:p>
+        </w:tc>
+      </w:tr>
+      <w:tr>
+        <w:tc>
+          <w:tcPr>
+            <w:tcW w:w="1830" w:type="dxa"/>
+          </w:tcPr>
+          <w:p>
+            <w:pPr>
+              <w:spacing w:line="276" w:lineRule="auto"/>
+              <w:rPr>
+                <w:szCs w:val="16"/>
+              </w:rPr>
+            </w:pPr>
+            <w:proofErr w:type="spellStart"/>
+            <w:r>
+              <w:rPr>
+                <w:szCs w:val="16"/>
+              </w:rPr>
+              <w:t>shoDateAdded</w:t>
+            </w:r>
+            <w:proofErr w:type="spellEnd"/>
+          </w:p>
+        </w:tc>
+        <w:tc>
+          <w:tcPr>
+            <w:tcW w:w="1689" w:type="dxa"/>
+          </w:tcPr>
+          <w:p>
+            <w:pPr>
+              <w:spacing w:line="276" w:lineRule="auto"/>
+              <w:rPr>
+                <w:szCs w:val="16"/>
+              </w:rPr>
+            </w:pPr>
+            <w:r>
+              <w:rPr>
+                <w:szCs w:val="16"/>
+              </w:rPr>
+              <w:t>VARCHAR(50)</w:t>
+            </w:r>
+          </w:p>
+        </w:tc>
+        <w:tc>
+          <w:tcPr>
+            <w:tcW w:w="1418" w:type="dxa"/>
+          </w:tcPr>
+          <w:p>
+            <w:pPr>
+              <w:spacing w:line="276" w:lineRule="auto"/>
+              <w:rPr>
+                <w:szCs w:val="16"/>
+              </w:rPr>
+            </w:pPr>
+            <w:r>
+              <w:rPr>
+                <w:szCs w:val="16"/>
+              </w:rPr>
+              <w:t>NOT NULL</w:t>
+            </w:r>
+          </w:p>
+        </w:tc>
+        <w:tc>
+          <w:tcPr>
+            <w:tcW w:w="2693" w:type="dxa"/>
+          </w:tcPr>
+          <w:p>
+            <w:pPr>
+              <w:rPr>
+                <w:szCs w:val="16"/>
+              </w:rPr>
+            </w:pPr>
+            <w:r>
+              <w:rPr>
+                <w:szCs w:val="16"/>
+              </w:rPr>
+              <w:t>Date d’ajout du produit dans la liste</w:t>
+            </w:r>
+          </w:p>
+        </w:tc>
+      </w:tr>
+      <w:tr>
+        <w:tc>
+          <w:tcPr>
+            <w:tcW w:w="1830" w:type="dxa"/>
+          </w:tcPr>
+          <w:p>
+            <w:pPr>
+              <w:spacing w:line="276" w:lineRule="auto"/>
+              <w:rPr>
+                <w:szCs w:val="16"/>
+              </w:rPr>
+            </w:pPr>
+            <w:proofErr w:type="spellStart"/>
+            <w:r>
+              <w:rPr>
+                <w:szCs w:val="16"/>
+              </w:rPr>
+              <w:t>shoName</w:t>
+            </w:r>
+            <w:proofErr w:type="spellEnd"/>
+          </w:p>
+        </w:tc>
+        <w:tc>
+          <w:tcPr>
+            <w:tcW w:w="1689" w:type="dxa"/>
+          </w:tcPr>
+          <w:p>
+            <w:pPr>
+              <w:spacing w:line="276" w:lineRule="auto"/>
+              <w:rPr>
+                <w:szCs w:val="16"/>
+              </w:rPr>
+            </w:pPr>
+            <w:r>
+              <w:rPr>
+                <w:szCs w:val="16"/>
+              </w:rPr>
+              <w:t>VARCHAR(50)</w:t>
+            </w:r>
+          </w:p>
+        </w:tc>
+        <w:tc>
+          <w:tcPr>
+            <w:tcW w:w="1418" w:type="dxa"/>
+          </w:tcPr>
+          <w:p>
+            <w:pPr>
+              <w:spacing w:line="276" w:lineRule="auto"/>
+              <w:rPr>
+                <w:szCs w:val="16"/>
+              </w:rPr>
+            </w:pPr>
+            <w:r>
+              <w:rPr>
+                <w:szCs w:val="16"/>
+              </w:rPr>
+              <w:t>NOT NULL</w:t>
+            </w:r>
+          </w:p>
+        </w:tc>
+        <w:tc>
+          <w:tcPr>
+            <w:tcW w:w="2693" w:type="dxa"/>
+          </w:tcPr>
+          <w:p>
+            <w:pPr>
+              <w:rPr>
+                <w:szCs w:val="16"/>
+              </w:rPr>
+            </w:pPr>
+            <w:r>
+              <w:rPr>
+                <w:szCs w:val="16"/>
+              </w:rPr>
+              <w:t>Nom du produit dans la liste</w:t>
+            </w:r>
+          </w:p>
+        </w:tc>
+      </w:tr>
+      <w:tr>
+        <w:tc>
+          <w:tcPr>
+            <w:tcW w:w="1830" w:type="dxa"/>
+          </w:tcPr>
+          <w:p>
+            <w:pPr>
+              <w:spacing w:line="276" w:lineRule="auto"/>
+              <w:rPr>
+                <w:szCs w:val="16"/>
+              </w:rPr>
+            </w:pPr>
+            <w:proofErr w:type="spellStart"/>
+            <w:r>
+              <w:rPr>
+                <w:szCs w:val="16"/>
+              </w:rPr>
+              <w:t>shoQuantity</w:t>
+            </w:r>
+            <w:proofErr w:type="spellEnd"/>
+          </w:p>
+        </w:tc>
+        <w:tc>
+          <w:tcPr>
+            <w:tcW w:w="1689" w:type="dxa"/>
+          </w:tcPr>
+          <w:p>
+            <w:pPr>
+              <w:spacing w:line="276" w:lineRule="auto"/>
+              <w:rPr>
+                <w:szCs w:val="16"/>
+              </w:rPr>
+            </w:pPr>
+            <w:r>
+              <w:rPr>
+                <w:szCs w:val="16"/>
+              </w:rPr>
+              <w:t>INT</w:t>
+            </w:r>
+          </w:p>
+        </w:tc>
+        <w:tc>
+          <w:tcPr>
+            <w:tcW w:w="1418" w:type="dxa"/>
+          </w:tcPr>
+          <w:p>
+            <w:pPr>
+              <w:spacing w:line="276" w:lineRule="auto"/>
+              <w:rPr>
+                <w:szCs w:val="16"/>
+              </w:rPr>
+            </w:pPr>
+            <w:r>
+              <w:rPr>
+                <w:szCs w:val="16"/>
+              </w:rPr>
+              <w:t>NOT NULL</w:t>
+            </w:r>
+          </w:p>
+        </w:tc>
+        <w:tc>
+          <w:tcPr>
+            <w:tcW w:w="2693" w:type="dxa"/>
+          </w:tcPr>
+          <w:p>
+            <w:pPr>
+              <w:rPr>
+                <w:szCs w:val="16"/>
+              </w:rPr>
+            </w:pPr>
+            <w:r>
+              <w:rPr>
+                <w:szCs w:val="16"/>
+              </w:rPr>
+              <w:t>Quantité du produit dans la liste</w:t>
+            </w:r>
+          </w:p>
+        </w:tc>
+      </w:tr>
+      <w:tr>
+        <w:tc>
+          <w:tcPr>
+            <w:tcW w:w="1830" w:type="dxa"/>
+          </w:tcPr>
+          <w:p>
+            <w:pPr>
+              <w:spacing w:line="276" w:lineRule="auto"/>
+              <w:rPr>
+                <w:szCs w:val="16"/>
+              </w:rPr>
+            </w:pPr>
+            <w:proofErr w:type="spellStart"/>
+            <w:r>
+              <w:rPr>
+                <w:szCs w:val="16"/>
+              </w:rPr>
+              <w:t>FKuid</w:t>
+            </w:r>
+            <w:proofErr w:type="spellEnd"/>
+          </w:p>
+        </w:tc>
+        <w:tc>
+          <w:tcPr>
+            <w:tcW w:w="1689" w:type="dxa"/>
+          </w:tcPr>
+          <w:p>
+            <w:pPr>
+              <w:spacing w:line="276" w:lineRule="auto"/>
+              <w:rPr>
+                <w:szCs w:val="16"/>
+              </w:rPr>
+            </w:pPr>
+            <w:r>
+              <w:rPr>
+                <w:szCs w:val="16"/>
+              </w:rPr>
+              <w:t>VARCHAR(50)</w:t>
+            </w:r>
+          </w:p>
+        </w:tc>
+        <w:tc>
+          <w:tcPr>
+            <w:tcW w:w="1418" w:type="dxa"/>
+          </w:tcPr>
+          <w:p>
+            <w:pPr>
+              <w:spacing w:line="276" w:lineRule="auto"/>
+              <w:rPr>
+                <w:szCs w:val="16"/>
+              </w:rPr>
+            </w:pPr>
+            <w:proofErr w:type="spellStart"/>
+            <w:r>
+              <w:rPr>
+                <w:szCs w:val="16"/>
+              </w:rPr>
+              <w:t>Foreign</w:t>
+            </w:r>
+            <w:proofErr w:type="spellEnd"/>
+            <w:r>
+              <w:rPr>
+                <w:szCs w:val="16"/>
+              </w:rPr>
+              <w:t xml:space="preserve"> key</w:t>
+            </w:r>
+          </w:p>
+        </w:tc>
+        <w:tc>
+          <w:tcPr>
+            <w:tcW w:w="2693" w:type="dxa"/>
+          </w:tcPr>
+          <w:p>
+            <w:pPr>
+              <w:rPr>
+                <w:szCs w:val="16"/>
+              </w:rPr>
+            </w:pPr>
+            <w:r>
+              <w:rPr>
+                <w:szCs w:val="16"/>
+              </w:rPr>
+              <w:t>Identifiant de l’utilisateur possédant la liste</w:t>
+            </w:r>
+          </w:p>
+        </w:tc>
+      </w:tr>
+    </w:tbl>
+    <w:tbl>
+      <w:tblPr>
+        <w:tblStyle w:val="Grilledutableau"/>
+        <w:tblpPr w:leftFromText="141" w:rightFromText="141" w:vertAnchor="text" w:horzAnchor="page" w:tblpX="3706" w:tblpY="5182"/>
+        <w:tblW w:w="0" w:type="auto"/>
+        <w:tblBorders>
+          <w:top w:val="none" w:sz="0" w:space="0" w:color="auto"/>
+          <w:bottom w:val="none" w:sz="0" w:space="0" w:color="auto"/>
+          <w:right w:val="none" w:sz="0" w:space="0" w:color="auto"/>
+          <w:insideH w:val="none" w:sz="0" w:space="0" w:color="auto"/>
+          <w:insideV w:val="none" w:sz="0" w:space="0" w:color="auto"/>
+        </w:tblBorders>
+        <w:tblLook w:val="04A0" w:firstRow="1" w:lastRow="0" w:firstColumn="1" w:lastColumn="0" w:noHBand="0" w:noVBand="1"/>
+      </w:tblPr>
+      <w:tblGrid>
+        <w:gridCol w:w="1886"/>
+        <w:gridCol w:w="1689"/>
+        <w:gridCol w:w="1418"/>
+        <w:gridCol w:w="2693"/>
+      </w:tblGrid>
+      <w:tr>
+        <w:tc>
+          <w:tcPr>
+            <w:tcW w:w="1886" w:type="dxa"/>
+            <w:vAlign w:val="center"/>
+          </w:tcPr>
+          <w:p>
+            <w:pPr>
+              <w:spacing w:line="276" w:lineRule="auto"/>
+              <w:rPr>
+                <w:b/>
+                <w:szCs w:val="16"/>
+              </w:rPr>
+            </w:pPr>
+            <w:r>
+              <w:rPr>
+                <w:b/>
+                <w:szCs w:val="16"/>
+              </w:rPr>
+              <w:t>Nom</w:t>
+            </w:r>
+          </w:p>
+        </w:tc>
+        <w:tc>
+          <w:tcPr>
+            <w:tcW w:w="1689" w:type="dxa"/>
+            <w:vAlign w:val="center"/>
+          </w:tcPr>
+          <w:p>
+            <w:pPr>
+              <w:spacing w:line="276" w:lineRule="auto"/>
+              <w:rPr>
+                <w:b/>
+                <w:szCs w:val="16"/>
+              </w:rPr>
+            </w:pPr>
+            <w:r>
+              <w:rPr>
+                <w:b/>
+                <w:szCs w:val="16"/>
+              </w:rPr>
+              <w:t>Type</w:t>
+            </w:r>
+          </w:p>
+        </w:tc>
+        <w:tc>
+          <w:tcPr>
+            <w:tcW w:w="1418" w:type="dxa"/>
+            <w:vAlign w:val="center"/>
+          </w:tcPr>
+          <w:p>
+            <w:pPr>
+              <w:spacing w:line="276" w:lineRule="auto"/>
+              <w:rPr>
+                <w:b/>
+                <w:szCs w:val="16"/>
+              </w:rPr>
+            </w:pPr>
+            <w:r>
+              <w:rPr>
+                <w:b/>
+                <w:szCs w:val="16"/>
+              </w:rPr>
+              <w:t>Propriétés</w:t>
+            </w:r>
+          </w:p>
+        </w:tc>
+        <w:tc>
+          <w:tcPr>
+            <w:tcW w:w="2693" w:type="dxa"/>
+            <w:vAlign w:val="center"/>
+          </w:tcPr>
+          <w:p>
+            <w:pPr>
+              <w:spacing w:line="276" w:lineRule="auto"/>
+              <w:rPr>
+                <w:b/>
+                <w:szCs w:val="16"/>
+              </w:rPr>
+            </w:pPr>
+            <w:r>
+              <w:rPr>
+                <w:b/>
+                <w:szCs w:val="16"/>
+              </w:rPr>
+              <w:t>Description</w:t>
+            </w:r>
+          </w:p>
+        </w:tc>
+      </w:tr>
+      <w:tr>
+        <w:tc>
+          <w:tcPr>
+            <w:tcW w:w="1886" w:type="dxa"/>
+          </w:tcPr>
+          <w:p>
+            <w:pPr>
+              <w:spacing w:line="276" w:lineRule="auto"/>
+              <w:rPr>
+                <w:szCs w:val="16"/>
+              </w:rPr>
+            </w:pPr>
+            <w:proofErr w:type="spellStart"/>
+            <w:r>
+              <w:rPr>
+                <w:szCs w:val="16"/>
+              </w:rPr>
+              <w:t>idShop</w:t>
+            </w:r>
+            <w:proofErr w:type="spellEnd"/>
+          </w:p>
+        </w:tc>
+        <w:tc>
+          <w:tcPr>
+            <w:tcW w:w="1689" w:type="dxa"/>
+          </w:tcPr>
+          <w:p>
+            <w:pPr>
+              <w:spacing w:line="276" w:lineRule="auto"/>
+              <w:rPr>
+                <w:szCs w:val="16"/>
+              </w:rPr>
+            </w:pPr>
+            <w:r>
+              <w:rPr>
+                <w:szCs w:val="16"/>
+              </w:rPr>
+              <w:t>VARCHAR (50)</w:t>
+            </w:r>
+          </w:p>
+        </w:tc>
+        <w:tc>
+          <w:tcPr>
+            <w:tcW w:w="1418" w:type="dxa"/>
+          </w:tcPr>
+          <w:p>
+            <w:pPr>
+              <w:spacing w:line="276" w:lineRule="auto"/>
+              <w:rPr>
+                <w:szCs w:val="16"/>
+              </w:rPr>
+            </w:pPr>
+            <w:proofErr w:type="spellStart"/>
+            <w:r>
+              <w:rPr>
+                <w:szCs w:val="16"/>
+              </w:rPr>
+              <w:t>Primary</w:t>
+            </w:r>
+            <w:proofErr w:type="spellEnd"/>
+            <w:r>
+              <w:rPr>
+                <w:szCs w:val="16"/>
+              </w:rPr>
+              <w:t xml:space="preserve"> key</w:t>
+            </w:r>
+          </w:p>
+        </w:tc>
+        <w:tc>
+          <w:tcPr>
+            <w:tcW w:w="2693" w:type="dxa"/>
+          </w:tcPr>
+          <w:p>
+            <w:pPr>
+              <w:spacing w:line="276" w:lineRule="auto"/>
+              <w:rPr>
+                <w:szCs w:val="16"/>
+              </w:rPr>
+            </w:pPr>
+            <w:r>
+              <w:rPr>
+                <w:szCs w:val="16"/>
+              </w:rPr>
+              <w:t>Identifiant du magasin</w:t>
+            </w:r>
+          </w:p>
+        </w:tc>
+      </w:tr>
+      <w:tr>
+        <w:tc>
+          <w:tcPr>
+            <w:tcW w:w="1886" w:type="dxa"/>
+          </w:tcPr>
+          <w:p>
+            <w:pPr>
+              <w:spacing w:line="276" w:lineRule="auto"/>
+              <w:rPr>
+                <w:szCs w:val="16"/>
+              </w:rPr>
+            </w:pPr>
+            <w:proofErr w:type="spellStart"/>
+            <w:r>
+              <w:rPr>
+                <w:szCs w:val="16"/>
+              </w:rPr>
+              <w:t>shoName</w:t>
+            </w:r>
+            <w:proofErr w:type="spellEnd"/>
+          </w:p>
+        </w:tc>
+        <w:tc>
+          <w:tcPr>
+            <w:tcW w:w="1689" w:type="dxa"/>
+          </w:tcPr>
+          <w:p>
+            <w:pPr>
+              <w:spacing w:line="276" w:lineRule="auto"/>
+              <w:rPr>
+                <w:szCs w:val="16"/>
+              </w:rPr>
+            </w:pPr>
+            <w:r>
+              <w:rPr>
+                <w:szCs w:val="16"/>
+              </w:rPr>
+              <w:t>VARCHAR (50)</w:t>
+            </w:r>
+          </w:p>
+        </w:tc>
+        <w:tc>
+          <w:tcPr>
+            <w:tcW w:w="1418" w:type="dxa"/>
+          </w:tcPr>
+          <w:p>
+            <w:pPr>
+              <w:spacing w:line="276" w:lineRule="auto"/>
+              <w:rPr>
+                <w:szCs w:val="16"/>
+              </w:rPr>
+            </w:pPr>
+            <w:r>
+              <w:rPr>
+                <w:szCs w:val="16"/>
+              </w:rPr>
+              <w:t>NOT NULL</w:t>
+            </w:r>
+          </w:p>
+        </w:tc>
+        <w:tc>
+          <w:tcPr>
+            <w:tcW w:w="2693" w:type="dxa"/>
+          </w:tcPr>
+          <w:p>
+            <w:pPr>
+              <w:spacing w:line="276" w:lineRule="auto"/>
+              <w:rPr>
+                <w:szCs w:val="16"/>
+              </w:rPr>
+            </w:pPr>
+            <w:r>
+              <w:rPr>
+                <w:szCs w:val="16"/>
+              </w:rPr>
+              <w:t>Nom du magasin</w:t>
+            </w:r>
+          </w:p>
+        </w:tc>
+      </w:tr>
+      <w:tr>
+        <w:tc>
+          <w:tcPr>
+            <w:tcW w:w="1886" w:type="dxa"/>
+          </w:tcPr>
+          <w:p>
+            <w:pPr>
+              <w:spacing w:line="276" w:lineRule="auto"/>
+              <w:rPr>
+                <w:szCs w:val="16"/>
+              </w:rPr>
+            </w:pPr>
+            <w:proofErr w:type="spellStart"/>
+            <w:r>
+              <w:rPr>
+                <w:szCs w:val="16"/>
+              </w:rPr>
+              <w:t>shoDateAdded</w:t>
+            </w:r>
+            <w:proofErr w:type="spellEnd"/>
+          </w:p>
+        </w:tc>
+        <w:tc>
+          <w:tcPr>
+            <w:tcW w:w="1689" w:type="dxa"/>
+          </w:tcPr>
+          <w:p>
+            <w:pPr>
+              <w:spacing w:line="276" w:lineRule="auto"/>
+              <w:rPr>
+                <w:szCs w:val="16"/>
+              </w:rPr>
+            </w:pPr>
+            <w:r>
+              <w:rPr>
+                <w:szCs w:val="16"/>
+              </w:rPr>
+              <w:t>VARCHAR(50)</w:t>
+            </w:r>
+          </w:p>
+        </w:tc>
+        <w:tc>
+          <w:tcPr>
+            <w:tcW w:w="1418" w:type="dxa"/>
+          </w:tcPr>
+          <w:p>
+            <w:pPr>
+              <w:spacing w:line="276" w:lineRule="auto"/>
+              <w:rPr>
+                <w:szCs w:val="16"/>
+              </w:rPr>
+            </w:pPr>
+            <w:r>
+              <w:rPr>
+                <w:szCs w:val="16"/>
+              </w:rPr>
+              <w:t>NOT NULL</w:t>
+            </w:r>
+          </w:p>
+        </w:tc>
+        <w:tc>
+          <w:tcPr>
+            <w:tcW w:w="2693" w:type="dxa"/>
+          </w:tcPr>
+          <w:p>
+            <w:pPr>
+              <w:spacing w:line="276" w:lineRule="auto"/>
+              <w:rPr>
+                <w:szCs w:val="16"/>
+              </w:rPr>
+            </w:pPr>
+            <w:r>
+              <w:rPr>
+                <w:szCs w:val="16"/>
+              </w:rPr>
+              <w:t>Date d’ajout du magasin</w:t>
+            </w:r>
+          </w:p>
+        </w:tc>
+      </w:tr>
+      <w:tr>
+        <w:tc>
+          <w:tcPr>
+            <w:tcW w:w="1886" w:type="dxa"/>
+          </w:tcPr>
+          <w:p>
+            <w:pPr>
+              <w:spacing w:line="276" w:lineRule="auto"/>
+              <w:rPr>
+                <w:szCs w:val="16"/>
+              </w:rPr>
+            </w:pPr>
+            <w:proofErr w:type="spellStart"/>
+            <w:r>
+              <w:rPr>
+                <w:szCs w:val="16"/>
+              </w:rPr>
+              <w:t>shoShopLocation</w:t>
+            </w:r>
+            <w:proofErr w:type="spellEnd"/>
+          </w:p>
+        </w:tc>
+        <w:tc>
+          <w:tcPr>
+            <w:tcW w:w="1689" w:type="dxa"/>
+          </w:tcPr>
+          <w:p>
+            <w:pPr>
+              <w:spacing w:line="276" w:lineRule="auto"/>
+              <w:rPr>
+                <w:szCs w:val="16"/>
+              </w:rPr>
+            </w:pPr>
+            <w:r>
+              <w:rPr>
+                <w:szCs w:val="16"/>
+              </w:rPr>
+              <w:t>VARCHAR(50)</w:t>
+            </w:r>
+          </w:p>
+        </w:tc>
+        <w:tc>
+          <w:tcPr>
+            <w:tcW w:w="1418" w:type="dxa"/>
+          </w:tcPr>
+          <w:p>
+            <w:pPr>
+              <w:spacing w:line="276" w:lineRule="auto"/>
+              <w:rPr>
+                <w:szCs w:val="16"/>
+              </w:rPr>
+            </w:pPr>
+            <w:r>
+              <w:rPr>
+                <w:szCs w:val="16"/>
+              </w:rPr>
+              <w:t>NOT NULL</w:t>
+            </w:r>
+          </w:p>
+        </w:tc>
+        <w:tc>
+          <w:tcPr>
+            <w:tcW w:w="2693" w:type="dxa"/>
+          </w:tcPr>
+          <w:p>
+            <w:pPr>
+              <w:spacing w:line="276" w:lineRule="auto"/>
+              <w:rPr>
+                <w:szCs w:val="16"/>
+              </w:rPr>
+            </w:pPr>
+            <w:r>
+              <w:rPr>
+                <w:szCs w:val="16"/>
+              </w:rPr>
+              <w:t>Lieu du magasin</w:t>
+            </w:r>
+          </w:p>
+        </w:tc>
+      </w:tr>
+      <w:tr>
+        <w:tc>
+          <w:tcPr>
+            <w:tcW w:w="1886" w:type="dxa"/>
+          </w:tcPr>
+          <w:p>
+            <w:pPr>
+              <w:spacing w:line="276" w:lineRule="auto"/>
+              <w:rPr>
+                <w:szCs w:val="16"/>
+              </w:rPr>
+            </w:pPr>
+            <w:proofErr w:type="spellStart"/>
+            <w:r>
+              <w:rPr>
+                <w:szCs w:val="16"/>
+              </w:rPr>
+              <w:t>shoCatLoc</w:t>
+            </w:r>
+            <w:proofErr w:type="spellEnd"/>
+          </w:p>
+        </w:tc>
+        <w:tc>
+          <w:tcPr>
+            <w:tcW w:w="1689" w:type="dxa"/>
+          </w:tcPr>
+          <w:p>
+            <w:pPr>
+              <w:spacing w:line="276" w:lineRule="auto"/>
+              <w:rPr>
+                <w:szCs w:val="16"/>
+              </w:rPr>
+            </w:pPr>
+            <w:r>
+              <w:rPr>
+                <w:szCs w:val="16"/>
+              </w:rPr>
+              <w:t>VARCHAR(</w:t>
+            </w:r>
+            <w:r>
+              <w:rPr>
+                <w:szCs w:val="16"/>
+              </w:rPr>
+              <w:t>4</w:t>
+            </w:r>
+            <w:r>
+              <w:rPr>
+                <w:szCs w:val="16"/>
+              </w:rPr>
+              <w:t>00)</w:t>
+            </w:r>
+          </w:p>
+        </w:tc>
+        <w:tc>
+          <w:tcPr>
+            <w:tcW w:w="1418" w:type="dxa"/>
+          </w:tcPr>
+          <w:p>
+            <w:pPr>
+              <w:spacing w:line="276" w:lineRule="auto"/>
+              <w:rPr>
+                <w:szCs w:val="16"/>
+              </w:rPr>
+            </w:pPr>
+            <w:r>
+              <w:rPr>
+                <w:szCs w:val="16"/>
+              </w:rPr>
+              <w:t>NOT NULL</w:t>
+            </w:r>
+          </w:p>
+        </w:tc>
+        <w:tc>
+          <w:tcPr>
+            <w:tcW w:w="2693" w:type="dxa"/>
+          </w:tcPr>
+          <w:p>
+            <w:pPr>
+              <w:spacing w:line="276" w:lineRule="auto"/>
+              <w:rPr>
+                <w:szCs w:val="16"/>
+              </w:rPr>
+            </w:pPr>
+            <w:r>
+              <w:rPr>
+                <w:szCs w:val="16"/>
+              </w:rPr>
+              <w:t>Ordre des catégories</w:t>
+            </w:r>
+          </w:p>
+        </w:tc>
+      </w:tr>
+      <w:tr>
+        <w:tc>
+          <w:tcPr>
+            <w:tcW w:w="1886" w:type="dxa"/>
+          </w:tcPr>
+          <w:p>
+            <w:pPr>
+              <w:spacing w:line="276" w:lineRule="auto"/>
+              <w:rPr>
+                <w:szCs w:val="16"/>
+              </w:rPr>
+            </w:pPr>
+            <w:proofErr w:type="spellStart"/>
+            <w:r>
+              <w:rPr>
+                <w:szCs w:val="16"/>
+              </w:rPr>
+              <w:t>FKuid</w:t>
+            </w:r>
+            <w:proofErr w:type="spellEnd"/>
+          </w:p>
+        </w:tc>
+        <w:tc>
+          <w:tcPr>
+            <w:tcW w:w="1689" w:type="dxa"/>
+          </w:tcPr>
+          <w:p>
+            <w:pPr>
+              <w:spacing w:line="276" w:lineRule="auto"/>
+              <w:rPr>
+                <w:szCs w:val="16"/>
+              </w:rPr>
+            </w:pPr>
+            <w:r>
+              <w:rPr>
+                <w:szCs w:val="16"/>
+              </w:rPr>
+              <w:t>VARCHAR(50)</w:t>
+            </w:r>
+          </w:p>
+        </w:tc>
+        <w:tc>
+          <w:tcPr>
+            <w:tcW w:w="1418" w:type="dxa"/>
+          </w:tcPr>
+          <w:p>
+            <w:pPr>
+              <w:spacing w:line="276" w:lineRule="auto"/>
+              <w:rPr>
+                <w:szCs w:val="16"/>
+              </w:rPr>
+            </w:pPr>
+            <w:proofErr w:type="spellStart"/>
+            <w:r>
+              <w:rPr>
+                <w:szCs w:val="16"/>
+              </w:rPr>
+              <w:t>Foreign</w:t>
+            </w:r>
+            <w:proofErr w:type="spellEnd"/>
+            <w:r>
+              <w:rPr>
+                <w:szCs w:val="16"/>
+              </w:rPr>
+              <w:t xml:space="preserve"> key</w:t>
+            </w:r>
+          </w:p>
+        </w:tc>
+        <w:tc>
+          <w:tcPr>
+            <w:tcW w:w="2693" w:type="dxa"/>
+          </w:tcPr>
+          <w:p>
+            <w:pPr>
+              <w:rPr>
+                <w:szCs w:val="16"/>
+              </w:rPr>
+            </w:pPr>
+            <w:r>
+              <w:rPr>
+                <w:szCs w:val="16"/>
+              </w:rPr>
+              <w:t>Identifiant de l’utilisateur créant le magasin</w:t>
+            </w:r>
+          </w:p>
+        </w:tc>
+      </w:tr>
+    </w:tbl>
+    <w:p>
+      <w:pPr>
+        <w:rPr>
+          <w:szCs w:val="16"/>
+        </w:rPr>
+      </w:pPr>
+      <w:r>
+        <w:rPr>
+          <w:noProof/>
+        </w:rPr>
+        <w:drawing>
+          <wp:anchor distT="0" distB="0" distL="114300" distR="114300" simplePos="0" relativeHeight="251763712" behindDoc="0" locked="0" layoutInCell="1" allowOverlap="1" wp14:anchorId="4923328F" wp14:editId="3E4DACB6">
+            <wp:simplePos x="0" y="0"/>
+            <wp:positionH relativeFrom="margin">
+              <wp:align>left</wp:align>
+            </wp:positionH>
+            <wp:positionV relativeFrom="paragraph">
+              <wp:posOffset>3398520</wp:posOffset>
+            </wp:positionV>
+            <wp:extent cx="869315" cy="1046480"/>
+            <wp:effectExtent l="190500" t="190500" r="197485" b="191770"/>
+            <wp:wrapSquare wrapText="bothSides"/>
+            <wp:docPr id="52" name="Image 52"/>
+            <wp:cNvGraphicFramePr>
+              <a:graphicFrameLocks xmlns:a="http://schemas.openxmlformats.org/drawingml/2006/main" noChangeAspect="1"/>
+            </wp:cNvGraphicFramePr>
+            <a:graphic xmlns:a="http://schemas.openxmlformats.org/drawingml/2006/main">
+              <a:graphicData uri="http://schemas.openxmlformats.org/drawingml/2006/picture">
+                <pic:pic xmlns:pic="http://schemas.openxmlformats.org/drawingml/2006/picture">
+                  <pic:nvPicPr>
+                    <pic:cNvPr id="1" name=""/>
+                    <pic:cNvPicPr/>
+                  </pic:nvPicPr>
+                  <pic:blipFill>
+                    <a:blip r:embed="rId33">
+                      <a:extLst>
+                        <a:ext uri="{28A0092B-C50C-407E-A947-70E740481C1C}">
+                          <a14:useLocalDpi xmlns:a14="http://schemas.microsoft.com/office/drawing/2010/main" val="0"/>
+                        </a:ext>
+                      </a:extLst>
+                    </a:blip>
+                    <a:stretch>
+                      <a:fillRect/>
+                    </a:stretch>
+                  </pic:blipFill>
+                  <pic:spPr>
+                    <a:xfrm>
+                      <a:off x="0" y="0"/>
+                      <a:ext cx="869315" cy="1046480"/>
+                    </a:xfrm>
+                    <a:prstGeom prst="rect">
+                      <a:avLst/>
+                    </a:prstGeom>
+                    <a:ln>
+                      <a:noFill/>
+                    </a:ln>
+                    <a:effectLst>
+                      <a:outerShdw blurRad="190500" algn="tl" rotWithShape="0">
+                        <a:srgbClr val="000000">
+                          <a:alpha val="70000"/>
+                        </a:srgbClr>
+                      </a:outerShdw>
+                    </a:effectLst>
+                  </pic:spPr>
+                </pic:pic>
+              </a:graphicData>
+            </a:graphic>
+            <wp14:sizeRelH relativeFrom="margin">
+              <wp14:pctWidth>0</wp14:pctWidth>
+            </wp14:sizeRelH>
+            <wp14:sizeRelV relativeFrom="margin">
+              <wp14:pctHeight>0</wp14:pctHeight>
+            </wp14:sizeRelV>
+          </wp:anchor>
+        </w:drawing>
+      </w:r>
+      <w:r>
+        <w:rPr>
+          <w:noProof/>
+        </w:rPr>
+        <w:drawing>
+          <wp:anchor distT="0" distB="0" distL="114300" distR="114300" simplePos="0" relativeHeight="251762688" behindDoc="0" locked="0" layoutInCell="1" allowOverlap="1" wp14:anchorId="68270D68" wp14:editId="37D76A20">
+            <wp:simplePos x="0" y="0"/>
+            <wp:positionH relativeFrom="margin">
+              <wp:align>left</wp:align>
+            </wp:positionH>
+            <wp:positionV relativeFrom="paragraph">
+              <wp:posOffset>982980</wp:posOffset>
+            </wp:positionV>
+            <wp:extent cx="847725" cy="1114425"/>
+            <wp:effectExtent l="190500" t="190500" r="200025" b="200025"/>
+            <wp:wrapSquare wrapText="bothSides"/>
+            <wp:docPr id="48" name="Image 48"/>
+            <wp:cNvGraphicFramePr>
+              <a:graphicFrameLocks xmlns:a="http://schemas.openxmlformats.org/drawingml/2006/main" noChangeAspect="1"/>
+            </wp:cNvGraphicFramePr>
+            <a:graphic xmlns:a="http://schemas.openxmlformats.org/drawingml/2006/main">
+              <a:graphicData uri="http://schemas.openxmlformats.org/drawingml/2006/picture">
+                <pic:pic xmlns:pic="http://schemas.openxmlformats.org/drawingml/2006/picture">
+                  <pic:nvPicPr>
+                    <pic:cNvPr id="1" name=""/>
+                    <pic:cNvPicPr/>
+                  </pic:nvPicPr>
+                  <pic:blipFill rotWithShape="1">
+                    <a:blip r:embed="rId34">
+                      <a:extLst>
+                        <a:ext uri="{28A0092B-C50C-407E-A947-70E740481C1C}">
+                          <a14:useLocalDpi xmlns:a14="http://schemas.microsoft.com/office/drawing/2010/main" val="0"/>
+                        </a:ext>
+                      </a:extLst>
+                    </a:blip>
+                    <a:srcRect l="2084" t="2578" r="2778" b="3608"/>
+                    <a:stretch/>
+                  </pic:blipFill>
+                  <pic:spPr bwMode="auto">
+                    <a:xfrm>
+                      <a:off x="0" y="0"/>
+                      <a:ext cx="847725" cy="1114425"/>
+                    </a:xfrm>
+                    <a:prstGeom prst="rect">
+                      <a:avLst/>
+                    </a:prstGeom>
+                    <a:ln>
+                      <a:noFill/>
+                    </a:ln>
+                    <a:effectLst>
+                      <a:outerShdw blurRad="190500" algn="tl" rotWithShape="0">
+                        <a:srgbClr val="000000">
+                          <a:alpha val="70000"/>
+                        </a:srgbClr>
+                      </a:outerShdw>
+                    </a:effectLst>
+                    <a:extLst>
+                      <a:ext uri="{53640926-AAD7-44D8-BBD7-CCE9431645EC}">
+                        <a14:shadowObscured xmlns:a14="http://schemas.microsoft.com/office/drawing/2010/main"/>
+                      </a:ext>
+                    </a:extLst>
+                  </pic:spPr>
+                </pic:pic>
+              </a:graphicData>
+            </a:graphic>
+            <wp14:sizeRelH relativeFrom="margin">
+              <wp14:pctWidth>0</wp14:pctWidth>
+            </wp14:sizeRelH>
+            <wp14:sizeRelV relativeFrom="margin">
+              <wp14:pctHeight>0</wp14:pctHeight>
+            </wp14:sizeRelV>
+          </wp:anchor>
+        </w:drawing>
+      </w:r>
+    </w:p>
+    <w:p>
+      <w:pPr>
+        <w:rPr>
+          <w:szCs w:val="16"/>
+        </w:rPr>
+      </w:pPr>
+    </w:p>
+    <w:p>
+      <w:pPr>
+        <w:rPr>
+          <w:szCs w:val="16"/>
+        </w:rPr>
+      </w:pPr>
+    </w:p>
+    <w:p>
+      <w:pPr>
+        <w:pStyle w:val="Retraitcorpsdetexte3"/>
+      </w:pPr>
     </w:p>
     <w:p>
       <w:pPr>
         <w:pStyle w:val="Titre3"/>
-      </w:pPr>
-      <w:r>
-        <w:t xml:space="preserve">Programmation et </w:t>
-      </w:r>
-      <w:proofErr w:type="spellStart"/>
-      <w:r>
-        <w:t>scritps</w:t>
-      </w:r>
-      <w:proofErr w:type="spellEnd"/>
-    </w:p>
-    <w:p>
-      <w:pPr>
-        <w:pStyle w:val="Retraitcorpsdetexte3"/>
-        <w:rPr>
-          <w:color w:val="FF0000"/>
-        </w:rPr>
-      </w:pPr>
-      <w:r>
-        <w:rPr>
-          <w:color w:val="FF0000"/>
-        </w:rPr>
-        <w:t>À faire</w:t>
-      </w:r>
-    </w:p>
-    <w:p>
-      <w:pPr>
-        <w:pStyle w:val="Paragraphedeliste"/>
-        <w:widowControl w:val="0"/>
         <w:numPr>
           <w:ilvl w:val="0"/>
-          <w:numId w:val="10"/>
+          <w:numId w:val="0"/>
         </w:numPr>
-        <w:tabs>
-          <w:tab w:val="left" w:pos="1258"/>
-          <w:tab w:val="left" w:pos="1259"/>
-        </w:tabs>
-        <w:autoSpaceDE w:val="0"/>
-        <w:autoSpaceDN w:val="0"/>
-        <w:spacing w:before="5" w:line="235" w:lineRule="auto"/>
-        <w:ind w:right="918"/>
-        <w:contextualSpacing w:val="0"/>
+        <w:ind w:left="1814"/>
+      </w:pPr>
+    </w:p>
+    <w:p>
+      <w:pPr>
+        <w:pStyle w:val="Titre3"/>
+        <w:numPr>
+          <w:ilvl w:val="0"/>
+          <w:numId w:val="0"/>
+        </w:numPr>
+        <w:ind w:left="1814"/>
+      </w:pPr>
+    </w:p>
+    <w:p>
+      <w:pPr>
+        <w:pStyle w:val="Titre3"/>
+        <w:numPr>
+          <w:ilvl w:val="0"/>
+          <w:numId w:val="0"/>
+        </w:numPr>
+        <w:ind w:left="1814"/>
+      </w:pPr>
+    </w:p>
+    <w:p/>
+    <w:p/>
+    <w:p/>
+    <w:p/>
+    <w:p>
+      <w:pPr>
+        <w:jc w:val="both"/>
+      </w:pPr>
+      <w:r>
+        <w:t xml:space="preserve">Vu que j’ai décidé d’utilisé du </w:t>
+      </w:r>
+      <w:proofErr w:type="spellStart"/>
+      <w:r>
+        <w:t>noSQL</w:t>
+      </w:r>
+      <w:proofErr w:type="spellEnd"/>
+      <w:r>
+        <w:t xml:space="preserve"> orienté documents</w:t>
+      </w:r>
+      <w:r>
+        <w:t xml:space="preserve">, </w:t>
+      </w:r>
+      <w:r>
+        <w:t xml:space="preserve">j’utilise comme moyen de stockage des </w:t>
+      </w:r>
+      <w:r>
+        <w:t xml:space="preserve">fichier </w:t>
+      </w:r>
+      <w:proofErr w:type="gramStart"/>
+      <w:r>
+        <w:t>« .</w:t>
+      </w:r>
+      <w:proofErr w:type="spellStart"/>
+      <w:r>
+        <w:t>json</w:t>
+      </w:r>
+      <w:proofErr w:type="spellEnd"/>
+      <w:proofErr w:type="gramEnd"/>
+      <w:r>
+        <w:t xml:space="preserve"> » et je gère les noms ou les locations des </w:t>
+      </w:r>
+      <w:proofErr w:type="spellStart"/>
+      <w:r>
+        <w:t>objects</w:t>
+      </w:r>
+      <w:proofErr w:type="spellEnd"/>
+      <w:r>
+        <w:t xml:space="preserve"> directement dans le code. Cependant j’ai choisi des « VARCHAR (50) » pour rester </w:t>
+      </w:r>
+      <w:proofErr w:type="spellStart"/>
+      <w:r>
+        <w:t>dynamic</w:t>
+      </w:r>
+      <w:proofErr w:type="spellEnd"/>
+      <w:r>
+        <w:t>. Le « </w:t>
+      </w:r>
+      <w:proofErr w:type="spellStart"/>
+      <w:r>
+        <w:t>shoCatLoc</w:t>
+      </w:r>
+      <w:proofErr w:type="spellEnd"/>
+      <w:r>
+        <w:t> » est fixé à un maximum de 400 caractères car c’est en fait une liste triant par ordre la location des produits.</w:t>
+      </w:r>
+    </w:p>
+    <w:p>
+      <w:pPr>
+        <w:jc w:val="both"/>
+      </w:pPr>
+    </w:p>
+    <w:p>
+      <w:pPr>
+        <w:jc w:val="both"/>
+      </w:pPr>
+      <w:r>
+        <w:t xml:space="preserve">Pour ce qui est des magasins, il y a 3 magasins prédéfini ainsi que les magasins créent par l’utilisateur. Les magasins </w:t>
+      </w:r>
+      <w:proofErr w:type="spellStart"/>
+      <w:r>
+        <w:t>prédéfni</w:t>
+      </w:r>
+      <w:proofErr w:type="spellEnd"/>
+      <w:r>
+        <w:t xml:space="preserve"> sont </w:t>
+      </w:r>
+      <w:proofErr w:type="spellStart"/>
+      <w:r>
+        <w:t>crée</w:t>
+      </w:r>
+      <w:proofErr w:type="spellEnd"/>
+      <w:r>
+        <w:t xml:space="preserve"> et lié à un utilisateur une fois le compte crée. C’est-à-dire que chaque magasin prédéfini est </w:t>
+      </w:r>
+      <w:proofErr w:type="spellStart"/>
+      <w:r>
+        <w:t>crée</w:t>
+      </w:r>
+      <w:proofErr w:type="spellEnd"/>
+      <w:r>
+        <w:t xml:space="preserve"> en doublon à chaque fois qu’un nouvel utilisateur apparait dans la base de données.</w:t>
+      </w:r>
+    </w:p>
+    <w:p>
+      <w:pPr>
+        <w:jc w:val="both"/>
+      </w:pPr>
+    </w:p>
+    <w:p>
+      <w:pPr>
+        <w:jc w:val="both"/>
+      </w:pPr>
+      <w:r>
+        <w:t xml:space="preserve">Les données des magasin </w:t>
+      </w:r>
+      <w:proofErr w:type="spellStart"/>
+      <w:r>
+        <w:t>prédéfni</w:t>
+      </w:r>
+      <w:proofErr w:type="spellEnd"/>
+      <w:r>
+        <w:t xml:space="preserve"> sont implantées en dur dans le code, ce n’est pas la meilleure des méthodes, j’aurai pu les créer depuis un fichier mais je n’avais pas prévu cela dans ma planification. Cependant il existe un fichier </w:t>
+      </w:r>
+      <w:proofErr w:type="spellStart"/>
+      <w:r>
+        <w:t>excel</w:t>
+      </w:r>
+      <w:proofErr w:type="spellEnd"/>
+      <w:r>
+        <w:t xml:space="preserve"> avec les données récoltées durant le pré-</w:t>
+      </w:r>
+      <w:proofErr w:type="spellStart"/>
+      <w:r>
+        <w:t>tpi</w:t>
+      </w:r>
+      <w:proofErr w:type="spellEnd"/>
+      <w:r>
+        <w:t xml:space="preserve">. </w:t>
+      </w:r>
+      <w:hyperlink r:id="rId35" w:history="1">
+        <w:proofErr w:type="gramStart"/>
+        <w:r>
+          <w:rPr>
+            <w:rStyle w:val="Lienhypertexte"/>
+          </w:rPr>
+          <w:t>..</w:t>
+        </w:r>
+        <w:proofErr w:type="gramEnd"/>
+        <w:r>
+          <w:rPr>
+            <w:rStyle w:val="Lienhypertexte"/>
+          </w:rPr>
+          <w:t>\5. Autres\5.3 Modèle Magasin\M-TPI-LucaBohlen-ModeleMagasin.xlsx</w:t>
+        </w:r>
+      </w:hyperlink>
+    </w:p>
+    <w:p>
+      <w:pPr>
+        <w:rPr>
+          <w:rFonts w:asciiTheme="majorHAnsi" w:hAnsiTheme="majorHAnsi" w:cs="Arial"/>
+          <w:b/>
+          <w:bCs/>
+          <w:sz w:val="24"/>
+          <w:szCs w:val="26"/>
+        </w:rPr>
+      </w:pPr>
+      <w:r>
+        <w:br w:type="page"/>
+      </w:r>
+    </w:p>
+    <w:p>
+      <w:pPr>
+        <w:pStyle w:val="Titre3"/>
+      </w:pPr>
+      <w:r>
+        <w:lastRenderedPageBreak/>
+        <w:t xml:space="preserve">Programmation et </w:t>
+      </w:r>
+      <w:proofErr w:type="spellStart"/>
+      <w:r>
+        <w:t>scritps</w:t>
+      </w:r>
+      <w:proofErr w:type="spellEnd"/>
+    </w:p>
+    <w:p>
+      <w:pPr>
+        <w:pStyle w:val="Retraitcorpsdetexte3"/>
+      </w:pPr>
+      <w:r>
+        <w:t>Pour ce projet, j’ai décidé d’implanté une architecture MVC. Elle est fréquemment utilisée pour les applications intégrant de nombreuses interfaces graphiques. Dans mon cas, j’ai beaucoup de pages/interfaces à utiliser.</w:t>
+      </w:r>
+    </w:p>
+    <w:p>
+      <w:pPr>
+        <w:pStyle w:val="Retraitcorpsdetexte3"/>
+      </w:pPr>
+      <w:r>
+        <w:t xml:space="preserve">De plus, l’utilisation de </w:t>
+      </w:r>
+      <w:proofErr w:type="spellStart"/>
+      <w:r>
+        <w:t>SwiftUI</w:t>
+      </w:r>
+      <w:proofErr w:type="spellEnd"/>
+      <w:r>
+        <w:t xml:space="preserve"> oblige en un sens l’utilisation d’une architecture MVC. En effet, lors de la création de page et d’ajouts d’</w:t>
+      </w:r>
+      <w:proofErr w:type="spellStart"/>
+      <w:r>
+        <w:t>objects</w:t>
+      </w:r>
+      <w:proofErr w:type="spellEnd"/>
+      <w:r>
+        <w:t xml:space="preserve">, du code est </w:t>
+      </w:r>
+      <w:proofErr w:type="spellStart"/>
+      <w:r>
+        <w:t>crée</w:t>
+      </w:r>
+      <w:proofErr w:type="spellEnd"/>
+      <w:r>
+        <w:t xml:space="preserve"> automatiquement de sorte à ce que les parties de codes soit séparé en 3 parties : Modèle, Vue, Controller.</w:t>
+      </w:r>
+    </w:p>
+    <w:p>
+      <w:pPr>
+        <w:pStyle w:val="Retraitcorpsdetexte3"/>
+      </w:pPr>
+      <w:r>
+        <w:t xml:space="preserve">Dans ce projet, les </w:t>
+      </w:r>
+      <w:r>
+        <w:rPr>
+          <w:b/>
+        </w:rPr>
+        <w:t>modèles</w:t>
+      </w:r>
+      <w:r>
+        <w:t xml:space="preserve"> sont les « scripts » permettant de lier et de créer les documents de la base de données </w:t>
+      </w:r>
+      <w:proofErr w:type="spellStart"/>
+      <w:r>
+        <w:t>Firebase</w:t>
+      </w:r>
+      <w:proofErr w:type="spellEnd"/>
+      <w:r>
+        <w:t xml:space="preserve">. Ci-dessous y sont </w:t>
+      </w:r>
+      <w:proofErr w:type="spellStart"/>
+      <w:r>
+        <w:t>inscripts</w:t>
+      </w:r>
+      <w:proofErr w:type="spellEnd"/>
+      <w:r>
+        <w:t xml:space="preserve"> </w:t>
+      </w:r>
+      <w:proofErr w:type="spellStart"/>
+      <w:r>
+        <w:t>tout</w:t>
+      </w:r>
+      <w:proofErr w:type="spellEnd"/>
+      <w:r>
+        <w:t xml:space="preserve"> les scripts « modèles » de mon code :</w:t>
+      </w:r>
+    </w:p>
+    <w:p>
+      <w:pPr>
+        <w:pStyle w:val="Retraitcorpsdetexte3"/>
+        <w:numPr>
+          <w:ilvl w:val="0"/>
+          <w:numId w:val="24"/>
+        </w:numPr>
+      </w:pPr>
+      <w:proofErr w:type="spellStart"/>
+      <w:r>
+        <w:t>User.swift</w:t>
+      </w:r>
+      <w:proofErr w:type="spellEnd"/>
+      <w:r>
+        <w:tab/>
+      </w:r>
+      <w:r>
+        <w:tab/>
+      </w:r>
+      <w:r>
         <w:rPr>
           <w:i/>
-          <w:sz w:val="24"/>
-        </w:rPr>
-      </w:pPr>
+        </w:rPr>
+        <w:t>utilisateur</w:t>
+      </w:r>
+    </w:p>
+    <w:p>
+      <w:pPr>
+        <w:pStyle w:val="Retraitcorpsdetexte3"/>
+        <w:numPr>
+          <w:ilvl w:val="0"/>
+          <w:numId w:val="24"/>
+        </w:numPr>
+      </w:pPr>
+      <w:proofErr w:type="spellStart"/>
+      <w:r>
+        <w:t>ShoppingList.swift</w:t>
+      </w:r>
+      <w:proofErr w:type="spellEnd"/>
+      <w:r>
+        <w:tab/>
+      </w:r>
+      <w:r>
+        <w:tab/>
+      </w:r>
+      <w:r>
+        <w:rPr>
+          <w:i/>
+        </w:rPr>
+        <w:t>Liste des courses</w:t>
+      </w:r>
+    </w:p>
+    <w:p>
+      <w:pPr>
+        <w:pStyle w:val="Retraitcorpsdetexte3"/>
+        <w:numPr>
+          <w:ilvl w:val="0"/>
+          <w:numId w:val="24"/>
+        </w:numPr>
+      </w:pPr>
+      <w:proofErr w:type="spellStart"/>
+      <w:r>
+        <w:t>Shop.swift</w:t>
+      </w:r>
+      <w:proofErr w:type="spellEnd"/>
+      <w:r>
+        <w:tab/>
+      </w:r>
+      <w:r>
+        <w:tab/>
+      </w:r>
+      <w:r>
+        <w:rPr>
+          <w:i/>
+        </w:rPr>
+        <w:t>Magasin</w:t>
+      </w:r>
+    </w:p>
+    <w:p>
+      <w:pPr>
+        <w:pStyle w:val="Retraitcorpsdetexte3"/>
+        <w:numPr>
+          <w:ilvl w:val="0"/>
+          <w:numId w:val="24"/>
+        </w:numPr>
+      </w:pPr>
+      <w:proofErr w:type="spellStart"/>
+      <w:r>
+        <w:t>Networking.swift</w:t>
+      </w:r>
+      <w:proofErr w:type="spellEnd"/>
+      <w:r>
+        <w:tab/>
+      </w:r>
+      <w:r>
+        <w:tab/>
+      </w:r>
+      <w:r>
+        <w:rPr>
+          <w:color w:val="FF0000"/>
+        </w:rPr>
+        <w:t>à faire</w:t>
+      </w:r>
+    </w:p>
+    <w:p>
+      <w:pPr>
+        <w:pStyle w:val="Retraitcorpsdetexte3"/>
+        <w:numPr>
+          <w:ilvl w:val="0"/>
+          <w:numId w:val="24"/>
+        </w:numPr>
+      </w:pPr>
+      <w:proofErr w:type="spellStart"/>
+      <w:r>
+        <w:t>Public.swift</w:t>
+      </w:r>
+      <w:proofErr w:type="spellEnd"/>
+      <w:r>
+        <w:tab/>
+      </w:r>
+      <w:r>
+        <w:tab/>
+      </w:r>
       <w:proofErr w:type="gramStart"/>
       <w:r>
         <w:rPr>
-          <w:i/>
-          <w:sz w:val="24"/>
-        </w:rPr>
-        <w:t>bases</w:t>
+          <w:color w:val="FF0000"/>
+        </w:rPr>
+        <w:t>à  faire</w:t>
       </w:r>
       <w:proofErr w:type="gramEnd"/>
-      <w:r>
-        <w:rPr>
-          <w:i/>
-          <w:sz w:val="24"/>
-        </w:rPr>
-        <w:t xml:space="preserve"> de données: décrire le modèle relationnel, le contenu détaillé des tables (caractéristiques de chaque champs) et les</w:t>
-      </w:r>
-      <w:r>
-        <w:rPr>
-          <w:i/>
-          <w:spacing w:val="-6"/>
-          <w:sz w:val="24"/>
-        </w:rPr>
+    </w:p>
+    <w:p>
+      <w:pPr>
+        <w:pStyle w:val="Retraitcorpsdetexte3"/>
+      </w:pPr>
+      <w:r>
+        <w:t xml:space="preserve">Pour les </w:t>
+      </w:r>
+      <w:r>
+        <w:rPr>
+          <w:b/>
+        </w:rPr>
+        <w:t>vues</w:t>
+      </w:r>
+      <w:r>
+        <w:t xml:space="preserve">, c’est en </w:t>
+      </w:r>
+      <w:proofErr w:type="spellStart"/>
+      <w:r>
+        <w:t>faite</w:t>
+      </w:r>
+      <w:proofErr w:type="spellEnd"/>
+      <w:r>
+        <w:t xml:space="preserve"> le </w:t>
+      </w:r>
+      <w:proofErr w:type="spellStart"/>
+      <w:r>
+        <w:t>storyboard</w:t>
+      </w:r>
+      <w:proofErr w:type="spellEnd"/>
+      <w:r>
+        <w:t xml:space="preserve">. Il y est inclus les </w:t>
+      </w:r>
+      <w:proofErr w:type="spellStart"/>
+      <w:r>
+        <w:t>objects</w:t>
+      </w:r>
+      <w:proofErr w:type="spellEnd"/>
+      <w:r>
+        <w:t xml:space="preserve"> de toutes les pages ainsi que les pages en </w:t>
+      </w:r>
+      <w:proofErr w:type="spellStart"/>
+      <w:r>
+        <w:t>elles-memes</w:t>
+      </w:r>
+      <w:proofErr w:type="spellEnd"/>
+      <w:r>
+        <w:t xml:space="preserve">. Le </w:t>
+      </w:r>
+      <w:proofErr w:type="spellStart"/>
+      <w:r>
+        <w:t>storyboard</w:t>
+      </w:r>
+      <w:proofErr w:type="spellEnd"/>
+      <w:r>
+        <w:t xml:space="preserve"> permet également de visualiser les liens crées dans le code, par exemple un bouton </w:t>
+      </w:r>
+      <w:proofErr w:type="spellStart"/>
+      <w:r>
+        <w:t>diregant</w:t>
+      </w:r>
+      <w:proofErr w:type="spellEnd"/>
+      <w:r>
+        <w:t xml:space="preserve"> dans une autre page. Ci-dessous l’</w:t>
+      </w:r>
+      <w:proofErr w:type="spellStart"/>
+      <w:r>
+        <w:t>entiereté</w:t>
+      </w:r>
+      <w:proofErr w:type="spellEnd"/>
+      <w:r>
+        <w:t xml:space="preserve"> de mes pages, ici </w:t>
+      </w:r>
+      <w:proofErr w:type="spellStart"/>
+      <w:r>
+        <w:t>appellées</w:t>
+      </w:r>
+      <w:proofErr w:type="spellEnd"/>
+      <w:r>
         <w:t xml:space="preserve"> </w:t>
       </w:r>
-      <w:r>
-        <w:rPr>
-          <w:i/>
-          <w:sz w:val="24"/>
-        </w:rPr>
-        <w:t>requêtes.</w:t>
+      <w:proofErr w:type="spellStart"/>
+      <w:r>
+        <w:t>scenes</w:t>
+      </w:r>
+      <w:proofErr w:type="spellEnd"/>
+      <w:r>
+        <w:t> :</w:t>
+      </w:r>
+    </w:p>
+    <w:p>
+      <w:pPr>
+        <w:pStyle w:val="Retraitcorpsdetexte3"/>
+      </w:pPr>
+      <w:r>
+        <w:rPr>
+          <w:noProof/>
+        </w:rPr>
+        <w:drawing>
+          <wp:inline distT="0" distB="0" distL="0" distR="0" wp14:anchorId="6320E1C9" wp14:editId="4D3E0800">
+            <wp:extent cx="2028825" cy="1581150"/>
+            <wp:effectExtent l="0" t="0" r="9525" b="0"/>
+            <wp:docPr id="54" name="Image 54" descr="Capture d’écran 2021-05-27 à 11"/>
+            <wp:cNvGraphicFramePr>
+              <a:graphicFrameLocks xmlns:a="http://schemas.openxmlformats.org/drawingml/2006/main" noChangeAspect="1"/>
+            </wp:cNvGraphicFramePr>
+            <a:graphic xmlns:a="http://schemas.openxmlformats.org/drawingml/2006/main">
+              <a:graphicData uri="http://schemas.openxmlformats.org/drawingml/2006/picture">
+                <pic:pic xmlns:pic="http://schemas.openxmlformats.org/drawingml/2006/picture">
+                  <pic:nvPicPr>
+                    <pic:cNvPr id="0" name="Picture 10" descr="Capture d’écran 2021-05-27 à 11"/>
+                    <pic:cNvPicPr>
+                      <a:picLocks noChangeAspect="1" noChangeArrowheads="1"/>
+                    </pic:cNvPicPr>
+                  </pic:nvPicPr>
+                  <pic:blipFill>
+                    <a:blip r:embed="rId36">
+                      <a:extLst>
+                        <a:ext uri="{28A0092B-C50C-407E-A947-70E740481C1C}">
+                          <a14:useLocalDpi xmlns:a14="http://schemas.microsoft.com/office/drawing/2010/main" val="0"/>
+                        </a:ext>
+                      </a:extLst>
+                    </a:blip>
+                    <a:srcRect b="52161"/>
+                    <a:stretch>
+                      <a:fillRect/>
+                    </a:stretch>
+                  </pic:blipFill>
+                  <pic:spPr bwMode="auto">
+                    <a:xfrm>
+                      <a:off x="0" y="0"/>
+                      <a:ext cx="2028825" cy="1581150"/>
+                    </a:xfrm>
+                    <a:prstGeom prst="rect">
+                      <a:avLst/>
+                    </a:prstGeom>
+                    <a:noFill/>
+                    <a:ln>
+                      <a:noFill/>
+                    </a:ln>
+                  </pic:spPr>
+                </pic:pic>
+              </a:graphicData>
+            </a:graphic>
+          </wp:inline>
+        </w:drawing>
+      </w:r>
+      <w:r>
+        <w:rPr>
+          <w:noProof/>
+        </w:rPr>
+        <w:drawing>
+          <wp:inline distT="0" distB="0" distL="0" distR="0" wp14:anchorId="7F82CF2E" wp14:editId="131A51BE">
+            <wp:extent cx="1962150" cy="1581150"/>
+            <wp:effectExtent l="0" t="0" r="0" b="0"/>
+            <wp:docPr id="53" name="Image 53" descr="Capture d’écran 2021-05-27 à 11"/>
+            <wp:cNvGraphicFramePr>
+              <a:graphicFrameLocks xmlns:a="http://schemas.openxmlformats.org/drawingml/2006/main" noChangeAspect="1"/>
+            </wp:cNvGraphicFramePr>
+            <a:graphic xmlns:a="http://schemas.openxmlformats.org/drawingml/2006/main">
+              <a:graphicData uri="http://schemas.openxmlformats.org/drawingml/2006/picture">
+                <pic:pic xmlns:pic="http://schemas.openxmlformats.org/drawingml/2006/picture">
+                  <pic:nvPicPr>
+                    <pic:cNvPr id="0" name="Picture 11" descr="Capture d’écran 2021-05-27 à 11"/>
+                    <pic:cNvPicPr>
+                      <a:picLocks noChangeAspect="1" noChangeArrowheads="1"/>
+                    </pic:cNvPicPr>
+                  </pic:nvPicPr>
+                  <pic:blipFill>
+                    <a:blip r:embed="rId36">
+                      <a:extLst>
+                        <a:ext uri="{28A0092B-C50C-407E-A947-70E740481C1C}">
+                          <a14:useLocalDpi xmlns:a14="http://schemas.microsoft.com/office/drawing/2010/main" val="0"/>
+                        </a:ext>
+                      </a:extLst>
+                    </a:blip>
+                    <a:srcRect t="46132" b="4465"/>
+                    <a:stretch>
+                      <a:fillRect/>
+                    </a:stretch>
+                  </pic:blipFill>
+                  <pic:spPr bwMode="auto">
+                    <a:xfrm>
+                      <a:off x="0" y="0"/>
+                      <a:ext cx="1962150" cy="1581150"/>
+                    </a:xfrm>
+                    <a:prstGeom prst="rect">
+                      <a:avLst/>
+                    </a:prstGeom>
+                    <a:noFill/>
+                    <a:ln>
+                      <a:noFill/>
+                    </a:ln>
+                  </pic:spPr>
+                </pic:pic>
+              </a:graphicData>
+            </a:graphic>
+          </wp:inline>
+        </w:drawing>
+      </w:r>
+    </w:p>
+    <w:p>
+      <w:pPr>
+        <w:pStyle w:val="Retraitcorpsdetexte3"/>
+      </w:pPr>
+      <w:r>
+        <w:t xml:space="preserve">Et pour finir les </w:t>
+      </w:r>
+      <w:proofErr w:type="spellStart"/>
+      <w:r>
+        <w:rPr>
+          <w:b/>
+        </w:rPr>
+        <w:t>controlleurs</w:t>
+      </w:r>
+      <w:proofErr w:type="spellEnd"/>
+      <w:r>
+        <w:t xml:space="preserve">, sont les scripts permettant de gérer les erreurs ainsi que les utilités de chaque </w:t>
+      </w:r>
+      <w:proofErr w:type="spellStart"/>
+      <w:r>
+        <w:t>object</w:t>
+      </w:r>
+      <w:proofErr w:type="spellEnd"/>
+      <w:r>
+        <w:t xml:space="preserve">. Ils seront listés et </w:t>
+      </w:r>
+      <w:proofErr w:type="spellStart"/>
+      <w:r>
+        <w:t>decris</w:t>
+      </w:r>
+      <w:proofErr w:type="spellEnd"/>
+      <w:r>
+        <w:t xml:space="preserve"> dans le point réalisation du rapport.</w:t>
+      </w:r>
+    </w:p>
+    <w:p>
+      <w:pPr>
+        <w:pStyle w:val="Retraitcorpsdetexte3"/>
+        <w:rPr>
+          <w:color w:val="FF0000"/>
+        </w:rPr>
+      </w:pPr>
+      <w:r>
+        <w:rPr>
+          <w:color w:val="FF0000"/>
+        </w:rPr>
+        <w:t>À faire</w:t>
       </w:r>
     </w:p>
     <w:p>
@@ -10778,7 +13068,13 @@
       </w:r>
       <w:proofErr w:type="spellEnd"/>
       <w:r>
-        <w:t xml:space="preserve"> le plus populaire pour développer des application iOS. J’ai utilisé la version 12.5 (12E262).</w:t>
+        <w:t xml:space="preserve"> le plus populaire pour développer des application iOS. </w:t>
+      </w:r>
+      <w:r>
+        <w:t xml:space="preserve">Version </w:t>
+      </w:r>
+      <w:r>
+        <w:t>12.5 (12E262).</w:t>
       </w:r>
     </w:p>
     <w:p>
@@ -10787,6 +13083,7 @@
       </w:pPr>
       <w:proofErr w:type="spellStart"/>
       <w:r>
+        <w:lastRenderedPageBreak/>
         <w:t>GitKraken</w:t>
       </w:r>
       <w:proofErr w:type="spellEnd"/>
@@ -10822,6 +13119,9 @@
       <w:r>
         <w:t>, et je l’ai choisi par habitude de travailler avec.</w:t>
       </w:r>
+      <w:r>
+        <w:t xml:space="preserve"> Version gratuite.</w:t>
+      </w:r>
     </w:p>
     <w:p>
       <w:pPr>
@@ -10871,13 +13171,15 @@
       <w:r>
         <w:t xml:space="preserve"> permettant de faire une application mobile que j’ai étudié.</w:t>
       </w:r>
+      <w:r>
+        <w:t xml:space="preserve"> Version de développement 5.4.</w:t>
+      </w:r>
     </w:p>
     <w:p>
       <w:pPr>
         <w:pStyle w:val="Titre3"/>
       </w:pPr>
       <w:r>
-        <w:lastRenderedPageBreak/>
         <w:t>Office 365</w:t>
       </w:r>
     </w:p>
@@ -10921,6 +13223,15 @@
       <w:r>
         <w:t xml:space="preserve"> C’est la suite de bureautique que j’ai l’habitude d’utiliser.</w:t>
       </w:r>
+      <w:r>
+        <w:t xml:space="preserve"> Version </w:t>
+      </w:r>
+      <w:r>
+        <w:t>office</w:t>
+      </w:r>
+      <w:r>
+        <w:t xml:space="preserve"> professionnel plus 2016.</w:t>
+      </w:r>
     </w:p>
     <w:p>
       <w:pPr>
@@ -10941,7 +13252,13 @@
       </w:r>
       <w:proofErr w:type="spellStart"/>
       <w:r>
-        <w:t>Moqus</w:t>
+        <w:t>Moqu</w:t>
+      </w:r>
+      <w:r>
+        <w:t>p</w:t>
+      </w:r>
+      <w:r>
+        <w:t>s</w:t>
       </w:r>
       <w:proofErr w:type="spellEnd"/>
       <w:r>
@@ -10950,6 +13267,9 @@
       <w:r>
         <w:t xml:space="preserve"> J’avais déjà pu expérimenté cette application, c’est pourquoi j’ai décidé de l’utiliser dans ce projet.</w:t>
       </w:r>
+      <w:r>
+        <w:t xml:space="preserve"> Version gratuite.</w:t>
+      </w:r>
     </w:p>
     <w:p>
       <w:pPr>
@@ -10998,6 +13318,41 @@
       </w:r>
       <w:r>
         <w:t>.</w:t>
+      </w:r>
+      <w:r>
+        <w:t xml:space="preserve"> Version </w:t>
+      </w:r>
+      <w:proofErr w:type="spellStart"/>
+      <w:r>
+        <w:t>xCode</w:t>
+      </w:r>
+      <w:proofErr w:type="spellEnd"/>
+      <w:r>
+        <w:t xml:space="preserve"> 12.5.</w:t>
+      </w:r>
+    </w:p>
+    <w:p>
+      <w:pPr>
+        <w:pStyle w:val="Titre3"/>
+      </w:pPr>
+      <w:r>
+        <w:t>Looping</w:t>
+      </w:r>
+    </w:p>
+    <w:p>
+      <w:pPr>
+        <w:pStyle w:val="Retraitcorpsdetexte3"/>
+      </w:pPr>
+      <w:r>
+        <w:t>J’ai utilisé comme logiciel pour créer le modèle conceptuel et le modèle relationnel de ma base de donnée, looping. J’ai choisi de l’utilisé car j’avais pendant le pré-</w:t>
+      </w:r>
+      <w:proofErr w:type="spellStart"/>
+      <w:r>
+        <w:t>tpi</w:t>
+      </w:r>
+      <w:proofErr w:type="spellEnd"/>
+      <w:r>
+        <w:t xml:space="preserve"> utilisé ce logiciel. Version gratuite.</w:t>
       </w:r>
     </w:p>
     <w:p>
@@ -11471,6 +13826,7 @@
           <w:i/>
           <w:sz w:val="24"/>
         </w:rPr>
+        <w:lastRenderedPageBreak/>
         <w:t>les</w:t>
       </w:r>
       <w:proofErr w:type="gramEnd"/>
@@ -11636,7 +13992,7 @@
                     <pic:cNvPicPr preferRelativeResize="0"/>
                   </pic:nvPicPr>
                   <pic:blipFill>
-                    <a:blip r:embed="rId31"/>
+                    <a:blip r:embed="rId37"/>
                     <a:srcRect/>
                     <a:stretch>
                       <a:fillRect/>
@@ -11713,7 +14069,6 @@
         <w:rPr>
           <w:noProof/>
         </w:rPr>
-        <w:lastRenderedPageBreak/>
         <w:drawing>
           <wp:anchor distT="0" distB="0" distL="114300" distR="114300" simplePos="0" relativeHeight="251695104" behindDoc="0" locked="0" layoutInCell="1" hidden="0" allowOverlap="1" wp14:anchorId="44E1B326" wp14:editId="21A2A24E">
             <wp:simplePos x="0" y="0"/>
@@ -11736,7 +14091,7 @@
                     <pic:cNvPicPr preferRelativeResize="0"/>
                   </pic:nvPicPr>
                   <pic:blipFill>
-                    <a:blip r:embed="rId32"/>
+                    <a:blip r:embed="rId38"/>
                     <a:srcRect/>
                     <a:stretch>
                       <a:fillRect/>
@@ -11844,7 +14199,7 @@
                     <pic:cNvPicPr preferRelativeResize="0"/>
                   </pic:nvPicPr>
                   <pic:blipFill>
-                    <a:blip r:embed="rId33"/>
+                    <a:blip r:embed="rId39"/>
                     <a:srcRect/>
                     <a:stretch>
                       <a:fillRect/>
@@ -12067,7 +14422,7 @@
                           <pic:cNvPicPr preferRelativeResize="0"/>
                         </pic:nvPicPr>
                         <pic:blipFill>
-                          <a:blip r:embed="rId34"/>
+                          <a:blip r:embed="rId40"/>
                           <a:srcRect/>
                           <a:stretch>
                             <a:fillRect/>
@@ -12161,7 +14516,7 @@
                           <pic:cNvPicPr preferRelativeResize="0"/>
                         </pic:nvPicPr>
                         <pic:blipFill>
-                          <a:blip r:embed="rId34"/>
+                          <a:blip r:embed="rId40"/>
                           <a:srcRect/>
                           <a:stretch>
                             <a:fillRect/>
@@ -12247,7 +14602,7 @@
                           <pic:cNvPicPr preferRelativeResize="0"/>
                         </pic:nvPicPr>
                         <pic:blipFill>
-                          <a:blip r:embed="rId34"/>
+                          <a:blip r:embed="rId40"/>
                           <a:srcRect/>
                           <a:stretch>
                             <a:fillRect/>
@@ -12360,7 +14715,7 @@
                           <pic:cNvPicPr preferRelativeResize="0"/>
                         </pic:nvPicPr>
                         <pic:blipFill>
-                          <a:blip r:embed="rId34"/>
+                          <a:blip r:embed="rId40"/>
                           <a:srcRect/>
                           <a:stretch>
                             <a:fillRect/>
@@ -12474,7 +14829,7 @@
                           <pic:cNvPicPr preferRelativeResize="0"/>
                         </pic:nvPicPr>
                         <pic:blipFill>
-                          <a:blip r:embed="rId34"/>
+                          <a:blip r:embed="rId40"/>
                           <a:srcRect/>
                           <a:stretch>
                             <a:fillRect/>
@@ -12608,7 +14963,7 @@
                           <pic:cNvPicPr preferRelativeResize="0"/>
                         </pic:nvPicPr>
                         <pic:blipFill>
-                          <a:blip r:embed="rId34"/>
+                          <a:blip r:embed="rId40"/>
                           <a:srcRect/>
                           <a:stretch>
                             <a:fillRect/>
@@ -12742,7 +15097,7 @@
                           <pic:cNvPicPr preferRelativeResize="0"/>
                         </pic:nvPicPr>
                         <pic:blipFill>
-                          <a:blip r:embed="rId32"/>
+                          <a:blip r:embed="rId38"/>
                           <a:srcRect/>
                           <a:stretch>
                             <a:fillRect/>
@@ -12877,7 +15232,7 @@
                           <pic:cNvPicPr preferRelativeResize="0"/>
                         </pic:nvPicPr>
                         <pic:blipFill>
-                          <a:blip r:embed="rId32"/>
+                          <a:blip r:embed="rId38"/>
                           <a:srcRect/>
                           <a:stretch>
                             <a:fillRect/>
@@ -13692,7 +16047,7 @@
             <wp:cNvGraphicFramePr/>
             <a:graphic xmlns:a="http://schemas.openxmlformats.org/drawingml/2006/main">
               <a:graphicData uri="http://schemas.openxmlformats.org/drawingml/2006/chart">
-                <c:chart xmlns:c="http://schemas.openxmlformats.org/drawingml/2006/chart" xmlns:r="http://schemas.openxmlformats.org/officeDocument/2006/relationships" r:id="rId35"/>
+                <c:chart xmlns:c="http://schemas.openxmlformats.org/drawingml/2006/chart" xmlns:r="http://schemas.openxmlformats.org/officeDocument/2006/relationships" r:id="rId41"/>
               </a:graphicData>
             </a:graphic>
             <wp14:sizeRelH relativeFrom="margin">
@@ -14408,7 +16763,7 @@
               <w:noProof/>
               <w:szCs w:val="16"/>
             </w:rPr>
-            <w:t>23</w:t>
+            <w:t>3</w:t>
           </w:r>
           <w:r>
             <w:rPr>
@@ -14457,7 +16812,7 @@
               <w:noProof/>
               <w:szCs w:val="16"/>
             </w:rPr>
-            <w:t>23</w:t>
+            <w:t>25</w:t>
           </w:r>
           <w:r>
             <w:rPr>
@@ -14538,7 +16893,7 @@
               <w:noProof/>
               <w:szCs w:val="16"/>
             </w:rPr>
-            <w:t>27.05.2021</w:t>
+            <w:t>28.05.2021</w:t>
           </w:r>
           <w:r>
             <w:rPr>
@@ -14655,7 +17010,7 @@
               <w:noProof/>
               <w:szCs w:val="16"/>
             </w:rPr>
-            <w:t>17.05.2021 10:14</w:t>
+            <w:t>27.05.2021 12:11</w:t>
           </w:r>
           <w:r>
             <w:rPr>
@@ -15057,7 +17412,7 @@
               <w:noProof/>
               <w:szCs w:val="16"/>
             </w:rPr>
-            <w:t>23</w:t>
+            <w:t>25</w:t>
           </w:r>
           <w:r>
             <w:rPr>
@@ -15138,7 +17493,7 @@
               <w:noProof/>
               <w:szCs w:val="16"/>
             </w:rPr>
-            <w:t>27.05.2021</w:t>
+            <w:t>28.05.2021</w:t>
           </w:r>
           <w:r>
             <w:rPr>
@@ -15255,7 +17610,7 @@
               <w:noProof/>
               <w:szCs w:val="16"/>
             </w:rPr>
-            <w:t>17.05.2021 10:14</w:t>
+            <w:t>27.05.2021 12:11</w:t>
           </w:r>
           <w:r>
             <w:rPr>
@@ -15611,7 +17966,7 @@
         <v:path o:extrusionok="f" gradientshapeok="t" o:connecttype="rect"/>
         <o:lock v:ext="edit" aspectratio="t"/>
       </v:shapetype>
-      <v:shape id="_x0000_i1098" type="#_x0000_t75" style="width:11.25pt;height:11.25pt" o:bullet="t">
+      <v:shape id="_x0000_i1159" type="#_x0000_t75" style="width:11.25pt;height:11.25pt" o:bullet="t">
         <v:imagedata r:id="rId1" o:title="BD10263_"/>
       </v:shape>
     </w:pict>
@@ -17870,16 +20225,16 @@
     </w:lvl>
   </w:abstractNum>
   <w:abstractNum w:abstractNumId="20" w15:restartNumberingAfterBreak="0">
-    <w:nsid w:val="649E4CD4"/>
+    <w:nsid w:val="61DE6062"/>
     <w:multiLevelType w:val="hybridMultilevel"/>
-    <w:tmpl w:val="EE445A28"/>
+    <w:tmpl w:val="94807E8C"/>
     <w:lvl w:ilvl="0" w:tplc="100C0001">
       <w:start w:val="1"/>
       <w:numFmt w:val="bullet"/>
       <w:lvlText w:val=""/>
       <w:lvlJc w:val="left"/>
       <w:pPr>
-        <w:ind w:left="720" w:hanging="360"/>
+        <w:ind w:left="2534" w:hanging="360"/>
       </w:pPr>
       <w:rPr>
         <w:rFonts w:ascii="Symbol" w:hAnsi="Symbol" w:hint="default"/>
@@ -17891,7 +20246,7 @@
       <w:lvlText w:val="o"/>
       <w:lvlJc w:val="left"/>
       <w:pPr>
-        <w:ind w:left="1440" w:hanging="360"/>
+        <w:ind w:left="3254" w:hanging="360"/>
       </w:pPr>
       <w:rPr>
         <w:rFonts w:ascii="Courier New" w:hAnsi="Courier New" w:cs="Courier New" w:hint="default"/>
@@ -17903,7 +20258,7 @@
       <w:lvlText w:val=""/>
       <w:lvlJc w:val="left"/>
       <w:pPr>
-        <w:ind w:left="2160" w:hanging="360"/>
+        <w:ind w:left="3974" w:hanging="360"/>
       </w:pPr>
       <w:rPr>
         <w:rFonts w:ascii="Wingdings" w:hAnsi="Wingdings" w:hint="default"/>
@@ -17915,7 +20270,7 @@
       <w:lvlText w:val=""/>
       <w:lvlJc w:val="left"/>
       <w:pPr>
-        <w:ind w:left="2880" w:hanging="360"/>
+        <w:ind w:left="4694" w:hanging="360"/>
       </w:pPr>
       <w:rPr>
         <w:rFonts w:ascii="Symbol" w:hAnsi="Symbol" w:hint="default"/>
@@ -17927,7 +20282,7 @@
       <w:lvlText w:val="o"/>
       <w:lvlJc w:val="left"/>
       <w:pPr>
-        <w:ind w:left="3600" w:hanging="360"/>
+        <w:ind w:left="5414" w:hanging="360"/>
       </w:pPr>
       <w:rPr>
         <w:rFonts w:ascii="Courier New" w:hAnsi="Courier New" w:cs="Courier New" w:hint="default"/>
@@ -17939,7 +20294,7 @@
       <w:lvlText w:val=""/>
       <w:lvlJc w:val="left"/>
       <w:pPr>
-        <w:ind w:left="4320" w:hanging="360"/>
+        <w:ind w:left="6134" w:hanging="360"/>
       </w:pPr>
       <w:rPr>
         <w:rFonts w:ascii="Wingdings" w:hAnsi="Wingdings" w:hint="default"/>
@@ -17951,7 +20306,7 @@
       <w:lvlText w:val=""/>
       <w:lvlJc w:val="left"/>
       <w:pPr>
-        <w:ind w:left="5040" w:hanging="360"/>
+        <w:ind w:left="6854" w:hanging="360"/>
       </w:pPr>
       <w:rPr>
         <w:rFonts w:ascii="Symbol" w:hAnsi="Symbol" w:hint="default"/>
@@ -17963,7 +20318,7 @@
       <w:lvlText w:val="o"/>
       <w:lvlJc w:val="left"/>
       <w:pPr>
-        <w:ind w:left="5760" w:hanging="360"/>
+        <w:ind w:left="7574" w:hanging="360"/>
       </w:pPr>
       <w:rPr>
         <w:rFonts w:ascii="Courier New" w:hAnsi="Courier New" w:cs="Courier New" w:hint="default"/>
@@ -17975,7 +20330,7 @@
       <w:lvlText w:val=""/>
       <w:lvlJc w:val="left"/>
       <w:pPr>
-        <w:ind w:left="6480" w:hanging="360"/>
+        <w:ind w:left="8294" w:hanging="360"/>
       </w:pPr>
       <w:rPr>
         <w:rFonts w:ascii="Wingdings" w:hAnsi="Wingdings" w:hint="default"/>
@@ -17983,102 +20338,16 @@
     </w:lvl>
   </w:abstractNum>
   <w:abstractNum w:abstractNumId="21" w15:restartNumberingAfterBreak="0">
-    <w:nsid w:val="69DF6DFB"/>
+    <w:nsid w:val="649E4CD4"/>
     <w:multiLevelType w:val="hybridMultilevel"/>
-    <w:tmpl w:val="EF32F942"/>
-    <w:lvl w:ilvl="0" w:tplc="100C000F">
-      <w:start w:val="1"/>
-      <w:numFmt w:val="decimal"/>
-      <w:lvlText w:val="%1."/>
-      <w:lvlJc w:val="left"/>
-      <w:pPr>
-        <w:ind w:left="2534" w:hanging="360"/>
-      </w:pPr>
-    </w:lvl>
-    <w:lvl w:ilvl="1" w:tplc="100C0019" w:tentative="1">
-      <w:start w:val="1"/>
-      <w:numFmt w:val="lowerLetter"/>
-      <w:lvlText w:val="%2."/>
-      <w:lvlJc w:val="left"/>
-      <w:pPr>
-        <w:ind w:left="3254" w:hanging="360"/>
-      </w:pPr>
-    </w:lvl>
-    <w:lvl w:ilvl="2" w:tplc="100C001B" w:tentative="1">
-      <w:start w:val="1"/>
-      <w:numFmt w:val="lowerRoman"/>
-      <w:lvlText w:val="%3."/>
-      <w:lvlJc w:val="right"/>
-      <w:pPr>
-        <w:ind w:left="3974" w:hanging="180"/>
-      </w:pPr>
-    </w:lvl>
-    <w:lvl w:ilvl="3" w:tplc="100C000F" w:tentative="1">
-      <w:start w:val="1"/>
-      <w:numFmt w:val="decimal"/>
-      <w:lvlText w:val="%4."/>
-      <w:lvlJc w:val="left"/>
-      <w:pPr>
-        <w:ind w:left="4694" w:hanging="360"/>
-      </w:pPr>
-    </w:lvl>
-    <w:lvl w:ilvl="4" w:tplc="100C0019" w:tentative="1">
-      <w:start w:val="1"/>
-      <w:numFmt w:val="lowerLetter"/>
-      <w:lvlText w:val="%5."/>
-      <w:lvlJc w:val="left"/>
-      <w:pPr>
-        <w:ind w:left="5414" w:hanging="360"/>
-      </w:pPr>
-    </w:lvl>
-    <w:lvl w:ilvl="5" w:tplc="100C001B" w:tentative="1">
-      <w:start w:val="1"/>
-      <w:numFmt w:val="lowerRoman"/>
-      <w:lvlText w:val="%6."/>
-      <w:lvlJc w:val="right"/>
-      <w:pPr>
-        <w:ind w:left="6134" w:hanging="180"/>
-      </w:pPr>
-    </w:lvl>
-    <w:lvl w:ilvl="6" w:tplc="100C000F" w:tentative="1">
-      <w:start w:val="1"/>
-      <w:numFmt w:val="decimal"/>
-      <w:lvlText w:val="%7."/>
-      <w:lvlJc w:val="left"/>
-      <w:pPr>
-        <w:ind w:left="6854" w:hanging="360"/>
-      </w:pPr>
-    </w:lvl>
-    <w:lvl w:ilvl="7" w:tplc="100C0019" w:tentative="1">
-      <w:start w:val="1"/>
-      <w:numFmt w:val="lowerLetter"/>
-      <w:lvlText w:val="%8."/>
-      <w:lvlJc w:val="left"/>
-      <w:pPr>
-        <w:ind w:left="7574" w:hanging="360"/>
-      </w:pPr>
-    </w:lvl>
-    <w:lvl w:ilvl="8" w:tplc="100C001B" w:tentative="1">
-      <w:start w:val="1"/>
-      <w:numFmt w:val="lowerRoman"/>
-      <w:lvlText w:val="%9."/>
-      <w:lvlJc w:val="right"/>
-      <w:pPr>
-        <w:ind w:left="8294" w:hanging="180"/>
-      </w:pPr>
-    </w:lvl>
-  </w:abstractNum>
-  <w:abstractNum w:abstractNumId="22" w15:restartNumberingAfterBreak="0">
-    <w:nsid w:val="73914A81"/>
-    <w:multiLevelType w:val="hybridMultilevel"/>
-    <w:tmpl w:val="E8D4D2B4"/>
+    <w:tmpl w:val="EE445A28"/>
     <w:lvl w:ilvl="0" w:tplc="100C0001">
       <w:start w:val="1"/>
       <w:numFmt w:val="bullet"/>
       <w:lvlText w:val=""/>
       <w:lvlJc w:val="left"/>
       <w:pPr>
-        <w:ind w:left="2595" w:hanging="360"/>
+        <w:ind w:left="720" w:hanging="360"/>
       </w:pPr>
       <w:rPr>
         <w:rFonts w:ascii="Symbol" w:hAnsi="Symbol" w:hint="default"/>
@@ -18090,7 +20359,7 @@
       <w:lvlText w:val="o"/>
       <w:lvlJc w:val="left"/>
       <w:pPr>
-        <w:ind w:left="3315" w:hanging="360"/>
+        <w:ind w:left="1440" w:hanging="360"/>
       </w:pPr>
       <w:rPr>
         <w:rFonts w:ascii="Courier New" w:hAnsi="Courier New" w:cs="Courier New" w:hint="default"/>
@@ -18102,7 +20371,7 @@
       <w:lvlText w:val=""/>
       <w:lvlJc w:val="left"/>
       <w:pPr>
-        <w:ind w:left="4035" w:hanging="360"/>
+        <w:ind w:left="2160" w:hanging="360"/>
       </w:pPr>
       <w:rPr>
         <w:rFonts w:ascii="Wingdings" w:hAnsi="Wingdings" w:hint="default"/>
@@ -18114,7 +20383,7 @@
       <w:lvlText w:val=""/>
       <w:lvlJc w:val="left"/>
       <w:pPr>
-        <w:ind w:left="4755" w:hanging="360"/>
+        <w:ind w:left="2880" w:hanging="360"/>
       </w:pPr>
       <w:rPr>
         <w:rFonts w:ascii="Symbol" w:hAnsi="Symbol" w:hint="default"/>
@@ -18126,7 +20395,7 @@
       <w:lvlText w:val="o"/>
       <w:lvlJc w:val="left"/>
       <w:pPr>
-        <w:ind w:left="5475" w:hanging="360"/>
+        <w:ind w:left="3600" w:hanging="360"/>
       </w:pPr>
       <w:rPr>
         <w:rFonts w:ascii="Courier New" w:hAnsi="Courier New" w:cs="Courier New" w:hint="default"/>
@@ -18138,7 +20407,7 @@
       <w:lvlText w:val=""/>
       <w:lvlJc w:val="left"/>
       <w:pPr>
-        <w:ind w:left="6195" w:hanging="360"/>
+        <w:ind w:left="4320" w:hanging="360"/>
       </w:pPr>
       <w:rPr>
         <w:rFonts w:ascii="Wingdings" w:hAnsi="Wingdings" w:hint="default"/>
@@ -18150,7 +20419,7 @@
       <w:lvlText w:val=""/>
       <w:lvlJc w:val="left"/>
       <w:pPr>
-        <w:ind w:left="6915" w:hanging="360"/>
+        <w:ind w:left="5040" w:hanging="360"/>
       </w:pPr>
       <w:rPr>
         <w:rFonts w:ascii="Symbol" w:hAnsi="Symbol" w:hint="default"/>
@@ -18162,7 +20431,7 @@
       <w:lvlText w:val="o"/>
       <w:lvlJc w:val="left"/>
       <w:pPr>
-        <w:ind w:left="7635" w:hanging="360"/>
+        <w:ind w:left="5760" w:hanging="360"/>
       </w:pPr>
       <w:rPr>
         <w:rFonts w:ascii="Courier New" w:hAnsi="Courier New" w:cs="Courier New" w:hint="default"/>
@@ -18174,14 +20443,213 @@
       <w:lvlText w:val=""/>
       <w:lvlJc w:val="left"/>
       <w:pPr>
-        <w:ind w:left="8355" w:hanging="360"/>
+        <w:ind w:left="6480" w:hanging="360"/>
       </w:pPr>
       <w:rPr>
         <w:rFonts w:ascii="Wingdings" w:hAnsi="Wingdings" w:hint="default"/>
       </w:rPr>
     </w:lvl>
   </w:abstractNum>
+  <w:abstractNum w:abstractNumId="22" w15:restartNumberingAfterBreak="0">
+    <w:nsid w:val="69DF6DFB"/>
+    <w:multiLevelType w:val="hybridMultilevel"/>
+    <w:tmpl w:val="EF32F942"/>
+    <w:lvl w:ilvl="0" w:tplc="100C000F">
+      <w:start w:val="1"/>
+      <w:numFmt w:val="decimal"/>
+      <w:lvlText w:val="%1."/>
+      <w:lvlJc w:val="left"/>
+      <w:pPr>
+        <w:ind w:left="2534" w:hanging="360"/>
+      </w:pPr>
+    </w:lvl>
+    <w:lvl w:ilvl="1" w:tplc="100C0019" w:tentative="1">
+      <w:start w:val="1"/>
+      <w:numFmt w:val="lowerLetter"/>
+      <w:lvlText w:val="%2."/>
+      <w:lvlJc w:val="left"/>
+      <w:pPr>
+        <w:ind w:left="3254" w:hanging="360"/>
+      </w:pPr>
+    </w:lvl>
+    <w:lvl w:ilvl="2" w:tplc="100C001B" w:tentative="1">
+      <w:start w:val="1"/>
+      <w:numFmt w:val="lowerRoman"/>
+      <w:lvlText w:val="%3."/>
+      <w:lvlJc w:val="right"/>
+      <w:pPr>
+        <w:ind w:left="3974" w:hanging="180"/>
+      </w:pPr>
+    </w:lvl>
+    <w:lvl w:ilvl="3" w:tplc="100C000F" w:tentative="1">
+      <w:start w:val="1"/>
+      <w:numFmt w:val="decimal"/>
+      <w:lvlText w:val="%4."/>
+      <w:lvlJc w:val="left"/>
+      <w:pPr>
+        <w:ind w:left="4694" w:hanging="360"/>
+      </w:pPr>
+    </w:lvl>
+    <w:lvl w:ilvl="4" w:tplc="100C0019" w:tentative="1">
+      <w:start w:val="1"/>
+      <w:numFmt w:val="lowerLetter"/>
+      <w:lvlText w:val="%5."/>
+      <w:lvlJc w:val="left"/>
+      <w:pPr>
+        <w:ind w:left="5414" w:hanging="360"/>
+      </w:pPr>
+    </w:lvl>
+    <w:lvl w:ilvl="5" w:tplc="100C001B" w:tentative="1">
+      <w:start w:val="1"/>
+      <w:numFmt w:val="lowerRoman"/>
+      <w:lvlText w:val="%6."/>
+      <w:lvlJc w:val="right"/>
+      <w:pPr>
+        <w:ind w:left="6134" w:hanging="180"/>
+      </w:pPr>
+    </w:lvl>
+    <w:lvl w:ilvl="6" w:tplc="100C000F" w:tentative="1">
+      <w:start w:val="1"/>
+      <w:numFmt w:val="decimal"/>
+      <w:lvlText w:val="%7."/>
+      <w:lvlJc w:val="left"/>
+      <w:pPr>
+        <w:ind w:left="6854" w:hanging="360"/>
+      </w:pPr>
+    </w:lvl>
+    <w:lvl w:ilvl="7" w:tplc="100C0019" w:tentative="1">
+      <w:start w:val="1"/>
+      <w:numFmt w:val="lowerLetter"/>
+      <w:lvlText w:val="%8."/>
+      <w:lvlJc w:val="left"/>
+      <w:pPr>
+        <w:ind w:left="7574" w:hanging="360"/>
+      </w:pPr>
+    </w:lvl>
+    <w:lvl w:ilvl="8" w:tplc="100C001B" w:tentative="1">
+      <w:start w:val="1"/>
+      <w:numFmt w:val="lowerRoman"/>
+      <w:lvlText w:val="%9."/>
+      <w:lvlJc w:val="right"/>
+      <w:pPr>
+        <w:ind w:left="8294" w:hanging="180"/>
+      </w:pPr>
+    </w:lvl>
+  </w:abstractNum>
   <w:abstractNum w:abstractNumId="23" w15:restartNumberingAfterBreak="0">
+    <w:nsid w:val="73914A81"/>
+    <w:multiLevelType w:val="hybridMultilevel"/>
+    <w:tmpl w:val="E8D4D2B4"/>
+    <w:lvl w:ilvl="0" w:tplc="100C0001">
+      <w:start w:val="1"/>
+      <w:numFmt w:val="bullet"/>
+      <w:lvlText w:val=""/>
+      <w:lvlJc w:val="left"/>
+      <w:pPr>
+        <w:ind w:left="2595" w:hanging="360"/>
+      </w:pPr>
+      <w:rPr>
+        <w:rFonts w:ascii="Symbol" w:hAnsi="Symbol" w:hint="default"/>
+      </w:rPr>
+    </w:lvl>
+    <w:lvl w:ilvl="1" w:tplc="100C0003" w:tentative="1">
+      <w:start w:val="1"/>
+      <w:numFmt w:val="bullet"/>
+      <w:lvlText w:val="o"/>
+      <w:lvlJc w:val="left"/>
+      <w:pPr>
+        <w:ind w:left="3315" w:hanging="360"/>
+      </w:pPr>
+      <w:rPr>
+        <w:rFonts w:ascii="Courier New" w:hAnsi="Courier New" w:cs="Courier New" w:hint="default"/>
+      </w:rPr>
+    </w:lvl>
+    <w:lvl w:ilvl="2" w:tplc="100C0005" w:tentative="1">
+      <w:start w:val="1"/>
+      <w:numFmt w:val="bullet"/>
+      <w:lvlText w:val=""/>
+      <w:lvlJc w:val="left"/>
+      <w:pPr>
+        <w:ind w:left="4035" w:hanging="360"/>
+      </w:pPr>
+      <w:rPr>
+        <w:rFonts w:ascii="Wingdings" w:hAnsi="Wingdings" w:hint="default"/>
+      </w:rPr>
+    </w:lvl>
+    <w:lvl w:ilvl="3" w:tplc="100C0001" w:tentative="1">
+      <w:start w:val="1"/>
+      <w:numFmt w:val="bullet"/>
+      <w:lvlText w:val=""/>
+      <w:lvlJc w:val="left"/>
+      <w:pPr>
+        <w:ind w:left="4755" w:hanging="360"/>
+      </w:pPr>
+      <w:rPr>
+        <w:rFonts w:ascii="Symbol" w:hAnsi="Symbol" w:hint="default"/>
+      </w:rPr>
+    </w:lvl>
+    <w:lvl w:ilvl="4" w:tplc="100C0003" w:tentative="1">
+      <w:start w:val="1"/>
+      <w:numFmt w:val="bullet"/>
+      <w:lvlText w:val="o"/>
+      <w:lvlJc w:val="left"/>
+      <w:pPr>
+        <w:ind w:left="5475" w:hanging="360"/>
+      </w:pPr>
+      <w:rPr>
+        <w:rFonts w:ascii="Courier New" w:hAnsi="Courier New" w:cs="Courier New" w:hint="default"/>
+      </w:rPr>
+    </w:lvl>
+    <w:lvl w:ilvl="5" w:tplc="100C0005" w:tentative="1">
+      <w:start w:val="1"/>
+      <w:numFmt w:val="bullet"/>
+      <w:lvlText w:val=""/>
+      <w:lvlJc w:val="left"/>
+      <w:pPr>
+        <w:ind w:left="6195" w:hanging="360"/>
+      </w:pPr>
+      <w:rPr>
+        <w:rFonts w:ascii="Wingdings" w:hAnsi="Wingdings" w:hint="default"/>
+      </w:rPr>
+    </w:lvl>
+    <w:lvl w:ilvl="6" w:tplc="100C0001" w:tentative="1">
+      <w:start w:val="1"/>
+      <w:numFmt w:val="bullet"/>
+      <w:lvlText w:val=""/>
+      <w:lvlJc w:val="left"/>
+      <w:pPr>
+        <w:ind w:left="6915" w:hanging="360"/>
+      </w:pPr>
+      <w:rPr>
+        <w:rFonts w:ascii="Symbol" w:hAnsi="Symbol" w:hint="default"/>
+      </w:rPr>
+    </w:lvl>
+    <w:lvl w:ilvl="7" w:tplc="100C0003" w:tentative="1">
+      <w:start w:val="1"/>
+      <w:numFmt w:val="bullet"/>
+      <w:lvlText w:val="o"/>
+      <w:lvlJc w:val="left"/>
+      <w:pPr>
+        <w:ind w:left="7635" w:hanging="360"/>
+      </w:pPr>
+      <w:rPr>
+        <w:rFonts w:ascii="Courier New" w:hAnsi="Courier New" w:cs="Courier New" w:hint="default"/>
+      </w:rPr>
+    </w:lvl>
+    <w:lvl w:ilvl="8" w:tplc="100C0005" w:tentative="1">
+      <w:start w:val="1"/>
+      <w:numFmt w:val="bullet"/>
+      <w:lvlText w:val=""/>
+      <w:lvlJc w:val="left"/>
+      <w:pPr>
+        <w:ind w:left="8355" w:hanging="360"/>
+      </w:pPr>
+      <w:rPr>
+        <w:rFonts w:ascii="Wingdings" w:hAnsi="Wingdings" w:hint="default"/>
+      </w:rPr>
+    </w:lvl>
+  </w:abstractNum>
+  <w:abstractNum w:abstractNumId="24" w15:restartNumberingAfterBreak="0">
     <w:nsid w:val="74A05D65"/>
     <w:multiLevelType w:val="hybridMultilevel"/>
     <w:tmpl w:val="825A176A"/>
@@ -18310,7 +20778,7 @@
     <w:abstractNumId w:val="15"/>
   </w:num>
   <w:num w:numId="6">
-    <w:abstractNumId w:val="20"/>
+    <w:abstractNumId w:val="21"/>
   </w:num>
   <w:num w:numId="7">
     <w:abstractNumId w:val="16"/>
@@ -18352,7 +20820,7 @@
     <w:abstractNumId w:val="19"/>
   </w:num>
   <w:num w:numId="20">
-    <w:abstractNumId w:val="21"/>
+    <w:abstractNumId w:val="22"/>
   </w:num>
   <w:num w:numId="21">
     <w:abstractNumId w:val="1"/>
@@ -18361,10 +20829,13 @@
     <w:abstractNumId w:val="9"/>
   </w:num>
   <w:num w:numId="23">
-    <w:abstractNumId w:val="22"/>
+    <w:abstractNumId w:val="23"/>
   </w:num>
   <w:num w:numId="24">
-    <w:abstractNumId w:val="23"/>
+    <w:abstractNumId w:val="24"/>
+  </w:num>
+  <w:num w:numId="25">
+    <w:abstractNumId w:val="20"/>
   </w:num>
   <w:numIdMacAtCleanup w:val="19"/>
 </w:numbering>
@@ -22081,7 +24552,7 @@
 </file>
 
 <file path=customXml/itemProps1.xml><?xml version="1.0" encoding="utf-8"?>
-<ds:datastoreItem xmlns:ds="http://schemas.openxmlformats.org/officeDocument/2006/customXml" ds:itemID="{0F388714-45B9-4D5F-B484-D8D3827F0F6B}">
+<ds:datastoreItem xmlns:ds="http://schemas.openxmlformats.org/officeDocument/2006/customXml" ds:itemID="{8B481AA2-D4DD-4526-B538-858104C21CB5}">
   <ds:schemaRefs>
     <ds:schemaRef ds:uri="http://schemas.openxmlformats.org/officeDocument/2006/bibliography"/>
   </ds:schemaRefs>

</xml_diff>